<commit_message>
Videos till 43 completed.
</commit_message>
<xml_diff>
--- a/SQL_Course_Notes_2.docx
+++ b/SQL_Course_Notes_2.docx
@@ -933,8 +933,1905 @@
         </w:rPr>
         <w:t>A subquery can have only one column in the Select Statement.</w:t>
       </w:r>
+    </w:p>
+    <w:p>
+      <w:pPr>
+        <w:rPr>
+          <w:rFonts w:ascii="Times New Roman" w:hAnsi="Times New Roman" w:cs="Times New Roman"/>
+          <w:b/>
+          <w:sz w:val="24"/>
+          <w:szCs w:val="26"/>
+        </w:rPr>
+      </w:pPr>
+      <w:r>
+        <w:rPr>
+          <w:rFonts w:ascii="Times New Roman" w:hAnsi="Times New Roman" w:cs="Times New Roman"/>
+          <w:b/>
+          <w:sz w:val="24"/>
+          <w:szCs w:val="26"/>
+        </w:rPr>
+        <w:t>Transact- SQL</w:t>
+      </w:r>
+      <w:r>
+        <w:rPr>
+          <w:rFonts w:ascii="Times New Roman" w:hAnsi="Times New Roman" w:cs="Times New Roman"/>
+          <w:b/>
+          <w:sz w:val="24"/>
+          <w:szCs w:val="26"/>
+        </w:rPr>
+        <w:t>:</w:t>
+      </w:r>
+    </w:p>
+    <w:p>
+      <w:pPr>
+        <w:pStyle w:val="ListParagraph"/>
+        <w:numPr>
+          <w:ilvl w:val="0"/>
+          <w:numId w:val="6"/>
+        </w:numPr>
+        <w:rPr>
+          <w:rFonts w:ascii="Times New Roman" w:hAnsi="Times New Roman" w:cs="Times New Roman"/>
+          <w:sz w:val="24"/>
+          <w:szCs w:val="26"/>
+        </w:rPr>
+      </w:pPr>
+      <w:r>
+        <w:rPr>
+          <w:rFonts w:ascii="Times New Roman" w:hAnsi="Times New Roman" w:cs="Times New Roman"/>
+          <w:sz w:val="24"/>
+          <w:szCs w:val="26"/>
+        </w:rPr>
+        <w:t>The purpose of T-SQL is used to provide a set of tools for the development of Transactional database.</w:t>
+      </w:r>
+    </w:p>
+    <w:p>
+      <w:pPr>
+        <w:pStyle w:val="ListParagraph"/>
+        <w:numPr>
+          <w:ilvl w:val="0"/>
+          <w:numId w:val="6"/>
+        </w:numPr>
+        <w:rPr>
+          <w:rFonts w:ascii="Times New Roman" w:hAnsi="Times New Roman" w:cs="Times New Roman"/>
+          <w:b/>
+          <w:sz w:val="24"/>
+          <w:szCs w:val="26"/>
+        </w:rPr>
+      </w:pPr>
+      <w:r>
+        <w:rPr>
+          <w:rFonts w:ascii="Times New Roman" w:hAnsi="Times New Roman" w:cs="Times New Roman"/>
+          <w:b/>
+          <w:sz w:val="24"/>
+          <w:szCs w:val="26"/>
+        </w:rPr>
+        <w:t>Why T-SQL:</w:t>
+      </w:r>
+      <w:r>
+        <w:rPr>
+          <w:rFonts w:ascii="Times New Roman" w:hAnsi="Times New Roman" w:cs="Times New Roman"/>
+          <w:b/>
+          <w:sz w:val="24"/>
+          <w:szCs w:val="26"/>
+        </w:rPr>
+        <w:t xml:space="preserve"> </w:t>
+      </w:r>
+      <w:r>
+        <w:rPr>
+          <w:rFonts w:ascii="Times New Roman" w:hAnsi="Times New Roman" w:cs="Times New Roman"/>
+          <w:sz w:val="24"/>
+          <w:szCs w:val="26"/>
+        </w:rPr>
+        <w:t xml:space="preserve">Because it includes Standard SQL, Working with variables, Batch or Script, User defined functions, Triggers, Stored Procedures and many more…. </w:t>
+      </w:r>
+    </w:p>
+    <w:p>
+      <w:pPr>
+        <w:rPr>
+          <w:rFonts w:ascii="Times New Roman" w:hAnsi="Times New Roman" w:cs="Times New Roman"/>
+          <w:sz w:val="24"/>
+          <w:szCs w:val="26"/>
+        </w:rPr>
+      </w:pPr>
+      <w:r>
+        <w:rPr>
+          <w:rFonts w:ascii="Times New Roman" w:hAnsi="Times New Roman" w:cs="Times New Roman"/>
+          <w:b/>
+          <w:sz w:val="24"/>
+          <w:szCs w:val="26"/>
+        </w:rPr>
+        <w:t>Working with Variables:</w:t>
+      </w:r>
+    </w:p>
+    <w:p>
+      <w:pPr>
+        <w:pStyle w:val="ListParagraph"/>
+        <w:numPr>
+          <w:ilvl w:val="0"/>
+          <w:numId w:val="6"/>
+        </w:numPr>
+        <w:rPr>
+          <w:rFonts w:ascii="Times New Roman" w:hAnsi="Times New Roman" w:cs="Times New Roman"/>
+          <w:b/>
+          <w:sz w:val="24"/>
+          <w:szCs w:val="26"/>
+        </w:rPr>
+      </w:pPr>
+      <w:r>
+        <w:rPr>
+          <w:rFonts w:ascii="Times New Roman" w:hAnsi="Times New Roman" w:cs="Times New Roman"/>
+          <w:sz w:val="24"/>
+          <w:szCs w:val="26"/>
+        </w:rPr>
+        <w:t>Variables are declared in T-SQL with the command “DECLARE” followed by variable name preceded with @ symbol and data type.</w:t>
+      </w:r>
+      <w:r>
+        <w:rPr>
+          <w:rFonts w:ascii="Times New Roman" w:hAnsi="Times New Roman" w:cs="Times New Roman"/>
+          <w:sz w:val="24"/>
+          <w:szCs w:val="26"/>
+        </w:rPr>
+        <w:t xml:space="preserve"> For example:</w:t>
+      </w:r>
+    </w:p>
+    <w:p>
+      <w:pPr>
+        <w:pStyle w:val="ListParagraph"/>
+        <w:numPr>
+          <w:ilvl w:val="1"/>
+          <w:numId w:val="6"/>
+        </w:numPr>
+        <w:rPr>
+          <w:rFonts w:ascii="Times New Roman" w:hAnsi="Times New Roman" w:cs="Times New Roman"/>
+          <w:b/>
+          <w:sz w:val="24"/>
+          <w:szCs w:val="26"/>
+        </w:rPr>
+      </w:pPr>
+      <w:r>
+        <w:rPr>
+          <w:rFonts w:ascii="Times New Roman" w:hAnsi="Times New Roman" w:cs="Times New Roman"/>
+          <w:sz w:val="24"/>
+          <w:szCs w:val="26"/>
+        </w:rPr>
+        <w:t>DECLARE @name VARCHAR (50);</w:t>
+      </w:r>
+    </w:p>
+    <w:p>
+      <w:pPr>
+        <w:pStyle w:val="ListParagraph"/>
+        <w:numPr>
+          <w:ilvl w:val="1"/>
+          <w:numId w:val="6"/>
+        </w:numPr>
+        <w:rPr>
+          <w:rFonts w:ascii="Times New Roman" w:hAnsi="Times New Roman" w:cs="Times New Roman"/>
+          <w:b/>
+          <w:sz w:val="24"/>
+          <w:szCs w:val="26"/>
+        </w:rPr>
+      </w:pPr>
+      <w:r>
+        <w:rPr>
+          <w:rFonts w:ascii="Times New Roman" w:hAnsi="Times New Roman" w:cs="Times New Roman"/>
+          <w:sz w:val="24"/>
+          <w:szCs w:val="26"/>
+        </w:rPr>
+        <w:t>Declare @name VARCHAR (50), @Age INT;</w:t>
+      </w:r>
+    </w:p>
+    <w:p>
+      <w:pPr>
+        <w:pStyle w:val="ListParagraph"/>
+        <w:numPr>
+          <w:ilvl w:val="0"/>
+          <w:numId w:val="6"/>
+        </w:numPr>
+        <w:rPr>
+          <w:rFonts w:ascii="Times New Roman" w:hAnsi="Times New Roman" w:cs="Times New Roman"/>
+          <w:b/>
+          <w:sz w:val="24"/>
+          <w:szCs w:val="26"/>
+        </w:rPr>
+      </w:pPr>
+      <w:r>
+        <w:rPr>
+          <w:rFonts w:ascii="Times New Roman" w:hAnsi="Times New Roman" w:cs="Times New Roman"/>
+          <w:sz w:val="24"/>
+          <w:szCs w:val="26"/>
+        </w:rPr>
+        <w:t>By default, the value of declared variable is NULL.</w:t>
+      </w:r>
+    </w:p>
+    <w:p>
+      <w:pPr>
+        <w:pStyle w:val="ListParagraph"/>
+        <w:numPr>
+          <w:ilvl w:val="0"/>
+          <w:numId w:val="6"/>
+        </w:numPr>
+        <w:rPr>
+          <w:rFonts w:ascii="Times New Roman" w:hAnsi="Times New Roman" w:cs="Times New Roman"/>
+          <w:b/>
+          <w:sz w:val="24"/>
+          <w:szCs w:val="26"/>
+        </w:rPr>
+      </w:pPr>
+      <w:r>
+        <w:rPr>
+          <w:rFonts w:ascii="Times New Roman" w:hAnsi="Times New Roman" w:cs="Times New Roman"/>
+          <w:sz w:val="24"/>
+          <w:szCs w:val="26"/>
+        </w:rPr>
+        <w:t>Both SET and SELE</w:t>
+      </w:r>
+      <w:r>
+        <w:rPr>
+          <w:rFonts w:ascii="Times New Roman" w:hAnsi="Times New Roman" w:cs="Times New Roman"/>
+          <w:sz w:val="24"/>
+          <w:szCs w:val="26"/>
+        </w:rPr>
+        <w:t>CT command can assign the value to</w:t>
+      </w:r>
+      <w:r>
+        <w:rPr>
+          <w:rFonts w:ascii="Times New Roman" w:hAnsi="Times New Roman" w:cs="Times New Roman"/>
+          <w:sz w:val="24"/>
+          <w:szCs w:val="26"/>
+        </w:rPr>
+        <w:t xml:space="preserve"> a variable.</w:t>
+      </w:r>
+    </w:p>
+    <w:p>
+      <w:pPr>
+        <w:pStyle w:val="ListParagraph"/>
+        <w:numPr>
+          <w:ilvl w:val="0"/>
+          <w:numId w:val="6"/>
+        </w:numPr>
+        <w:rPr>
+          <w:rFonts w:ascii="Times New Roman" w:hAnsi="Times New Roman" w:cs="Times New Roman"/>
+          <w:b/>
+          <w:sz w:val="24"/>
+          <w:szCs w:val="26"/>
+        </w:rPr>
+      </w:pPr>
+      <w:r>
+        <w:rPr>
+          <w:rFonts w:ascii="Times New Roman" w:hAnsi="Times New Roman" w:cs="Times New Roman"/>
+          <w:sz w:val="24"/>
+          <w:szCs w:val="26"/>
+        </w:rPr>
+        <w:t>SET command is used to assign value to a single variable</w:t>
+      </w:r>
+      <w:r>
+        <w:rPr>
+          <w:rFonts w:ascii="Times New Roman" w:hAnsi="Times New Roman" w:cs="Times New Roman"/>
+          <w:sz w:val="24"/>
+          <w:szCs w:val="26"/>
+        </w:rPr>
+        <w:t xml:space="preserve"> at a time</w:t>
+      </w:r>
+      <w:r>
+        <w:rPr>
+          <w:rFonts w:ascii="Times New Roman" w:hAnsi="Times New Roman" w:cs="Times New Roman"/>
+          <w:sz w:val="24"/>
+          <w:szCs w:val="26"/>
+        </w:rPr>
+        <w:t>.</w:t>
+      </w:r>
+    </w:p>
+    <w:p>
+      <w:pPr>
+        <w:pStyle w:val="ListParagraph"/>
+        <w:numPr>
+          <w:ilvl w:val="1"/>
+          <w:numId w:val="6"/>
+        </w:numPr>
+        <w:rPr>
+          <w:rFonts w:ascii="Times New Roman" w:hAnsi="Times New Roman" w:cs="Times New Roman"/>
+          <w:b/>
+          <w:sz w:val="24"/>
+          <w:szCs w:val="26"/>
+        </w:rPr>
+      </w:pPr>
+      <w:r>
+        <w:rPr>
+          <w:rFonts w:ascii="Times New Roman" w:hAnsi="Times New Roman" w:cs="Times New Roman"/>
+          <w:sz w:val="24"/>
+          <w:szCs w:val="26"/>
+        </w:rPr>
+        <w:t>SET @name = ‘Adil’;</w:t>
+      </w:r>
+    </w:p>
+    <w:p>
+      <w:pPr>
+        <w:pStyle w:val="ListParagraph"/>
+        <w:numPr>
+          <w:ilvl w:val="0"/>
+          <w:numId w:val="6"/>
+        </w:numPr>
+        <w:rPr>
+          <w:rFonts w:ascii="Times New Roman" w:hAnsi="Times New Roman" w:cs="Times New Roman"/>
+          <w:b/>
+          <w:sz w:val="24"/>
+          <w:szCs w:val="26"/>
+        </w:rPr>
+      </w:pPr>
+      <w:r>
+        <w:rPr>
+          <w:rFonts w:ascii="Times New Roman" w:hAnsi="Times New Roman" w:cs="Times New Roman"/>
+          <w:sz w:val="24"/>
+          <w:szCs w:val="26"/>
+        </w:rPr>
+        <w:t>SELECT command is used</w:t>
+      </w:r>
+      <w:r>
+        <w:rPr>
+          <w:rFonts w:ascii="Times New Roman" w:hAnsi="Times New Roman" w:cs="Times New Roman"/>
+          <w:sz w:val="24"/>
+          <w:szCs w:val="26"/>
+        </w:rPr>
+        <w:t xml:space="preserve"> to retrieve data from tables and</w:t>
+      </w:r>
+      <w:r>
+        <w:rPr>
+          <w:rFonts w:ascii="Times New Roman" w:hAnsi="Times New Roman" w:cs="Times New Roman"/>
+          <w:sz w:val="24"/>
+          <w:szCs w:val="26"/>
+        </w:rPr>
+        <w:t xml:space="preserve"> assign values to multiple variables</w:t>
+      </w:r>
+      <w:r>
+        <w:rPr>
+          <w:rFonts w:ascii="Times New Roman" w:hAnsi="Times New Roman" w:cs="Times New Roman"/>
+          <w:sz w:val="24"/>
+          <w:szCs w:val="26"/>
+        </w:rPr>
+        <w:t xml:space="preserve"> in a single statement</w:t>
+      </w:r>
+      <w:r>
+        <w:rPr>
+          <w:rFonts w:ascii="Times New Roman" w:hAnsi="Times New Roman" w:cs="Times New Roman"/>
+          <w:sz w:val="24"/>
+          <w:szCs w:val="26"/>
+        </w:rPr>
+        <w:t xml:space="preserve"> using comma separators</w:t>
+      </w:r>
+      <w:r>
+        <w:rPr>
+          <w:rFonts w:ascii="Times New Roman" w:hAnsi="Times New Roman" w:cs="Times New Roman"/>
+          <w:sz w:val="24"/>
+          <w:szCs w:val="26"/>
+        </w:rPr>
+        <w:t>.</w:t>
+      </w:r>
+      <w:r>
+        <w:rPr>
+          <w:rFonts w:ascii="Times New Roman" w:hAnsi="Times New Roman" w:cs="Times New Roman"/>
+          <w:sz w:val="24"/>
+          <w:szCs w:val="26"/>
+        </w:rPr>
+        <w:t xml:space="preserve"> </w:t>
+      </w:r>
+    </w:p>
+    <w:p>
+      <w:pPr>
+        <w:pStyle w:val="ListParagraph"/>
+        <w:numPr>
+          <w:ilvl w:val="1"/>
+          <w:numId w:val="6"/>
+        </w:numPr>
+        <w:rPr>
+          <w:rFonts w:ascii="Times New Roman" w:hAnsi="Times New Roman" w:cs="Times New Roman"/>
+          <w:b/>
+          <w:sz w:val="24"/>
+          <w:szCs w:val="26"/>
+        </w:rPr>
+      </w:pPr>
+      <w:r>
+        <w:rPr>
+          <w:rFonts w:ascii="Times New Roman" w:hAnsi="Times New Roman" w:cs="Times New Roman"/>
+          <w:sz w:val="24"/>
+          <w:szCs w:val="26"/>
+        </w:rPr>
+        <w:t>SELECT @name = ‘Harry’, @Age = 25;</w:t>
+      </w:r>
+    </w:p>
+    <w:p>
+      <w:pPr>
+        <w:pStyle w:val="ListParagraph"/>
+        <w:numPr>
+          <w:ilvl w:val="0"/>
+          <w:numId w:val="6"/>
+        </w:numPr>
+        <w:rPr>
+          <w:rFonts w:ascii="Times New Roman" w:hAnsi="Times New Roman" w:cs="Times New Roman"/>
+          <w:b/>
+          <w:sz w:val="24"/>
+          <w:szCs w:val="26"/>
+        </w:rPr>
+      </w:pPr>
+      <w:r>
+        <w:rPr>
+          <w:rFonts w:ascii="Times New Roman" w:hAnsi="Times New Roman" w:cs="Times New Roman"/>
+          <w:b/>
+          <w:sz w:val="24"/>
+          <w:szCs w:val="26"/>
+        </w:rPr>
+        <w:t xml:space="preserve">Mathematical operations on Variables: </w:t>
+      </w:r>
+      <w:r>
+        <w:rPr>
+          <w:rFonts w:ascii="Times New Roman" w:hAnsi="Times New Roman" w:cs="Times New Roman"/>
+          <w:sz w:val="24"/>
+          <w:szCs w:val="26"/>
+        </w:rPr>
+        <w:t xml:space="preserve">SET  @number += 10; or SET @number = @number+10; and SET @number </w:t>
+      </w:r>
+      <w:r>
+        <w:rPr>
+          <w:rFonts w:ascii="Times New Roman" w:hAnsi="Times New Roman" w:cs="Times New Roman"/>
+          <w:sz w:val="24"/>
+          <w:szCs w:val="26"/>
+        </w:rPr>
+        <w:softHyphen/>
+        <w:t>-=10; or SET @number = @number -10; and SET @number *=10; or SET @number = @number *10;</w:t>
+      </w:r>
+    </w:p>
+    <w:p>
+      <w:pPr>
+        <w:pStyle w:val="ListParagraph"/>
+        <w:numPr>
+          <w:ilvl w:val="0"/>
+          <w:numId w:val="6"/>
+        </w:numPr>
+        <w:rPr>
+          <w:rFonts w:ascii="Times New Roman" w:hAnsi="Times New Roman" w:cs="Times New Roman"/>
+          <w:b/>
+          <w:sz w:val="24"/>
+          <w:szCs w:val="26"/>
+        </w:rPr>
+      </w:pPr>
+      <w:r>
+        <w:rPr>
+          <w:rFonts w:ascii="Times New Roman" w:hAnsi="Times New Roman" w:cs="Times New Roman"/>
+          <w:sz w:val="24"/>
+          <w:szCs w:val="26"/>
+        </w:rPr>
+        <w:t>A batch will always end at GO statement</w:t>
+      </w:r>
+      <w:r>
+        <w:rPr>
+          <w:rFonts w:ascii="Times New Roman" w:hAnsi="Times New Roman" w:cs="Times New Roman"/>
+          <w:sz w:val="24"/>
+          <w:szCs w:val="26"/>
+        </w:rPr>
+        <w:t xml:space="preserve"> following single or group of statements</w:t>
+      </w:r>
+      <w:r>
+        <w:rPr>
+          <w:rFonts w:ascii="Times New Roman" w:hAnsi="Times New Roman" w:cs="Times New Roman"/>
+          <w:sz w:val="24"/>
+          <w:szCs w:val="26"/>
+        </w:rPr>
+        <w:t xml:space="preserve"> in a script file and</w:t>
+      </w:r>
+      <w:r>
+        <w:rPr>
+          <w:rFonts w:ascii="Times New Roman" w:hAnsi="Times New Roman" w:cs="Times New Roman"/>
+          <w:sz w:val="24"/>
+          <w:szCs w:val="26"/>
+        </w:rPr>
+        <w:t xml:space="preserve"> a script file consists of lots </w:t>
+      </w:r>
+      <w:r>
+        <w:rPr>
+          <w:rFonts w:ascii="Times New Roman" w:hAnsi="Times New Roman" w:cs="Times New Roman"/>
+          <w:sz w:val="24"/>
+          <w:szCs w:val="26"/>
+        </w:rPr>
+        <w:t>of batch statements.</w:t>
+      </w:r>
+    </w:p>
+    <w:p>
+      <w:pPr>
+        <w:rPr>
+          <w:rFonts w:ascii="Times New Roman" w:hAnsi="Times New Roman" w:cs="Times New Roman"/>
+          <w:b/>
+          <w:sz w:val="24"/>
+          <w:szCs w:val="26"/>
+        </w:rPr>
+      </w:pPr>
+      <w:r>
+        <w:rPr>
+          <w:rFonts w:ascii="Times New Roman" w:hAnsi="Times New Roman" w:cs="Times New Roman"/>
+          <w:b/>
+          <w:sz w:val="24"/>
+          <w:szCs w:val="26"/>
+        </w:rPr>
+        <w:t>Batch:</w:t>
+      </w:r>
+    </w:p>
+    <w:p>
+      <w:pPr>
+        <w:pStyle w:val="ListParagraph"/>
+        <w:numPr>
+          <w:ilvl w:val="0"/>
+          <w:numId w:val="6"/>
+        </w:numPr>
+        <w:rPr>
+          <w:rFonts w:ascii="Times New Roman" w:hAnsi="Times New Roman" w:cs="Times New Roman"/>
+          <w:b/>
+          <w:sz w:val="24"/>
+          <w:szCs w:val="26"/>
+        </w:rPr>
+      </w:pPr>
+      <w:r>
+        <w:rPr>
+          <w:rFonts w:ascii="Times New Roman" w:hAnsi="Times New Roman" w:cs="Times New Roman"/>
+          <w:sz w:val="24"/>
+          <w:szCs w:val="26"/>
+        </w:rPr>
+        <w:t xml:space="preserve">A batch of SQL statements is a group of two or more SQL statements or </w:t>
+      </w:r>
+      <w:r>
+        <w:rPr>
+          <w:rFonts w:ascii="Times New Roman" w:hAnsi="Times New Roman" w:cs="Times New Roman"/>
+          <w:sz w:val="24"/>
+          <w:szCs w:val="26"/>
+        </w:rPr>
+        <w:t>single SQL statement</w:t>
+      </w:r>
+      <w:r>
+        <w:rPr>
+          <w:rFonts w:ascii="Times New Roman" w:hAnsi="Times New Roman" w:cs="Times New Roman"/>
+          <w:sz w:val="24"/>
+          <w:szCs w:val="26"/>
+        </w:rPr>
+        <w:t>.</w:t>
+      </w:r>
+    </w:p>
+    <w:p>
+      <w:pPr>
+        <w:pStyle w:val="ListParagraph"/>
+        <w:numPr>
+          <w:ilvl w:val="0"/>
+          <w:numId w:val="6"/>
+        </w:numPr>
+        <w:rPr>
+          <w:rFonts w:ascii="Times New Roman" w:hAnsi="Times New Roman" w:cs="Times New Roman"/>
+          <w:b/>
+          <w:sz w:val="24"/>
+          <w:szCs w:val="26"/>
+        </w:rPr>
+      </w:pPr>
+      <w:r>
+        <w:rPr>
+          <w:rFonts w:ascii="Times New Roman" w:hAnsi="Times New Roman" w:cs="Times New Roman"/>
+          <w:sz w:val="24"/>
+          <w:szCs w:val="26"/>
+        </w:rPr>
+        <w:t>A batch can include the following statements :</w:t>
+      </w:r>
+    </w:p>
+    <w:p>
+      <w:pPr>
+        <w:pStyle w:val="ListParagraph"/>
+        <w:numPr>
+          <w:ilvl w:val="1"/>
+          <w:numId w:val="6"/>
+        </w:numPr>
+        <w:rPr>
+          <w:rFonts w:ascii="Times New Roman" w:hAnsi="Times New Roman" w:cs="Times New Roman"/>
+          <w:b/>
+          <w:sz w:val="24"/>
+          <w:szCs w:val="26"/>
+        </w:rPr>
+      </w:pPr>
+      <w:r>
+        <w:rPr>
+          <w:rFonts w:ascii="Times New Roman" w:hAnsi="Times New Roman" w:cs="Times New Roman"/>
+          <w:sz w:val="24"/>
+          <w:szCs w:val="26"/>
+        </w:rPr>
+        <w:t>DDL</w:t>
+      </w:r>
+    </w:p>
+    <w:p>
+      <w:pPr>
+        <w:pStyle w:val="ListParagraph"/>
+        <w:numPr>
+          <w:ilvl w:val="1"/>
+          <w:numId w:val="6"/>
+        </w:numPr>
+        <w:rPr>
+          <w:rFonts w:ascii="Times New Roman" w:hAnsi="Times New Roman" w:cs="Times New Roman"/>
+          <w:b/>
+          <w:sz w:val="24"/>
+          <w:szCs w:val="26"/>
+        </w:rPr>
+      </w:pPr>
+      <w:r>
+        <w:rPr>
+          <w:rFonts w:ascii="Times New Roman" w:hAnsi="Times New Roman" w:cs="Times New Roman"/>
+          <w:sz w:val="24"/>
+          <w:szCs w:val="26"/>
+        </w:rPr>
+        <w:t>DML</w:t>
+      </w:r>
+    </w:p>
+    <w:p>
+      <w:pPr>
+        <w:pStyle w:val="ListParagraph"/>
+        <w:numPr>
+          <w:ilvl w:val="1"/>
+          <w:numId w:val="6"/>
+        </w:numPr>
+        <w:rPr>
+          <w:rFonts w:ascii="Times New Roman" w:hAnsi="Times New Roman" w:cs="Times New Roman"/>
+          <w:b/>
+          <w:sz w:val="24"/>
+          <w:szCs w:val="26"/>
+        </w:rPr>
+      </w:pPr>
+      <w:r>
+        <w:rPr>
+          <w:rFonts w:ascii="Times New Roman" w:hAnsi="Times New Roman" w:cs="Times New Roman"/>
+          <w:sz w:val="24"/>
+          <w:szCs w:val="26"/>
+        </w:rPr>
+        <w:t>DCL</w:t>
+      </w:r>
+    </w:p>
+    <w:p>
+      <w:pPr>
+        <w:pStyle w:val="ListParagraph"/>
+        <w:ind w:left="1440"/>
+        <w:rPr>
+          <w:rFonts w:ascii="Times New Roman" w:hAnsi="Times New Roman" w:cs="Times New Roman"/>
+          <w:b/>
+          <w:sz w:val="24"/>
+          <w:szCs w:val="26"/>
+        </w:rPr>
+      </w:pPr>
+    </w:p>
+    <w:p>
+      <w:pPr>
+        <w:pStyle w:val="ListParagraph"/>
+        <w:numPr>
+          <w:ilvl w:val="0"/>
+          <w:numId w:val="6"/>
+        </w:numPr>
+        <w:rPr>
+          <w:rFonts w:ascii="Times New Roman" w:hAnsi="Times New Roman" w:cs="Times New Roman"/>
+          <w:b/>
+          <w:sz w:val="24"/>
+          <w:szCs w:val="26"/>
+        </w:rPr>
+      </w:pPr>
+      <w:r>
+        <w:rPr>
+          <w:rFonts w:ascii="Times New Roman" w:hAnsi="Times New Roman" w:cs="Times New Roman"/>
+          <w:sz w:val="24"/>
+          <w:szCs w:val="26"/>
+        </w:rPr>
+        <w:lastRenderedPageBreak/>
+        <w:t>Standard type of Batches:</w:t>
+      </w:r>
+    </w:p>
+    <w:p>
+      <w:pPr>
+        <w:pStyle w:val="ListParagraph"/>
+        <w:numPr>
+          <w:ilvl w:val="1"/>
+          <w:numId w:val="6"/>
+        </w:numPr>
+        <w:rPr>
+          <w:rFonts w:ascii="Times New Roman" w:hAnsi="Times New Roman" w:cs="Times New Roman"/>
+          <w:b/>
+          <w:sz w:val="24"/>
+          <w:szCs w:val="26"/>
+        </w:rPr>
+      </w:pPr>
+      <w:r>
+        <w:rPr>
+          <w:rFonts w:ascii="Times New Roman" w:hAnsi="Times New Roman" w:cs="Times New Roman"/>
+          <w:sz w:val="24"/>
+          <w:szCs w:val="26"/>
+        </w:rPr>
+        <w:t>Explicit Batch: Two or more SQL statements separated by semi-colon (;).</w:t>
+      </w:r>
+    </w:p>
+    <w:p>
+      <w:pPr>
+        <w:pStyle w:val="ListParagraph"/>
+        <w:numPr>
+          <w:ilvl w:val="1"/>
+          <w:numId w:val="6"/>
+        </w:numPr>
+        <w:rPr>
+          <w:rFonts w:ascii="Times New Roman" w:hAnsi="Times New Roman" w:cs="Times New Roman"/>
+          <w:b/>
+          <w:sz w:val="24"/>
+          <w:szCs w:val="26"/>
+        </w:rPr>
+      </w:pPr>
+      <w:r>
+        <w:rPr>
+          <w:rFonts w:ascii="Times New Roman" w:hAnsi="Times New Roman" w:cs="Times New Roman"/>
+          <w:sz w:val="24"/>
+          <w:szCs w:val="26"/>
+        </w:rPr>
+        <w:t xml:space="preserve">Procedure: if a procedure contains more than one SQL statements, then it is considered to be a batch. </w:t>
+      </w:r>
+    </w:p>
+    <w:p>
+      <w:pPr>
+        <w:rPr>
+          <w:rFonts w:ascii="Times New Roman" w:hAnsi="Times New Roman" w:cs="Times New Roman"/>
+          <w:b/>
+          <w:sz w:val="24"/>
+          <w:szCs w:val="26"/>
+        </w:rPr>
+      </w:pPr>
+      <w:r>
+        <w:rPr>
+          <w:rFonts w:ascii="Times New Roman" w:hAnsi="Times New Roman" w:cs="Times New Roman"/>
+          <w:b/>
+          <w:sz w:val="24"/>
+          <w:szCs w:val="26"/>
+        </w:rPr>
+        <w:t>GO:</w:t>
+      </w:r>
+    </w:p>
+    <w:p>
+      <w:pPr>
+        <w:pStyle w:val="ListParagraph"/>
+        <w:numPr>
+          <w:ilvl w:val="0"/>
+          <w:numId w:val="6"/>
+        </w:numPr>
+        <w:rPr>
+          <w:rFonts w:ascii="Times New Roman" w:hAnsi="Times New Roman" w:cs="Times New Roman"/>
+          <w:sz w:val="24"/>
+          <w:szCs w:val="26"/>
+        </w:rPr>
+      </w:pPr>
+      <w:r>
+        <w:rPr>
+          <w:rFonts w:ascii="Times New Roman" w:hAnsi="Times New Roman" w:cs="Times New Roman"/>
+          <w:sz w:val="24"/>
+          <w:szCs w:val="26"/>
+        </w:rPr>
+        <w:t>Go is not a T-SQL statement. It is a command recognized by SQL server utilities.</w:t>
+      </w:r>
+    </w:p>
+    <w:p>
+      <w:pPr>
+        <w:pStyle w:val="ListParagraph"/>
+        <w:numPr>
+          <w:ilvl w:val="0"/>
+          <w:numId w:val="6"/>
+        </w:numPr>
+        <w:rPr>
+          <w:rFonts w:ascii="Times New Roman" w:hAnsi="Times New Roman" w:cs="Times New Roman"/>
+          <w:sz w:val="24"/>
+          <w:szCs w:val="26"/>
+        </w:rPr>
+      </w:pPr>
+      <w:r>
+        <w:rPr>
+          <w:rFonts w:ascii="Times New Roman" w:hAnsi="Times New Roman" w:cs="Times New Roman"/>
+          <w:sz w:val="24"/>
+          <w:szCs w:val="26"/>
+        </w:rPr>
+        <w:t>It signals the end of the batch</w:t>
+      </w:r>
+      <w:r>
+        <w:rPr>
+          <w:rFonts w:ascii="Times New Roman" w:hAnsi="Times New Roman" w:cs="Times New Roman"/>
+          <w:sz w:val="24"/>
+          <w:szCs w:val="26"/>
+        </w:rPr>
+        <w:t xml:space="preserve"> to SQL Server utilities</w:t>
+      </w:r>
+      <w:r>
+        <w:rPr>
+          <w:rFonts w:ascii="Times New Roman" w:hAnsi="Times New Roman" w:cs="Times New Roman"/>
+          <w:sz w:val="24"/>
+          <w:szCs w:val="26"/>
+        </w:rPr>
+        <w:t>.</w:t>
+      </w:r>
+    </w:p>
+    <w:p>
+      <w:pPr>
+        <w:pStyle w:val="ListParagraph"/>
+        <w:numPr>
+          <w:ilvl w:val="0"/>
+          <w:numId w:val="6"/>
+        </w:numPr>
+        <w:rPr>
+          <w:rFonts w:ascii="Times New Roman" w:hAnsi="Times New Roman" w:cs="Times New Roman"/>
+          <w:sz w:val="24"/>
+          <w:szCs w:val="26"/>
+        </w:rPr>
+      </w:pPr>
+      <w:r>
+        <w:rPr>
+          <w:rFonts w:ascii="Times New Roman" w:hAnsi="Times New Roman" w:cs="Times New Roman"/>
+          <w:sz w:val="24"/>
+          <w:szCs w:val="26"/>
+        </w:rPr>
+        <w:t>Go can be executed by any user. It requires no permission.</w:t>
+      </w:r>
+    </w:p>
+    <w:p>
+      <w:pPr>
+        <w:pStyle w:val="ListParagraph"/>
+        <w:numPr>
+          <w:ilvl w:val="0"/>
+          <w:numId w:val="6"/>
+        </w:numPr>
+        <w:rPr>
+          <w:rFonts w:ascii="Times New Roman" w:hAnsi="Times New Roman" w:cs="Times New Roman"/>
+          <w:sz w:val="24"/>
+          <w:szCs w:val="26"/>
+        </w:rPr>
+      </w:pPr>
+      <w:r>
+        <w:rPr>
+          <w:rFonts w:ascii="Times New Roman" w:hAnsi="Times New Roman" w:cs="Times New Roman"/>
+          <w:sz w:val="24"/>
+          <w:szCs w:val="26"/>
+        </w:rPr>
+        <w:t>Syntax        Go [count]</w:t>
+      </w:r>
+    </w:p>
+    <w:p>
+      <w:pPr>
+        <w:pStyle w:val="ListParagraph"/>
+        <w:numPr>
+          <w:ilvl w:val="1"/>
+          <w:numId w:val="6"/>
+        </w:numPr>
+        <w:rPr>
+          <w:rFonts w:ascii="Times New Roman" w:hAnsi="Times New Roman" w:cs="Times New Roman"/>
+          <w:sz w:val="24"/>
+          <w:szCs w:val="26"/>
+        </w:rPr>
+      </w:pPr>
+      <w:r>
+        <w:rPr>
+          <w:rFonts w:ascii="Times New Roman" w:hAnsi="Times New Roman" w:cs="Times New Roman"/>
+          <w:sz w:val="24"/>
+          <w:szCs w:val="26"/>
+        </w:rPr>
+        <w:t xml:space="preserve">Where count is a positive </w:t>
+      </w:r>
+      <w:r>
+        <w:rPr>
+          <w:rFonts w:ascii="Times New Roman" w:hAnsi="Times New Roman" w:cs="Times New Roman"/>
+          <w:sz w:val="24"/>
+          <w:szCs w:val="26"/>
+        </w:rPr>
+        <w:t>integer, which tells the SQL server utilities the number of times,</w:t>
+      </w:r>
+      <w:r>
+        <w:rPr>
+          <w:rFonts w:ascii="Times New Roman" w:hAnsi="Times New Roman" w:cs="Times New Roman"/>
+          <w:sz w:val="24"/>
+          <w:szCs w:val="26"/>
+        </w:rPr>
+        <w:t xml:space="preserve"> this batch will run.</w:t>
+      </w:r>
+      <w:r>
+        <w:rPr>
+          <w:rFonts w:ascii="Times New Roman" w:hAnsi="Times New Roman" w:cs="Times New Roman"/>
+          <w:sz w:val="24"/>
+          <w:szCs w:val="26"/>
+        </w:rPr>
+        <w:t xml:space="preserve"> Default value of count is 1.</w:t>
+      </w:r>
+    </w:p>
+    <w:p>
+      <w:pPr>
+        <w:pStyle w:val="ListParagraph"/>
+        <w:numPr>
+          <w:ilvl w:val="0"/>
+          <w:numId w:val="6"/>
+        </w:numPr>
+        <w:rPr>
+          <w:rFonts w:ascii="Times New Roman" w:hAnsi="Times New Roman" w:cs="Times New Roman"/>
+          <w:sz w:val="24"/>
+          <w:szCs w:val="26"/>
+        </w:rPr>
+      </w:pPr>
+      <w:r>
+        <w:rPr>
+          <w:rFonts w:ascii="Times New Roman" w:hAnsi="Times New Roman" w:cs="Times New Roman"/>
+          <w:sz w:val="24"/>
+          <w:szCs w:val="26"/>
+        </w:rPr>
+        <w:t xml:space="preserve">Variables declared in a batch are local variables which are only applicable </w:t>
+      </w:r>
+      <w:proofErr w:type="gramStart"/>
+      <w:r>
+        <w:rPr>
+          <w:rFonts w:ascii="Times New Roman" w:hAnsi="Times New Roman" w:cs="Times New Roman"/>
+          <w:sz w:val="24"/>
+          <w:szCs w:val="26"/>
+        </w:rPr>
+        <w:t>till</w:t>
+      </w:r>
+      <w:proofErr w:type="gramEnd"/>
+      <w:r>
+        <w:rPr>
+          <w:rFonts w:ascii="Times New Roman" w:hAnsi="Times New Roman" w:cs="Times New Roman"/>
+          <w:sz w:val="24"/>
+          <w:szCs w:val="26"/>
+        </w:rPr>
+        <w:t xml:space="preserve"> the GO statement and they will not be applicable in the next batch.</w:t>
+      </w:r>
+    </w:p>
+    <w:p>
+      <w:pPr>
+        <w:rPr>
+          <w:rFonts w:ascii="Times New Roman" w:hAnsi="Times New Roman" w:cs="Times New Roman"/>
+          <w:b/>
+          <w:sz w:val="24"/>
+          <w:szCs w:val="26"/>
+        </w:rPr>
+      </w:pPr>
+      <w:r>
+        <w:rPr>
+          <w:rFonts w:ascii="Times New Roman" w:hAnsi="Times New Roman" w:cs="Times New Roman"/>
+          <w:b/>
+          <w:sz w:val="24"/>
+          <w:szCs w:val="26"/>
+        </w:rPr>
+        <w:t>Control of Flow:</w:t>
+      </w:r>
+    </w:p>
+    <w:p>
+      <w:pPr>
+        <w:pStyle w:val="ListParagraph"/>
+        <w:numPr>
+          <w:ilvl w:val="0"/>
+          <w:numId w:val="6"/>
+        </w:numPr>
+        <w:rPr>
+          <w:rFonts w:ascii="Times New Roman" w:hAnsi="Times New Roman" w:cs="Times New Roman"/>
+          <w:sz w:val="24"/>
+          <w:szCs w:val="26"/>
+        </w:rPr>
+      </w:pPr>
+      <w:r>
+        <w:rPr>
+          <w:rFonts w:ascii="Times New Roman" w:hAnsi="Times New Roman" w:cs="Times New Roman"/>
+          <w:sz w:val="24"/>
+          <w:szCs w:val="26"/>
+        </w:rPr>
+        <w:t>Transact SQL statements are executed in sequential order but sometimes we want to interrupt the normal flow of execution.</w:t>
+      </w:r>
+    </w:p>
+    <w:p>
+      <w:pPr>
+        <w:pStyle w:val="ListParagraph"/>
+        <w:numPr>
+          <w:ilvl w:val="0"/>
+          <w:numId w:val="6"/>
+        </w:numPr>
+        <w:rPr>
+          <w:rFonts w:ascii="Times New Roman" w:hAnsi="Times New Roman" w:cs="Times New Roman"/>
+          <w:sz w:val="24"/>
+          <w:szCs w:val="26"/>
+        </w:rPr>
+      </w:pPr>
+      <w:r>
+        <w:rPr>
+          <w:rFonts w:ascii="Times New Roman" w:hAnsi="Times New Roman" w:cs="Times New Roman"/>
+          <w:sz w:val="24"/>
+          <w:szCs w:val="26"/>
+        </w:rPr>
+        <w:t xml:space="preserve">T-SQL </w:t>
+      </w:r>
+      <w:r>
+        <w:rPr>
+          <w:rFonts w:ascii="Times New Roman" w:hAnsi="Times New Roman" w:cs="Times New Roman"/>
+          <w:sz w:val="24"/>
+          <w:szCs w:val="26"/>
+        </w:rPr>
+        <w:t xml:space="preserve">has keywords to control the flow of execution. In </w:t>
+      </w:r>
+      <w:r>
+        <w:rPr>
+          <w:rFonts w:ascii="Times New Roman" w:hAnsi="Times New Roman" w:cs="Times New Roman"/>
+          <w:sz w:val="24"/>
+          <w:szCs w:val="26"/>
+        </w:rPr>
+        <w:t>T-SQL,</w:t>
+      </w:r>
+      <w:r>
+        <w:rPr>
+          <w:rFonts w:ascii="Times New Roman" w:hAnsi="Times New Roman" w:cs="Times New Roman"/>
+          <w:sz w:val="24"/>
+          <w:szCs w:val="26"/>
+        </w:rPr>
+        <w:t xml:space="preserve"> these are known as control-of-flow.</w:t>
+      </w:r>
+      <w:r>
+        <w:rPr>
+          <w:rFonts w:ascii="Times New Roman" w:hAnsi="Times New Roman" w:cs="Times New Roman"/>
+          <w:sz w:val="24"/>
+          <w:szCs w:val="26"/>
+        </w:rPr>
+        <w:t xml:space="preserve"> These key words are as follows:</w:t>
+      </w:r>
+      <w:r>
+        <w:rPr>
+          <w:rFonts w:ascii="Times New Roman" w:hAnsi="Times New Roman" w:cs="Times New Roman"/>
+          <w:sz w:val="24"/>
+          <w:szCs w:val="26"/>
+        </w:rPr>
+        <w:t xml:space="preserve"> </w:t>
+      </w:r>
+      <w:r>
+        <w:rPr>
+          <w:rFonts w:ascii="Times New Roman" w:hAnsi="Times New Roman" w:cs="Times New Roman"/>
+          <w:sz w:val="24"/>
+          <w:szCs w:val="26"/>
+        </w:rPr>
+        <w:t xml:space="preserve"> </w:t>
+      </w:r>
+    </w:p>
+    <w:p>
+      <w:pPr>
+        <w:pStyle w:val="ListParagraph"/>
+        <w:numPr>
+          <w:ilvl w:val="1"/>
+          <w:numId w:val="6"/>
+        </w:numPr>
+        <w:rPr>
+          <w:rFonts w:ascii="Times New Roman" w:hAnsi="Times New Roman" w:cs="Times New Roman"/>
+          <w:sz w:val="24"/>
+          <w:szCs w:val="26"/>
+        </w:rPr>
+      </w:pPr>
+      <w:r>
+        <w:rPr>
+          <w:rFonts w:ascii="Times New Roman" w:hAnsi="Times New Roman" w:cs="Times New Roman"/>
+          <w:sz w:val="24"/>
+          <w:szCs w:val="26"/>
+        </w:rPr>
+        <w:t>BEGIN…END</w:t>
+      </w:r>
+      <w:r>
+        <w:rPr>
+          <w:rFonts w:ascii="Times New Roman" w:hAnsi="Times New Roman" w:cs="Times New Roman"/>
+          <w:sz w:val="24"/>
+          <w:szCs w:val="26"/>
+        </w:rPr>
+        <w:t>, If. Else, While, Break,</w:t>
+      </w:r>
+      <w:r>
+        <w:rPr>
+          <w:rFonts w:ascii="Times New Roman" w:hAnsi="Times New Roman" w:cs="Times New Roman"/>
+          <w:sz w:val="24"/>
+          <w:szCs w:val="26"/>
+        </w:rPr>
+        <w:t xml:space="preserve"> Continue,</w:t>
+      </w:r>
+      <w:r>
+        <w:rPr>
+          <w:rFonts w:ascii="Times New Roman" w:hAnsi="Times New Roman" w:cs="Times New Roman"/>
+          <w:sz w:val="24"/>
+          <w:szCs w:val="26"/>
+        </w:rPr>
+        <w:t xml:space="preserve"> Goto, Return, Try…Catch, Throw, WAITFOR</w:t>
+      </w:r>
+    </w:p>
+    <w:p>
+      <w:pPr>
+        <w:rPr>
+          <w:rFonts w:ascii="Times New Roman" w:hAnsi="Times New Roman" w:cs="Times New Roman"/>
+          <w:b/>
+          <w:sz w:val="24"/>
+          <w:szCs w:val="26"/>
+        </w:rPr>
+      </w:pPr>
+      <w:r>
+        <w:rPr>
+          <w:rFonts w:ascii="Times New Roman" w:hAnsi="Times New Roman" w:cs="Times New Roman"/>
+          <w:b/>
+          <w:sz w:val="24"/>
+          <w:szCs w:val="26"/>
+        </w:rPr>
+        <w:t>BEGIN…END:</w:t>
+      </w:r>
+    </w:p>
+    <w:p>
+      <w:pPr>
+        <w:pStyle w:val="ListParagraph"/>
+        <w:numPr>
+          <w:ilvl w:val="0"/>
+          <w:numId w:val="6"/>
+        </w:numPr>
+        <w:rPr>
+          <w:rFonts w:ascii="Times New Roman" w:hAnsi="Times New Roman" w:cs="Times New Roman"/>
+          <w:sz w:val="24"/>
+          <w:szCs w:val="26"/>
+        </w:rPr>
+      </w:pPr>
+      <w:r>
+        <w:rPr>
+          <w:rFonts w:ascii="Times New Roman" w:hAnsi="Times New Roman" w:cs="Times New Roman"/>
+          <w:sz w:val="24"/>
+          <w:szCs w:val="26"/>
+        </w:rPr>
+        <w:t>The BEGIN…END keywords are used to group multiple lines into one statement block.</w:t>
+      </w:r>
+    </w:p>
+    <w:p>
+      <w:pPr>
+        <w:pStyle w:val="ListParagraph"/>
+        <w:numPr>
+          <w:ilvl w:val="0"/>
+          <w:numId w:val="6"/>
+        </w:numPr>
+        <w:rPr>
+          <w:rFonts w:ascii="Times New Roman" w:hAnsi="Times New Roman" w:cs="Times New Roman"/>
+          <w:sz w:val="24"/>
+          <w:szCs w:val="26"/>
+        </w:rPr>
+      </w:pPr>
+      <w:r>
+        <w:rPr>
+          <w:rFonts w:ascii="Times New Roman" w:hAnsi="Times New Roman" w:cs="Times New Roman"/>
+          <w:sz w:val="24"/>
+          <w:szCs w:val="26"/>
+        </w:rPr>
+        <w:t>BEGIN…END can be nested, meaning we can place a BEGIN…END</w:t>
+      </w:r>
+      <w:r>
+        <w:rPr>
+          <w:rFonts w:ascii="Times New Roman" w:hAnsi="Times New Roman" w:cs="Times New Roman"/>
+          <w:sz w:val="24"/>
+          <w:szCs w:val="26"/>
+        </w:rPr>
+        <w:t xml:space="preserve"> statement</w:t>
+      </w:r>
+      <w:r>
+        <w:rPr>
+          <w:rFonts w:ascii="Times New Roman" w:hAnsi="Times New Roman" w:cs="Times New Roman"/>
+          <w:sz w:val="24"/>
+          <w:szCs w:val="26"/>
+        </w:rPr>
+        <w:t xml:space="preserve"> within</w:t>
+      </w:r>
+      <w:r>
+        <w:rPr>
+          <w:rFonts w:ascii="Times New Roman" w:hAnsi="Times New Roman" w:cs="Times New Roman"/>
+          <w:sz w:val="24"/>
+          <w:szCs w:val="26"/>
+        </w:rPr>
+        <w:t xml:space="preserve"> another BEGIN.</w:t>
+      </w:r>
+      <w:r>
+        <w:rPr>
+          <w:rFonts w:ascii="Times New Roman" w:hAnsi="Times New Roman" w:cs="Times New Roman"/>
+          <w:sz w:val="24"/>
+          <w:szCs w:val="26"/>
+        </w:rPr>
+        <w:t>.</w:t>
+      </w:r>
+      <w:r>
+        <w:rPr>
+          <w:rFonts w:ascii="Times New Roman" w:hAnsi="Times New Roman" w:cs="Times New Roman"/>
+          <w:sz w:val="24"/>
+          <w:szCs w:val="26"/>
+        </w:rPr>
+        <w:t>.END statement.</w:t>
+      </w:r>
+    </w:p>
+    <w:p>
+      <w:pPr>
+        <w:pStyle w:val="ListParagraph"/>
+        <w:numPr>
+          <w:ilvl w:val="0"/>
+          <w:numId w:val="6"/>
+        </w:numPr>
+        <w:rPr>
+          <w:rFonts w:ascii="Times New Roman" w:hAnsi="Times New Roman" w:cs="Times New Roman"/>
+          <w:sz w:val="24"/>
+          <w:szCs w:val="26"/>
+        </w:rPr>
+      </w:pPr>
+      <w:r>
+        <w:rPr>
+          <w:rFonts w:ascii="Times New Roman" w:hAnsi="Times New Roman" w:cs="Times New Roman"/>
+          <w:sz w:val="24"/>
+          <w:szCs w:val="26"/>
+        </w:rPr>
+        <w:t>BEGIN</w:t>
+      </w:r>
+      <w:r>
+        <w:rPr>
+          <w:rFonts w:ascii="Times New Roman" w:hAnsi="Times New Roman" w:cs="Times New Roman"/>
+          <w:sz w:val="24"/>
+          <w:szCs w:val="26"/>
+        </w:rPr>
+        <w:t>...</w:t>
+      </w:r>
+      <w:r>
+        <w:rPr>
+          <w:rFonts w:ascii="Times New Roman" w:hAnsi="Times New Roman" w:cs="Times New Roman"/>
+          <w:sz w:val="24"/>
+          <w:szCs w:val="26"/>
+        </w:rPr>
+        <w:t>END will</w:t>
+      </w:r>
+      <w:r>
+        <w:rPr>
+          <w:rFonts w:ascii="Times New Roman" w:hAnsi="Times New Roman" w:cs="Times New Roman"/>
+          <w:sz w:val="24"/>
+          <w:szCs w:val="26"/>
+        </w:rPr>
+        <w:t xml:space="preserve"> be</w:t>
+      </w:r>
+      <w:r>
+        <w:rPr>
+          <w:rFonts w:ascii="Times New Roman" w:hAnsi="Times New Roman" w:cs="Times New Roman"/>
+          <w:sz w:val="24"/>
+          <w:szCs w:val="26"/>
+        </w:rPr>
+        <w:t xml:space="preserve"> use</w:t>
+      </w:r>
+      <w:r>
+        <w:rPr>
+          <w:rFonts w:ascii="Times New Roman" w:hAnsi="Times New Roman" w:cs="Times New Roman"/>
+          <w:sz w:val="24"/>
+          <w:szCs w:val="26"/>
+        </w:rPr>
+        <w:t>d</w:t>
+      </w:r>
+      <w:r>
+        <w:rPr>
+          <w:rFonts w:ascii="Times New Roman" w:hAnsi="Times New Roman" w:cs="Times New Roman"/>
+          <w:sz w:val="24"/>
+          <w:szCs w:val="26"/>
+        </w:rPr>
+        <w:t xml:space="preserve"> every time while working in T-SQL. </w:t>
+      </w:r>
+    </w:p>
+    <w:p>
+      <w:pPr>
+        <w:rPr>
+          <w:rFonts w:ascii="Times New Roman" w:hAnsi="Times New Roman" w:cs="Times New Roman"/>
+          <w:b/>
+          <w:sz w:val="24"/>
+          <w:szCs w:val="26"/>
+        </w:rPr>
+      </w:pPr>
+      <w:r>
+        <w:rPr>
+          <w:rFonts w:ascii="Times New Roman" w:hAnsi="Times New Roman" w:cs="Times New Roman"/>
+          <w:b/>
+          <w:sz w:val="24"/>
+          <w:szCs w:val="26"/>
+        </w:rPr>
+        <w:t>IF…Else:</w:t>
+      </w:r>
+    </w:p>
+    <w:p>
+      <w:pPr>
+        <w:pStyle w:val="ListParagraph"/>
+        <w:numPr>
+          <w:ilvl w:val="0"/>
+          <w:numId w:val="6"/>
+        </w:numPr>
+        <w:rPr>
+          <w:rFonts w:ascii="Times New Roman" w:hAnsi="Times New Roman" w:cs="Times New Roman"/>
+          <w:b/>
+          <w:sz w:val="24"/>
+          <w:szCs w:val="26"/>
+        </w:rPr>
+      </w:pPr>
+      <w:r>
+        <w:rPr>
+          <w:rFonts w:ascii="Times New Roman" w:hAnsi="Times New Roman" w:cs="Times New Roman"/>
+          <w:sz w:val="24"/>
+          <w:szCs w:val="26"/>
+        </w:rPr>
+        <w:t>If the condition used with “if” keyword is of select statement then it will always be enclosed within parenthesis.</w:t>
+      </w:r>
+      <w:r>
+        <w:rPr>
+          <w:rFonts w:ascii="Times New Roman" w:hAnsi="Times New Roman" w:cs="Times New Roman"/>
+          <w:b/>
+          <w:sz w:val="24"/>
+          <w:szCs w:val="26"/>
+        </w:rPr>
+        <w:t xml:space="preserve"> </w:t>
+      </w:r>
+    </w:p>
+    <w:p>
+      <w:pPr>
+        <w:rPr>
+          <w:rFonts w:ascii="Times New Roman" w:hAnsi="Times New Roman" w:cs="Times New Roman"/>
+          <w:b/>
+          <w:sz w:val="24"/>
+          <w:szCs w:val="26"/>
+        </w:rPr>
+      </w:pPr>
+      <w:r>
+        <w:rPr>
+          <w:rFonts w:ascii="Times New Roman" w:hAnsi="Times New Roman" w:cs="Times New Roman"/>
+          <w:b/>
+          <w:sz w:val="24"/>
+          <w:szCs w:val="26"/>
+        </w:rPr>
+        <w:t>Try…Cath:</w:t>
+      </w:r>
+    </w:p>
+    <w:p>
+      <w:pPr>
+        <w:pStyle w:val="ListParagraph"/>
+        <w:numPr>
+          <w:ilvl w:val="0"/>
+          <w:numId w:val="6"/>
+        </w:numPr>
+        <w:rPr>
+          <w:rFonts w:ascii="Times New Roman" w:hAnsi="Times New Roman" w:cs="Times New Roman"/>
+          <w:sz w:val="24"/>
+          <w:szCs w:val="26"/>
+        </w:rPr>
+      </w:pPr>
+      <w:r>
+        <w:rPr>
+          <w:rFonts w:ascii="Times New Roman" w:hAnsi="Times New Roman" w:cs="Times New Roman"/>
+          <w:sz w:val="24"/>
+          <w:szCs w:val="26"/>
+        </w:rPr>
+        <w:t>TRY</w:t>
+      </w:r>
+      <w:r>
+        <w:rPr>
+          <w:rFonts w:ascii="Times New Roman" w:hAnsi="Times New Roman" w:cs="Times New Roman"/>
+          <w:sz w:val="24"/>
+          <w:szCs w:val="26"/>
+        </w:rPr>
+        <w:t>…C</w:t>
+      </w:r>
+      <w:r>
+        <w:rPr>
+          <w:rFonts w:ascii="Times New Roman" w:hAnsi="Times New Roman" w:cs="Times New Roman"/>
+          <w:sz w:val="24"/>
+          <w:szCs w:val="26"/>
+        </w:rPr>
+        <w:t>ATCH</w:t>
+      </w:r>
+      <w:r>
+        <w:rPr>
+          <w:rFonts w:ascii="Times New Roman" w:hAnsi="Times New Roman" w:cs="Times New Roman"/>
+          <w:sz w:val="24"/>
+          <w:szCs w:val="26"/>
+        </w:rPr>
+        <w:t xml:space="preserve"> implements error handling </w:t>
+      </w:r>
+      <w:r>
+        <w:rPr>
+          <w:rFonts w:ascii="Times New Roman" w:hAnsi="Times New Roman" w:cs="Times New Roman"/>
+          <w:sz w:val="24"/>
+          <w:szCs w:val="26"/>
+        </w:rPr>
+        <w:t>f</w:t>
+      </w:r>
+      <w:r>
+        <w:rPr>
+          <w:rFonts w:ascii="Times New Roman" w:hAnsi="Times New Roman" w:cs="Times New Roman"/>
+          <w:sz w:val="24"/>
+          <w:szCs w:val="26"/>
+        </w:rPr>
+        <w:t>or</w:t>
+      </w:r>
+      <w:r>
+        <w:rPr>
+          <w:rFonts w:ascii="Times New Roman" w:hAnsi="Times New Roman" w:cs="Times New Roman"/>
+          <w:sz w:val="24"/>
+          <w:szCs w:val="26"/>
+        </w:rPr>
+        <w:t xml:space="preserve"> T-SQL.</w:t>
+      </w:r>
+    </w:p>
+    <w:p>
+      <w:pPr>
+        <w:pStyle w:val="ListParagraph"/>
+        <w:numPr>
+          <w:ilvl w:val="0"/>
+          <w:numId w:val="6"/>
+        </w:numPr>
+        <w:rPr>
+          <w:rFonts w:ascii="Times New Roman" w:hAnsi="Times New Roman" w:cs="Times New Roman"/>
+          <w:sz w:val="24"/>
+          <w:szCs w:val="26"/>
+        </w:rPr>
+      </w:pPr>
+      <w:r>
+        <w:rPr>
+          <w:rFonts w:ascii="Times New Roman" w:hAnsi="Times New Roman" w:cs="Times New Roman"/>
+          <w:sz w:val="24"/>
+          <w:szCs w:val="26"/>
+        </w:rPr>
+        <w:t>A group of T-SQL state</w:t>
+      </w:r>
+      <w:r>
+        <w:rPr>
+          <w:rFonts w:ascii="Times New Roman" w:hAnsi="Times New Roman" w:cs="Times New Roman"/>
+          <w:sz w:val="24"/>
+          <w:szCs w:val="26"/>
+        </w:rPr>
+        <w:t xml:space="preserve">ments can be enclosed </w:t>
+      </w:r>
+      <w:r>
+        <w:rPr>
+          <w:rFonts w:ascii="Times New Roman" w:hAnsi="Times New Roman" w:cs="Times New Roman"/>
+          <w:sz w:val="24"/>
+          <w:szCs w:val="26"/>
+        </w:rPr>
+        <w:t>in a TRY</w:t>
+      </w:r>
+      <w:r>
+        <w:rPr>
+          <w:rFonts w:ascii="Times New Roman" w:hAnsi="Times New Roman" w:cs="Times New Roman"/>
+          <w:sz w:val="24"/>
+          <w:szCs w:val="26"/>
+        </w:rPr>
+        <w:t xml:space="preserve"> block.</w:t>
+      </w:r>
+    </w:p>
+    <w:p>
+      <w:pPr>
+        <w:pStyle w:val="ListParagraph"/>
+        <w:numPr>
+          <w:ilvl w:val="0"/>
+          <w:numId w:val="6"/>
+        </w:numPr>
+        <w:rPr>
+          <w:rFonts w:ascii="Times New Roman" w:hAnsi="Times New Roman" w:cs="Times New Roman"/>
+          <w:sz w:val="24"/>
+          <w:szCs w:val="26"/>
+        </w:rPr>
+      </w:pPr>
+      <w:r>
+        <w:rPr>
+          <w:rFonts w:ascii="Times New Roman" w:hAnsi="Times New Roman" w:cs="Times New Roman"/>
+          <w:sz w:val="24"/>
+          <w:szCs w:val="26"/>
+        </w:rPr>
+        <w:t>To retrieve the information about the error in catch block, here are some pre-defined functions:</w:t>
+      </w:r>
+    </w:p>
+    <w:p>
+      <w:pPr>
+        <w:pStyle w:val="ListParagraph"/>
+        <w:numPr>
+          <w:ilvl w:val="1"/>
+          <w:numId w:val="6"/>
+        </w:numPr>
+        <w:rPr>
+          <w:rFonts w:ascii="Times New Roman" w:hAnsi="Times New Roman" w:cs="Times New Roman"/>
+          <w:sz w:val="24"/>
+          <w:szCs w:val="26"/>
+        </w:rPr>
+      </w:pPr>
+      <w:r>
+        <w:rPr>
+          <w:rFonts w:ascii="Times New Roman" w:hAnsi="Times New Roman" w:cs="Times New Roman"/>
+          <w:sz w:val="24"/>
+          <w:szCs w:val="26"/>
+        </w:rPr>
+        <w:t>ErrorMessage() =&gt; Returns the</w:t>
+      </w:r>
+      <w:r>
+        <w:rPr>
+          <w:rFonts w:ascii="Times New Roman" w:hAnsi="Times New Roman" w:cs="Times New Roman"/>
+          <w:sz w:val="24"/>
+          <w:szCs w:val="26"/>
+        </w:rPr>
+        <w:t xml:space="preserve"> complete</w:t>
+      </w:r>
+      <w:r>
+        <w:rPr>
+          <w:rFonts w:ascii="Times New Roman" w:hAnsi="Times New Roman" w:cs="Times New Roman"/>
+          <w:sz w:val="24"/>
+          <w:szCs w:val="26"/>
+        </w:rPr>
+        <w:t xml:space="preserve"> text of the error message.</w:t>
+      </w:r>
+    </w:p>
+    <w:p>
+      <w:pPr>
+        <w:pStyle w:val="ListParagraph"/>
+        <w:numPr>
+          <w:ilvl w:val="1"/>
+          <w:numId w:val="6"/>
+        </w:numPr>
+        <w:rPr>
+          <w:rFonts w:ascii="Times New Roman" w:hAnsi="Times New Roman" w:cs="Times New Roman"/>
+          <w:sz w:val="24"/>
+          <w:szCs w:val="26"/>
+        </w:rPr>
+      </w:pPr>
+      <w:r>
+        <w:rPr>
+          <w:rFonts w:ascii="Times New Roman" w:hAnsi="Times New Roman" w:cs="Times New Roman"/>
+          <w:sz w:val="24"/>
+          <w:szCs w:val="26"/>
+        </w:rPr>
+        <w:t>ErrorNumber() =&gt; Returns the error number of the error.</w:t>
+      </w:r>
+    </w:p>
+    <w:p>
+      <w:pPr>
+        <w:pStyle w:val="ListParagraph"/>
+        <w:numPr>
+          <w:ilvl w:val="1"/>
+          <w:numId w:val="6"/>
+        </w:numPr>
+        <w:rPr>
+          <w:rFonts w:ascii="Times New Roman" w:hAnsi="Times New Roman" w:cs="Times New Roman"/>
+          <w:sz w:val="24"/>
+          <w:szCs w:val="26"/>
+        </w:rPr>
+      </w:pPr>
+      <w:r>
+        <w:rPr>
+          <w:rFonts w:ascii="Times New Roman" w:hAnsi="Times New Roman" w:cs="Times New Roman"/>
+          <w:sz w:val="24"/>
+          <w:szCs w:val="26"/>
+        </w:rPr>
+        <w:t xml:space="preserve">ErrorLine() </w:t>
+      </w:r>
+      <w:r>
+        <w:rPr>
+          <w:rFonts w:ascii="Times New Roman" w:hAnsi="Times New Roman" w:cs="Times New Roman"/>
+          <w:sz w:val="24"/>
+          <w:szCs w:val="26"/>
+        </w:rPr>
+        <w:t xml:space="preserve">=&gt; Returns the </w:t>
+      </w:r>
+      <w:r>
+        <w:rPr>
+          <w:rFonts w:ascii="Times New Roman" w:hAnsi="Times New Roman" w:cs="Times New Roman"/>
+          <w:sz w:val="24"/>
+          <w:szCs w:val="26"/>
+        </w:rPr>
+        <w:t>line</w:t>
+      </w:r>
+      <w:r>
+        <w:rPr>
+          <w:rFonts w:ascii="Times New Roman" w:hAnsi="Times New Roman" w:cs="Times New Roman"/>
+          <w:sz w:val="24"/>
+          <w:szCs w:val="26"/>
+        </w:rPr>
+        <w:t xml:space="preserve"> number in the routine</w:t>
+      </w:r>
+      <w:r>
+        <w:rPr>
+          <w:rFonts w:ascii="Times New Roman" w:hAnsi="Times New Roman" w:cs="Times New Roman"/>
+          <w:sz w:val="24"/>
+          <w:szCs w:val="26"/>
+        </w:rPr>
+        <w:t xml:space="preserve"> </w:t>
+      </w:r>
+      <w:r>
+        <w:rPr>
+          <w:rFonts w:ascii="Times New Roman" w:hAnsi="Times New Roman" w:cs="Times New Roman"/>
+          <w:sz w:val="24"/>
+          <w:szCs w:val="26"/>
+        </w:rPr>
+        <w:t xml:space="preserve">which caused </w:t>
+      </w:r>
+      <w:r>
+        <w:rPr>
+          <w:rFonts w:ascii="Times New Roman" w:hAnsi="Times New Roman" w:cs="Times New Roman"/>
+          <w:sz w:val="24"/>
+          <w:szCs w:val="26"/>
+        </w:rPr>
+        <w:t>the</w:t>
+      </w:r>
+      <w:r>
+        <w:rPr>
+          <w:rFonts w:ascii="Times New Roman" w:hAnsi="Times New Roman" w:cs="Times New Roman"/>
+          <w:sz w:val="24"/>
+          <w:szCs w:val="26"/>
+        </w:rPr>
+        <w:t xml:space="preserve"> error</w:t>
+      </w:r>
+      <w:r>
+        <w:rPr>
+          <w:rFonts w:ascii="Times New Roman" w:hAnsi="Times New Roman" w:cs="Times New Roman"/>
+          <w:sz w:val="24"/>
+          <w:szCs w:val="26"/>
+        </w:rPr>
+        <w:t>.</w:t>
+      </w:r>
+    </w:p>
+    <w:p>
+      <w:pPr>
+        <w:pStyle w:val="ListParagraph"/>
+        <w:numPr>
+          <w:ilvl w:val="1"/>
+          <w:numId w:val="6"/>
+        </w:numPr>
+        <w:rPr>
+          <w:rFonts w:ascii="Times New Roman" w:hAnsi="Times New Roman" w:cs="Times New Roman"/>
+          <w:sz w:val="24"/>
+          <w:szCs w:val="26"/>
+        </w:rPr>
+      </w:pPr>
+      <w:r>
+        <w:rPr>
+          <w:rFonts w:ascii="Times New Roman" w:hAnsi="Times New Roman" w:cs="Times New Roman"/>
+          <w:sz w:val="24"/>
+          <w:szCs w:val="26"/>
+        </w:rPr>
+        <w:lastRenderedPageBreak/>
+        <w:t>ErrorProcedure() =&gt; Returns the name of the</w:t>
+      </w:r>
+      <w:r>
+        <w:rPr>
+          <w:rFonts w:ascii="Times New Roman" w:hAnsi="Times New Roman" w:cs="Times New Roman"/>
+          <w:sz w:val="24"/>
+          <w:szCs w:val="26"/>
+        </w:rPr>
+        <w:t xml:space="preserve"> stored</w:t>
+      </w:r>
+      <w:r>
+        <w:rPr>
+          <w:rFonts w:ascii="Times New Roman" w:hAnsi="Times New Roman" w:cs="Times New Roman"/>
+          <w:sz w:val="24"/>
+          <w:szCs w:val="26"/>
+        </w:rPr>
+        <w:t xml:space="preserve"> procedure</w:t>
+      </w:r>
+      <w:r>
+        <w:rPr>
+          <w:rFonts w:ascii="Times New Roman" w:hAnsi="Times New Roman" w:cs="Times New Roman"/>
+          <w:sz w:val="24"/>
+          <w:szCs w:val="26"/>
+        </w:rPr>
+        <w:t xml:space="preserve"> or trigger</w:t>
+      </w:r>
+      <w:r>
+        <w:rPr>
+          <w:rFonts w:ascii="Times New Roman" w:hAnsi="Times New Roman" w:cs="Times New Roman"/>
+          <w:sz w:val="24"/>
+          <w:szCs w:val="26"/>
+        </w:rPr>
+        <w:t xml:space="preserve"> where the error occurred.</w:t>
+      </w:r>
+    </w:p>
+    <w:p>
+      <w:pPr>
+        <w:pStyle w:val="ListParagraph"/>
+        <w:numPr>
+          <w:ilvl w:val="1"/>
+          <w:numId w:val="6"/>
+        </w:numPr>
+        <w:rPr>
+          <w:rFonts w:ascii="Times New Roman" w:hAnsi="Times New Roman" w:cs="Times New Roman"/>
+          <w:sz w:val="24"/>
+          <w:szCs w:val="26"/>
+        </w:rPr>
+      </w:pPr>
+      <w:r>
+        <w:rPr>
+          <w:rFonts w:ascii="Times New Roman" w:hAnsi="Times New Roman" w:cs="Times New Roman"/>
+          <w:sz w:val="24"/>
+          <w:szCs w:val="26"/>
+        </w:rPr>
+        <w:t>ErrorSeverity() =&gt; Returns the severity of the error.</w:t>
+      </w:r>
+    </w:p>
+    <w:p>
+      <w:pPr>
+        <w:pStyle w:val="ListParagraph"/>
+        <w:numPr>
+          <w:ilvl w:val="1"/>
+          <w:numId w:val="6"/>
+        </w:numPr>
+        <w:rPr>
+          <w:rFonts w:ascii="Times New Roman" w:hAnsi="Times New Roman" w:cs="Times New Roman"/>
+          <w:sz w:val="24"/>
+          <w:szCs w:val="26"/>
+        </w:rPr>
+      </w:pPr>
+      <w:r>
+        <w:rPr>
+          <w:rFonts w:ascii="Times New Roman" w:hAnsi="Times New Roman" w:cs="Times New Roman"/>
+          <w:sz w:val="24"/>
+          <w:szCs w:val="26"/>
+        </w:rPr>
+        <w:t>ErrorState() =&gt; Returns the error</w:t>
+      </w:r>
+      <w:r>
+        <w:rPr>
+          <w:rFonts w:ascii="Times New Roman" w:hAnsi="Times New Roman" w:cs="Times New Roman"/>
+          <w:sz w:val="24"/>
+          <w:szCs w:val="26"/>
+        </w:rPr>
+        <w:t xml:space="preserve"> state number</w:t>
+      </w:r>
+      <w:r>
+        <w:rPr>
+          <w:rFonts w:ascii="Times New Roman" w:hAnsi="Times New Roman" w:cs="Times New Roman"/>
+          <w:sz w:val="24"/>
+          <w:szCs w:val="26"/>
+        </w:rPr>
+        <w:t>.</w:t>
+      </w:r>
+    </w:p>
+    <w:p>
+      <w:pPr>
+        <w:rPr>
+          <w:rFonts w:ascii="Times New Roman" w:hAnsi="Times New Roman" w:cs="Times New Roman"/>
+          <w:b/>
+          <w:sz w:val="24"/>
+          <w:szCs w:val="26"/>
+        </w:rPr>
+      </w:pPr>
+      <w:r>
+        <w:rPr>
+          <w:rFonts w:ascii="Times New Roman" w:hAnsi="Times New Roman" w:cs="Times New Roman"/>
+          <w:b/>
+          <w:sz w:val="24"/>
+          <w:szCs w:val="26"/>
+        </w:rPr>
+        <w:t>WAITFOR:</w:t>
+      </w:r>
+      <w:r>
+        <w:rPr>
+          <w:rFonts w:ascii="Times New Roman" w:hAnsi="Times New Roman" w:cs="Times New Roman"/>
+          <w:b/>
+          <w:sz w:val="24"/>
+          <w:szCs w:val="26"/>
+        </w:rPr>
+        <w:t xml:space="preserve"> </w:t>
+      </w:r>
+    </w:p>
+    <w:p>
+      <w:pPr>
+        <w:pStyle w:val="ListParagraph"/>
+        <w:numPr>
+          <w:ilvl w:val="0"/>
+          <w:numId w:val="6"/>
+        </w:numPr>
+        <w:rPr>
+          <w:rFonts w:ascii="Times New Roman" w:hAnsi="Times New Roman" w:cs="Times New Roman"/>
+          <w:sz w:val="24"/>
+          <w:szCs w:val="26"/>
+        </w:rPr>
+      </w:pPr>
+      <w:r>
+        <w:rPr>
+          <w:rFonts w:ascii="Times New Roman" w:hAnsi="Times New Roman" w:cs="Times New Roman"/>
+          <w:sz w:val="24"/>
+          <w:szCs w:val="26"/>
+        </w:rPr>
+        <w:t xml:space="preserve">WAITFOR </w:t>
+      </w:r>
+      <w:r>
+        <w:rPr>
+          <w:rFonts w:ascii="Times New Roman" w:hAnsi="Times New Roman" w:cs="Times New Roman"/>
+          <w:sz w:val="24"/>
+          <w:szCs w:val="26"/>
+        </w:rPr>
+        <w:t xml:space="preserve">blocks the execution of a batch, stored procedure or transaction until either a specified time </w:t>
+      </w:r>
+      <w:r>
+        <w:rPr>
+          <w:rFonts w:ascii="Times New Roman" w:hAnsi="Times New Roman" w:cs="Times New Roman"/>
+          <w:sz w:val="24"/>
+          <w:szCs w:val="26"/>
+        </w:rPr>
+        <w:tab/>
+        <w:t>or time interval elapses or a specified statement modifies or returns at least one row.</w:t>
+      </w:r>
+      <w:r>
+        <w:rPr>
+          <w:rFonts w:ascii="Times New Roman" w:hAnsi="Times New Roman" w:cs="Times New Roman"/>
+          <w:sz w:val="24"/>
+          <w:szCs w:val="26"/>
+        </w:rPr>
+        <w:t xml:space="preserve"> WAITFOR has two arguments:</w:t>
+      </w:r>
+    </w:p>
+    <w:p>
+      <w:pPr>
+        <w:pStyle w:val="ListParagraph"/>
+        <w:numPr>
+          <w:ilvl w:val="1"/>
+          <w:numId w:val="6"/>
+        </w:numPr>
+        <w:rPr>
+          <w:rFonts w:ascii="Times New Roman" w:hAnsi="Times New Roman" w:cs="Times New Roman"/>
+          <w:sz w:val="24"/>
+          <w:szCs w:val="26"/>
+        </w:rPr>
+      </w:pPr>
+      <w:r>
+        <w:rPr>
+          <w:rFonts w:ascii="Times New Roman" w:hAnsi="Times New Roman" w:cs="Times New Roman"/>
+          <w:sz w:val="24"/>
+          <w:szCs w:val="26"/>
+        </w:rPr>
+        <w:t>Time =&gt; the period to wait. Time_to_pass</w:t>
+      </w:r>
+    </w:p>
+    <w:p>
+      <w:pPr>
+        <w:pStyle w:val="ListParagraph"/>
+        <w:numPr>
+          <w:ilvl w:val="1"/>
+          <w:numId w:val="6"/>
+        </w:numPr>
+        <w:rPr>
+          <w:rFonts w:ascii="Times New Roman" w:hAnsi="Times New Roman" w:cs="Times New Roman"/>
+          <w:sz w:val="24"/>
+          <w:szCs w:val="26"/>
+        </w:rPr>
+      </w:pPr>
+      <w:r>
+        <w:rPr>
+          <w:rFonts w:ascii="Times New Roman" w:hAnsi="Times New Roman" w:cs="Times New Roman"/>
+          <w:sz w:val="24"/>
+          <w:szCs w:val="26"/>
+        </w:rPr>
+        <w:t xml:space="preserve">Delay </w:t>
+      </w:r>
+      <w:r>
+        <w:rPr>
+          <w:rFonts w:ascii="Times New Roman" w:hAnsi="Times New Roman" w:cs="Times New Roman"/>
+          <w:sz w:val="24"/>
+          <w:szCs w:val="26"/>
+        </w:rPr>
+        <w:t>=&gt; the time (up to maximum 24 hours) at which the WAITFOR statement finishes.</w:t>
+      </w:r>
+    </w:p>
+    <w:p>
+      <w:pPr>
+        <w:pStyle w:val="ListParagraph"/>
+        <w:numPr>
+          <w:ilvl w:val="0"/>
+          <w:numId w:val="6"/>
+        </w:numPr>
+        <w:rPr>
+          <w:rFonts w:ascii="Times New Roman" w:hAnsi="Times New Roman" w:cs="Times New Roman"/>
+          <w:sz w:val="24"/>
+          <w:szCs w:val="26"/>
+        </w:rPr>
+      </w:pPr>
+      <w:r>
+        <w:rPr>
+          <w:rFonts w:ascii="Times New Roman" w:hAnsi="Times New Roman" w:cs="Times New Roman"/>
+          <w:sz w:val="24"/>
+          <w:szCs w:val="26"/>
+        </w:rPr>
+        <w:t>WAITFOR TIME ‘time to execute’,  WAITFOR DELAY ‘time to pass’ =&gt; Both ‘time to execute’ and ‘time to pass’ can be specified either in date time data format or as a local variable.</w:t>
+      </w:r>
       <w:bookmarkStart w:id="0" w:name="_GoBack"/>
       <w:bookmarkEnd w:id="0"/>
+      <w:r>
+        <w:rPr>
+          <w:rFonts w:ascii="Times New Roman" w:hAnsi="Times New Roman" w:cs="Times New Roman"/>
+          <w:sz w:val="24"/>
+          <w:szCs w:val="26"/>
+        </w:rPr>
+        <w:t xml:space="preserve"> </w:t>
+      </w:r>
     </w:p>
     <w:sectPr>
       <w:pgSz w:w="12240" w:h="15840"/>

</xml_diff>

<commit_message>
Videos till 50 completed.
</commit_message>
<xml_diff>
--- a/SQL_Course_Notes_2.docx
+++ b/SQL_Course_Notes_2.docx
@@ -2820,7 +2820,1341 @@
           <w:sz w:val="24"/>
           <w:szCs w:val="26"/>
         </w:rPr>
-        <w:t>WAITFOR TIME ‘time to execute’,  WAITFOR DELAY ‘time to pass’ =&gt; Both ‘time to execute’ and ‘time to pass’ can be specified either in date time data format or as a local variable.</w:t>
+        <w:t xml:space="preserve">WAITFOR TIME ‘time to execute’,  WAITFOR DELAY ‘time to pass’ =&gt; Both ‘time to execute’ and ‘time to pass’ can be specified either in date time data format or as a local variable. </w:t>
+      </w:r>
+    </w:p>
+    <w:p>
+      <w:pPr>
+        <w:rPr>
+          <w:rFonts w:ascii="Times New Roman" w:hAnsi="Times New Roman" w:cs="Times New Roman"/>
+          <w:b/>
+          <w:sz w:val="24"/>
+          <w:szCs w:val="26"/>
+        </w:rPr>
+      </w:pPr>
+      <w:r>
+        <w:rPr>
+          <w:rFonts w:ascii="Times New Roman" w:hAnsi="Times New Roman" w:cs="Times New Roman"/>
+          <w:b/>
+          <w:sz w:val="24"/>
+          <w:szCs w:val="26"/>
+        </w:rPr>
+        <w:t>Stored Procedure:</w:t>
+      </w:r>
+    </w:p>
+    <w:p>
+      <w:pPr>
+        <w:pStyle w:val="ListParagraph"/>
+        <w:numPr>
+          <w:ilvl w:val="0"/>
+          <w:numId w:val="6"/>
+        </w:numPr>
+        <w:rPr>
+          <w:rFonts w:ascii="Times New Roman" w:hAnsi="Times New Roman" w:cs="Times New Roman"/>
+          <w:sz w:val="24"/>
+          <w:szCs w:val="26"/>
+        </w:rPr>
+      </w:pPr>
+      <w:r>
+        <w:rPr>
+          <w:rFonts w:ascii="Times New Roman" w:hAnsi="Times New Roman" w:cs="Times New Roman"/>
+          <w:sz w:val="24"/>
+          <w:szCs w:val="26"/>
+        </w:rPr>
+        <w:t>A stored procedure is a group of one or more T-SQL statements.</w:t>
+      </w:r>
+    </w:p>
+    <w:p>
+      <w:pPr>
+        <w:pStyle w:val="ListParagraph"/>
+        <w:numPr>
+          <w:ilvl w:val="0"/>
+          <w:numId w:val="6"/>
+        </w:numPr>
+        <w:rPr>
+          <w:rFonts w:ascii="Times New Roman" w:hAnsi="Times New Roman" w:cs="Times New Roman"/>
+          <w:sz w:val="24"/>
+          <w:szCs w:val="26"/>
+        </w:rPr>
+      </w:pPr>
+      <w:r>
+        <w:rPr>
+          <w:rFonts w:ascii="Times New Roman" w:hAnsi="Times New Roman" w:cs="Times New Roman"/>
+          <w:sz w:val="24"/>
+          <w:szCs w:val="26"/>
+        </w:rPr>
+        <w:t>It can be stored in database.</w:t>
+      </w:r>
+    </w:p>
+    <w:p>
+      <w:pPr>
+        <w:pStyle w:val="ListParagraph"/>
+        <w:numPr>
+          <w:ilvl w:val="0"/>
+          <w:numId w:val="6"/>
+        </w:numPr>
+        <w:rPr>
+          <w:rFonts w:ascii="Times New Roman" w:hAnsi="Times New Roman" w:cs="Times New Roman"/>
+          <w:sz w:val="24"/>
+          <w:szCs w:val="26"/>
+        </w:rPr>
+      </w:pPr>
+      <w:r>
+        <w:rPr>
+          <w:rFonts w:ascii="Times New Roman" w:hAnsi="Times New Roman" w:cs="Times New Roman"/>
+          <w:sz w:val="24"/>
+          <w:szCs w:val="26"/>
+        </w:rPr>
+        <w:t>It accept input parameters and return multiple values.</w:t>
+      </w:r>
+    </w:p>
+    <w:p>
+      <w:pPr>
+        <w:pStyle w:val="ListParagraph"/>
+        <w:numPr>
+          <w:ilvl w:val="0"/>
+          <w:numId w:val="6"/>
+        </w:numPr>
+        <w:rPr>
+          <w:rFonts w:ascii="Times New Roman" w:hAnsi="Times New Roman" w:cs="Times New Roman"/>
+          <w:sz w:val="24"/>
+          <w:szCs w:val="26"/>
+        </w:rPr>
+      </w:pPr>
+      <w:r>
+        <w:rPr>
+          <w:rFonts w:ascii="Times New Roman" w:hAnsi="Times New Roman" w:cs="Times New Roman"/>
+          <w:sz w:val="24"/>
+          <w:szCs w:val="26"/>
+        </w:rPr>
+        <w:t>Contain programming statements that perform operations in the database.</w:t>
+      </w:r>
+    </w:p>
+    <w:p>
+      <w:pPr>
+        <w:pStyle w:val="ListParagraph"/>
+        <w:numPr>
+          <w:ilvl w:val="0"/>
+          <w:numId w:val="6"/>
+        </w:numPr>
+        <w:rPr>
+          <w:rFonts w:ascii="Times New Roman" w:hAnsi="Times New Roman" w:cs="Times New Roman"/>
+          <w:sz w:val="24"/>
+          <w:szCs w:val="26"/>
+        </w:rPr>
+      </w:pPr>
+      <w:r>
+        <w:rPr>
+          <w:rFonts w:ascii="Times New Roman" w:hAnsi="Times New Roman" w:cs="Times New Roman"/>
+          <w:sz w:val="24"/>
+          <w:szCs w:val="26"/>
+        </w:rPr>
+        <w:t>Return the status</w:t>
+      </w:r>
+      <w:r>
+        <w:rPr>
+          <w:rFonts w:ascii="Times New Roman" w:hAnsi="Times New Roman" w:cs="Times New Roman"/>
+          <w:sz w:val="24"/>
+          <w:szCs w:val="26"/>
+        </w:rPr>
+        <w:t xml:space="preserve"> value</w:t>
+      </w:r>
+      <w:r>
+        <w:rPr>
+          <w:rFonts w:ascii="Times New Roman" w:hAnsi="Times New Roman" w:cs="Times New Roman"/>
+          <w:sz w:val="24"/>
+          <w:szCs w:val="26"/>
+        </w:rPr>
+        <w:t xml:space="preserve"> to a</w:t>
+      </w:r>
+      <w:r>
+        <w:rPr>
+          <w:rFonts w:ascii="Times New Roman" w:hAnsi="Times New Roman" w:cs="Times New Roman"/>
+          <w:sz w:val="24"/>
+          <w:szCs w:val="26"/>
+        </w:rPr>
+        <w:t xml:space="preserve"> calling program to indicate its success or failure.</w:t>
+      </w:r>
+    </w:p>
+    <w:p>
+      <w:pPr>
+        <w:pStyle w:val="ListParagraph"/>
+        <w:numPr>
+          <w:ilvl w:val="0"/>
+          <w:numId w:val="6"/>
+        </w:numPr>
+        <w:rPr>
+          <w:rFonts w:ascii="Times New Roman" w:hAnsi="Times New Roman" w:cs="Times New Roman"/>
+          <w:b/>
+          <w:sz w:val="24"/>
+          <w:szCs w:val="26"/>
+        </w:rPr>
+      </w:pPr>
+      <w:r>
+        <w:rPr>
+          <w:rFonts w:ascii="Times New Roman" w:hAnsi="Times New Roman" w:cs="Times New Roman"/>
+          <w:b/>
+          <w:sz w:val="24"/>
+          <w:szCs w:val="26"/>
+        </w:rPr>
+        <w:t>Benefits =&gt;</w:t>
+      </w:r>
+      <w:r>
+        <w:rPr>
+          <w:rFonts w:ascii="Times New Roman" w:hAnsi="Times New Roman" w:cs="Times New Roman"/>
+          <w:b/>
+          <w:sz w:val="24"/>
+          <w:szCs w:val="26"/>
+        </w:rPr>
+        <w:t xml:space="preserve"> </w:t>
+      </w:r>
+      <w:r>
+        <w:rPr>
+          <w:rFonts w:ascii="Times New Roman" w:hAnsi="Times New Roman" w:cs="Times New Roman"/>
+          <w:sz w:val="24"/>
+          <w:szCs w:val="26"/>
+        </w:rPr>
+        <w:t>Reuse of code, Improve</w:t>
+      </w:r>
+      <w:r>
+        <w:rPr>
+          <w:rFonts w:ascii="Times New Roman" w:hAnsi="Times New Roman" w:cs="Times New Roman"/>
+          <w:sz w:val="24"/>
+          <w:szCs w:val="26"/>
+        </w:rPr>
+        <w:t xml:space="preserve"> performance, strong security, easy to maintain, reduce client/server</w:t>
+      </w:r>
+      <w:r>
+        <w:rPr>
+          <w:rFonts w:ascii="Times New Roman" w:hAnsi="Times New Roman" w:cs="Times New Roman"/>
+          <w:sz w:val="24"/>
+          <w:szCs w:val="26"/>
+        </w:rPr>
+        <w:t xml:space="preserve"> network</w:t>
+      </w:r>
+      <w:r>
+        <w:rPr>
+          <w:rFonts w:ascii="Times New Roman" w:hAnsi="Times New Roman" w:cs="Times New Roman"/>
+          <w:sz w:val="24"/>
+          <w:szCs w:val="26"/>
+        </w:rPr>
+        <w:t xml:space="preserve"> traffic</w:t>
+      </w:r>
+      <w:r>
+        <w:rPr>
+          <w:rFonts w:ascii="Times New Roman" w:hAnsi="Times New Roman" w:cs="Times New Roman"/>
+          <w:sz w:val="24"/>
+          <w:szCs w:val="26"/>
+        </w:rPr>
+        <w:t>.</w:t>
+      </w:r>
+    </w:p>
+    <w:p>
+      <w:pPr>
+        <w:pStyle w:val="ListParagraph"/>
+        <w:numPr>
+          <w:ilvl w:val="0"/>
+          <w:numId w:val="6"/>
+        </w:numPr>
+        <w:rPr>
+          <w:rFonts w:ascii="Times New Roman" w:hAnsi="Times New Roman" w:cs="Times New Roman"/>
+          <w:b/>
+          <w:sz w:val="24"/>
+          <w:szCs w:val="26"/>
+        </w:rPr>
+      </w:pPr>
+      <w:r>
+        <w:rPr>
+          <w:rFonts w:ascii="Times New Roman" w:hAnsi="Times New Roman" w:cs="Times New Roman"/>
+          <w:b/>
+          <w:sz w:val="24"/>
+          <w:szCs w:val="26"/>
+        </w:rPr>
+        <w:t>Types of stored procedure:</w:t>
+      </w:r>
+    </w:p>
+    <w:p>
+      <w:pPr>
+        <w:pStyle w:val="ListParagraph"/>
+        <w:numPr>
+          <w:ilvl w:val="1"/>
+          <w:numId w:val="6"/>
+        </w:numPr>
+        <w:rPr>
+          <w:rFonts w:ascii="Times New Roman" w:hAnsi="Times New Roman" w:cs="Times New Roman"/>
+          <w:b/>
+          <w:sz w:val="24"/>
+          <w:szCs w:val="26"/>
+        </w:rPr>
+      </w:pPr>
+      <w:r>
+        <w:rPr>
+          <w:rFonts w:ascii="Times New Roman" w:hAnsi="Times New Roman" w:cs="Times New Roman"/>
+          <w:b/>
+          <w:sz w:val="24"/>
+          <w:szCs w:val="26"/>
+        </w:rPr>
+        <w:t xml:space="preserve">System: </w:t>
+      </w:r>
+      <w:r>
+        <w:rPr>
+          <w:rFonts w:ascii="Times New Roman" w:hAnsi="Times New Roman" w:cs="Times New Roman"/>
+          <w:sz w:val="24"/>
+          <w:szCs w:val="26"/>
+        </w:rPr>
+        <w:t>physically stored in the internal resource database.</w:t>
+      </w:r>
+    </w:p>
+    <w:p>
+      <w:pPr>
+        <w:pStyle w:val="ListParagraph"/>
+        <w:numPr>
+          <w:ilvl w:val="1"/>
+          <w:numId w:val="6"/>
+        </w:numPr>
+        <w:rPr>
+          <w:rFonts w:ascii="Times New Roman" w:hAnsi="Times New Roman" w:cs="Times New Roman"/>
+          <w:b/>
+          <w:sz w:val="24"/>
+          <w:szCs w:val="26"/>
+        </w:rPr>
+      </w:pPr>
+      <w:r>
+        <w:rPr>
+          <w:rFonts w:ascii="Times New Roman" w:hAnsi="Times New Roman" w:cs="Times New Roman"/>
+          <w:b/>
+          <w:sz w:val="24"/>
+          <w:szCs w:val="26"/>
+        </w:rPr>
+        <w:t xml:space="preserve">User-defined: </w:t>
+      </w:r>
+      <w:r>
+        <w:rPr>
+          <w:rFonts w:ascii="Times New Roman" w:hAnsi="Times New Roman" w:cs="Times New Roman"/>
+          <w:sz w:val="24"/>
+          <w:szCs w:val="26"/>
+        </w:rPr>
+        <w:t>I</w:t>
+      </w:r>
+      <w:r>
+        <w:rPr>
+          <w:rFonts w:ascii="Times New Roman" w:hAnsi="Times New Roman" w:cs="Times New Roman"/>
+          <w:sz w:val="24"/>
+          <w:szCs w:val="26"/>
+        </w:rPr>
+        <w:t xml:space="preserve">t </w:t>
+      </w:r>
+      <w:r>
+        <w:rPr>
+          <w:rFonts w:ascii="Times New Roman" w:hAnsi="Times New Roman" w:cs="Times New Roman"/>
+          <w:sz w:val="24"/>
+          <w:szCs w:val="26"/>
+        </w:rPr>
+        <w:t>can be created</w:t>
+      </w:r>
+      <w:r>
+        <w:rPr>
+          <w:rFonts w:ascii="Times New Roman" w:hAnsi="Times New Roman" w:cs="Times New Roman"/>
+          <w:sz w:val="24"/>
+          <w:szCs w:val="26"/>
+        </w:rPr>
+        <w:t xml:space="preserve"> in</w:t>
+      </w:r>
+      <w:r>
+        <w:rPr>
+          <w:rFonts w:ascii="Times New Roman" w:hAnsi="Times New Roman" w:cs="Times New Roman"/>
+          <w:sz w:val="24"/>
+          <w:szCs w:val="26"/>
+        </w:rPr>
+        <w:t xml:space="preserve"> a user-defined database or </w:t>
+      </w:r>
+      <w:r>
+        <w:rPr>
+          <w:rFonts w:ascii="Times New Roman" w:hAnsi="Times New Roman" w:cs="Times New Roman"/>
+          <w:sz w:val="24"/>
+          <w:szCs w:val="26"/>
+        </w:rPr>
+        <w:t>any system database except resource database.</w:t>
+      </w:r>
+    </w:p>
+    <w:p>
+      <w:pPr>
+        <w:pStyle w:val="ListParagraph"/>
+        <w:numPr>
+          <w:ilvl w:val="1"/>
+          <w:numId w:val="6"/>
+        </w:numPr>
+        <w:rPr>
+          <w:rFonts w:ascii="Times New Roman" w:hAnsi="Times New Roman" w:cs="Times New Roman"/>
+          <w:b/>
+          <w:sz w:val="24"/>
+          <w:szCs w:val="26"/>
+        </w:rPr>
+      </w:pPr>
+      <w:r>
+        <w:rPr>
+          <w:rFonts w:ascii="Times New Roman" w:hAnsi="Times New Roman" w:cs="Times New Roman"/>
+          <w:b/>
+          <w:sz w:val="24"/>
+          <w:szCs w:val="26"/>
+        </w:rPr>
+        <w:t xml:space="preserve">Temporary: </w:t>
+      </w:r>
+      <w:r>
+        <w:rPr>
+          <w:rFonts w:ascii="Times New Roman" w:hAnsi="Times New Roman" w:cs="Times New Roman"/>
+          <w:sz w:val="24"/>
+          <w:szCs w:val="26"/>
+        </w:rPr>
+        <w:t>A form of user-defined</w:t>
+      </w:r>
+      <w:r>
+        <w:rPr>
+          <w:rFonts w:ascii="Times New Roman" w:hAnsi="Times New Roman" w:cs="Times New Roman"/>
+          <w:sz w:val="24"/>
+          <w:szCs w:val="26"/>
+        </w:rPr>
+        <w:t xml:space="preserve"> procedures are like permanent procedure except they are stored in Tempdb.</w:t>
+      </w:r>
+      <w:r>
+        <w:rPr>
+          <w:rFonts w:ascii="Times New Roman" w:hAnsi="Times New Roman" w:cs="Times New Roman"/>
+          <w:sz w:val="24"/>
+          <w:szCs w:val="26"/>
+        </w:rPr>
+        <w:t xml:space="preserve"> Its scope is very limited and </w:t>
+      </w:r>
+      <w:proofErr w:type="gramStart"/>
+      <w:r>
+        <w:rPr>
+          <w:rFonts w:ascii="Times New Roman" w:hAnsi="Times New Roman" w:cs="Times New Roman"/>
+          <w:sz w:val="24"/>
+          <w:szCs w:val="26"/>
+        </w:rPr>
+        <w:t>are not created</w:t>
+      </w:r>
+      <w:proofErr w:type="gramEnd"/>
+      <w:r>
+        <w:rPr>
+          <w:rFonts w:ascii="Times New Roman" w:hAnsi="Times New Roman" w:cs="Times New Roman"/>
+          <w:sz w:val="24"/>
+          <w:szCs w:val="26"/>
+        </w:rPr>
+        <w:t xml:space="preserve"> to use for long-term purpose.</w:t>
+      </w:r>
+    </w:p>
+    <w:p>
+      <w:pPr>
+        <w:pStyle w:val="ListParagraph"/>
+        <w:numPr>
+          <w:ilvl w:val="0"/>
+          <w:numId w:val="6"/>
+        </w:numPr>
+        <w:rPr>
+          <w:rFonts w:ascii="Times New Roman" w:hAnsi="Times New Roman" w:cs="Times New Roman"/>
+          <w:b/>
+          <w:sz w:val="24"/>
+          <w:szCs w:val="26"/>
+        </w:rPr>
+      </w:pPr>
+      <w:r>
+        <w:rPr>
+          <w:rFonts w:ascii="Times New Roman" w:hAnsi="Times New Roman" w:cs="Times New Roman"/>
+          <w:sz w:val="24"/>
+          <w:szCs w:val="26"/>
+        </w:rPr>
+        <w:t xml:space="preserve">Stored procedure </w:t>
+      </w:r>
+      <w:r>
+        <w:rPr>
+          <w:rFonts w:ascii="Times New Roman" w:hAnsi="Times New Roman" w:cs="Times New Roman"/>
+          <w:sz w:val="24"/>
+          <w:szCs w:val="26"/>
+        </w:rPr>
+        <w:t>cannot</w:t>
+      </w:r>
+      <w:r>
+        <w:rPr>
+          <w:rFonts w:ascii="Times New Roman" w:hAnsi="Times New Roman" w:cs="Times New Roman"/>
+          <w:sz w:val="24"/>
+          <w:szCs w:val="26"/>
+        </w:rPr>
+        <w:t xml:space="preserve"> be called inside clause like </w:t>
+      </w:r>
+      <w:r>
+        <w:rPr>
+          <w:rFonts w:ascii="Times New Roman" w:hAnsi="Times New Roman" w:cs="Times New Roman"/>
+          <w:sz w:val="24"/>
+          <w:szCs w:val="26"/>
+        </w:rPr>
+        <w:t>“</w:t>
+      </w:r>
+      <w:r>
+        <w:rPr>
+          <w:rFonts w:ascii="Times New Roman" w:hAnsi="Times New Roman" w:cs="Times New Roman"/>
+          <w:sz w:val="24"/>
+          <w:szCs w:val="26"/>
+        </w:rPr>
+        <w:t>Where</w:t>
+      </w:r>
+      <w:r>
+        <w:rPr>
+          <w:rFonts w:ascii="Times New Roman" w:hAnsi="Times New Roman" w:cs="Times New Roman"/>
+          <w:sz w:val="24"/>
+          <w:szCs w:val="26"/>
+        </w:rPr>
+        <w:t>”</w:t>
+      </w:r>
+      <w:r>
+        <w:rPr>
+          <w:rFonts w:ascii="Times New Roman" w:hAnsi="Times New Roman" w:cs="Times New Roman"/>
+          <w:sz w:val="24"/>
+          <w:szCs w:val="26"/>
+        </w:rPr>
+        <w:t xml:space="preserve"> clause.</w:t>
+      </w:r>
+    </w:p>
+    <w:p>
+      <w:pPr>
+        <w:pStyle w:val="ListParagraph"/>
+        <w:numPr>
+          <w:ilvl w:val="0"/>
+          <w:numId w:val="6"/>
+        </w:numPr>
+        <w:rPr>
+          <w:rFonts w:ascii="Times New Roman" w:hAnsi="Times New Roman" w:cs="Times New Roman"/>
+          <w:b/>
+          <w:sz w:val="24"/>
+          <w:szCs w:val="26"/>
+        </w:rPr>
+      </w:pPr>
+      <w:r>
+        <w:rPr>
+          <w:rFonts w:ascii="Times New Roman" w:hAnsi="Times New Roman" w:cs="Times New Roman"/>
+          <w:sz w:val="24"/>
+          <w:szCs w:val="26"/>
+        </w:rPr>
+        <w:t>Two ways to create (define) a stored procedure:</w:t>
+      </w:r>
+    </w:p>
+    <w:p>
+      <w:pPr>
+        <w:pStyle w:val="ListParagraph"/>
+        <w:numPr>
+          <w:ilvl w:val="1"/>
+          <w:numId w:val="6"/>
+        </w:numPr>
+        <w:rPr>
+          <w:rFonts w:ascii="Times New Roman" w:hAnsi="Times New Roman" w:cs="Times New Roman"/>
+          <w:b/>
+          <w:sz w:val="24"/>
+          <w:szCs w:val="26"/>
+        </w:rPr>
+      </w:pPr>
+      <w:r>
+        <w:rPr>
+          <w:rFonts w:ascii="Times New Roman" w:hAnsi="Times New Roman" w:cs="Times New Roman"/>
+          <w:sz w:val="24"/>
+          <w:szCs w:val="26"/>
+        </w:rPr>
+        <w:t>Stored Procedure without parameters (simple stored procedure)</w:t>
+      </w:r>
+    </w:p>
+    <w:p>
+      <w:pPr>
+        <w:pStyle w:val="ListParagraph"/>
+        <w:numPr>
+          <w:ilvl w:val="1"/>
+          <w:numId w:val="6"/>
+        </w:numPr>
+        <w:rPr>
+          <w:rFonts w:ascii="Times New Roman" w:hAnsi="Times New Roman" w:cs="Times New Roman"/>
+          <w:b/>
+          <w:sz w:val="24"/>
+          <w:szCs w:val="26"/>
+        </w:rPr>
+      </w:pPr>
+      <w:r>
+        <w:rPr>
+          <w:rFonts w:ascii="Times New Roman" w:hAnsi="Times New Roman" w:cs="Times New Roman"/>
+          <w:sz w:val="24"/>
+          <w:szCs w:val="26"/>
+        </w:rPr>
+        <w:t>Stored Procedure</w:t>
+      </w:r>
+      <w:r>
+        <w:rPr>
+          <w:rFonts w:ascii="Times New Roman" w:hAnsi="Times New Roman" w:cs="Times New Roman"/>
+          <w:sz w:val="24"/>
+          <w:szCs w:val="26"/>
+        </w:rPr>
+        <w:t xml:space="preserve"> with Parameters</w:t>
+      </w:r>
+    </w:p>
+    <w:p>
+      <w:pPr>
+        <w:pStyle w:val="ListParagraph"/>
+        <w:numPr>
+          <w:ilvl w:val="0"/>
+          <w:numId w:val="6"/>
+        </w:numPr>
+        <w:rPr>
+          <w:rFonts w:ascii="Times New Roman" w:hAnsi="Times New Roman" w:cs="Times New Roman"/>
+          <w:b/>
+          <w:sz w:val="24"/>
+          <w:szCs w:val="26"/>
+        </w:rPr>
+      </w:pPr>
+      <w:r>
+        <w:rPr>
+          <w:rFonts w:ascii="Times New Roman" w:hAnsi="Times New Roman" w:cs="Times New Roman"/>
+          <w:b/>
+          <w:sz w:val="24"/>
+          <w:szCs w:val="26"/>
+        </w:rPr>
+        <w:t>Rename a stored procedure:</w:t>
+      </w:r>
+    </w:p>
+    <w:p>
+      <w:pPr>
+        <w:pStyle w:val="ListParagraph"/>
+        <w:numPr>
+          <w:ilvl w:val="1"/>
+          <w:numId w:val="6"/>
+        </w:numPr>
+        <w:rPr>
+          <w:rFonts w:ascii="Times New Roman" w:hAnsi="Times New Roman" w:cs="Times New Roman"/>
+          <w:b/>
+          <w:sz w:val="24"/>
+          <w:szCs w:val="26"/>
+        </w:rPr>
+      </w:pPr>
+      <w:r>
+        <w:rPr>
+          <w:rFonts w:ascii="Times New Roman" w:hAnsi="Times New Roman" w:cs="Times New Roman"/>
+          <w:sz w:val="24"/>
+          <w:szCs w:val="26"/>
+        </w:rPr>
+        <w:t>We need system procedure to rename an existing procedure.</w:t>
+      </w:r>
+    </w:p>
+    <w:p>
+      <w:pPr>
+        <w:pStyle w:val="ListParagraph"/>
+        <w:numPr>
+          <w:ilvl w:val="1"/>
+          <w:numId w:val="6"/>
+        </w:numPr>
+        <w:rPr>
+          <w:rFonts w:ascii="Times New Roman" w:hAnsi="Times New Roman" w:cs="Times New Roman"/>
+          <w:b/>
+          <w:sz w:val="24"/>
+          <w:szCs w:val="26"/>
+        </w:rPr>
+      </w:pPr>
+      <w:r>
+        <w:rPr>
+          <w:rFonts w:ascii="Times New Roman" w:hAnsi="Times New Roman" w:cs="Times New Roman"/>
+          <w:sz w:val="24"/>
+          <w:szCs w:val="26"/>
+        </w:rPr>
+        <w:t>“</w:t>
+      </w:r>
+      <w:r>
+        <w:rPr>
+          <w:rFonts w:ascii="Times New Roman" w:hAnsi="Times New Roman" w:cs="Times New Roman"/>
+          <w:sz w:val="24"/>
+          <w:szCs w:val="26"/>
+        </w:rPr>
+        <w:t>Sp_rename</w:t>
+      </w:r>
+      <w:r>
+        <w:rPr>
+          <w:rFonts w:ascii="Times New Roman" w:hAnsi="Times New Roman" w:cs="Times New Roman"/>
+          <w:sz w:val="24"/>
+          <w:szCs w:val="26"/>
+        </w:rPr>
+        <w:t>”</w:t>
+      </w:r>
+      <w:r>
+        <w:rPr>
+          <w:rFonts w:ascii="Times New Roman" w:hAnsi="Times New Roman" w:cs="Times New Roman"/>
+          <w:sz w:val="24"/>
+          <w:szCs w:val="26"/>
+        </w:rPr>
+        <w:t xml:space="preserve"> is a system procedure to rename an existing procedure.</w:t>
+      </w:r>
+    </w:p>
+    <w:p>
+      <w:pPr>
+        <w:pStyle w:val="ListParagraph"/>
+        <w:numPr>
+          <w:ilvl w:val="1"/>
+          <w:numId w:val="6"/>
+        </w:numPr>
+        <w:rPr>
+          <w:rFonts w:ascii="Times New Roman" w:hAnsi="Times New Roman" w:cs="Times New Roman"/>
+          <w:b/>
+          <w:sz w:val="24"/>
+          <w:szCs w:val="26"/>
+        </w:rPr>
+      </w:pPr>
+      <w:r>
+        <w:rPr>
+          <w:rFonts w:ascii="Times New Roman" w:hAnsi="Times New Roman" w:cs="Times New Roman"/>
+          <w:sz w:val="24"/>
+          <w:szCs w:val="26"/>
+        </w:rPr>
+        <w:t>Do not</w:t>
+      </w:r>
+      <w:r>
+        <w:rPr>
+          <w:rFonts w:ascii="Times New Roman" w:hAnsi="Times New Roman" w:cs="Times New Roman"/>
+          <w:sz w:val="24"/>
+          <w:szCs w:val="26"/>
+        </w:rPr>
+        <w:t xml:space="preserve"> use “sp</w:t>
+      </w:r>
+      <w:r>
+        <w:rPr>
+          <w:rFonts w:ascii="Times New Roman" w:hAnsi="Times New Roman" w:cs="Times New Roman"/>
+          <w:sz w:val="24"/>
+          <w:szCs w:val="26"/>
+        </w:rPr>
+        <w:t>_</w:t>
+      </w:r>
+      <w:r>
+        <w:rPr>
+          <w:rFonts w:ascii="Times New Roman" w:hAnsi="Times New Roman" w:cs="Times New Roman"/>
+          <w:sz w:val="24"/>
+          <w:szCs w:val="26"/>
+        </w:rPr>
+        <w:t xml:space="preserve">” keyword at the time of defining a </w:t>
+      </w:r>
+      <w:r>
+        <w:rPr>
+          <w:rFonts w:ascii="Times New Roman" w:hAnsi="Times New Roman" w:cs="Times New Roman"/>
+          <w:sz w:val="24"/>
+          <w:szCs w:val="26"/>
+        </w:rPr>
+        <w:t>procedure,</w:t>
+      </w:r>
+      <w:r>
+        <w:rPr>
+          <w:rFonts w:ascii="Times New Roman" w:hAnsi="Times New Roman" w:cs="Times New Roman"/>
+          <w:sz w:val="24"/>
+          <w:szCs w:val="26"/>
+        </w:rPr>
+        <w:t xml:space="preserve"> as it is a reserved keyword for system procedure.</w:t>
+      </w:r>
+    </w:p>
+    <w:p>
+      <w:pPr>
+        <w:pStyle w:val="ListParagraph"/>
+        <w:numPr>
+          <w:ilvl w:val="1"/>
+          <w:numId w:val="6"/>
+        </w:numPr>
+        <w:rPr>
+          <w:rFonts w:ascii="Times New Roman" w:hAnsi="Times New Roman" w:cs="Times New Roman"/>
+          <w:b/>
+          <w:sz w:val="24"/>
+          <w:szCs w:val="26"/>
+        </w:rPr>
+      </w:pPr>
+      <w:r>
+        <w:rPr>
+          <w:rFonts w:ascii="Times New Roman" w:hAnsi="Times New Roman" w:cs="Times New Roman"/>
+          <w:sz w:val="24"/>
+          <w:szCs w:val="26"/>
+        </w:rPr>
+        <w:t>Drawbacks of renaming:</w:t>
+      </w:r>
+    </w:p>
+    <w:p>
+      <w:pPr>
+        <w:pStyle w:val="ListParagraph"/>
+        <w:numPr>
+          <w:ilvl w:val="2"/>
+          <w:numId w:val="6"/>
+        </w:numPr>
+        <w:rPr>
+          <w:rFonts w:ascii="Times New Roman" w:hAnsi="Times New Roman" w:cs="Times New Roman"/>
+          <w:b/>
+          <w:sz w:val="24"/>
+          <w:szCs w:val="26"/>
+        </w:rPr>
+      </w:pPr>
+      <w:r>
+        <w:rPr>
+          <w:rFonts w:ascii="Times New Roman" w:hAnsi="Times New Roman" w:cs="Times New Roman"/>
+          <w:sz w:val="24"/>
+          <w:szCs w:val="26"/>
+        </w:rPr>
+        <w:lastRenderedPageBreak/>
+        <w:t xml:space="preserve">Renaming a stored procedure </w:t>
+      </w:r>
+      <w:r>
+        <w:rPr>
+          <w:rFonts w:ascii="Times New Roman" w:hAnsi="Times New Roman" w:cs="Times New Roman"/>
+          <w:sz w:val="24"/>
+          <w:szCs w:val="26"/>
+        </w:rPr>
+        <w:t>does not</w:t>
+      </w:r>
+      <w:r>
+        <w:rPr>
+          <w:rFonts w:ascii="Times New Roman" w:hAnsi="Times New Roman" w:cs="Times New Roman"/>
+          <w:sz w:val="24"/>
+          <w:szCs w:val="26"/>
+        </w:rPr>
+        <w:t xml:space="preserve"> </w:t>
+      </w:r>
+      <w:r>
+        <w:rPr>
+          <w:rFonts w:ascii="Times New Roman" w:hAnsi="Times New Roman" w:cs="Times New Roman"/>
+          <w:sz w:val="24"/>
+          <w:szCs w:val="26"/>
+        </w:rPr>
+        <w:t>change the name of the corresponding object name</w:t>
+      </w:r>
+      <w:r>
+        <w:rPr>
+          <w:rFonts w:ascii="Times New Roman" w:hAnsi="Times New Roman" w:cs="Times New Roman"/>
+          <w:sz w:val="24"/>
+          <w:szCs w:val="26"/>
+        </w:rPr>
+        <w:t xml:space="preserve"> in the definition column of sys.sql_modules catalog view. To do that we must drop the stored procedure and recreate it.</w:t>
+      </w:r>
+    </w:p>
+    <w:p>
+      <w:pPr>
+        <w:pStyle w:val="ListParagraph"/>
+        <w:numPr>
+          <w:ilvl w:val="2"/>
+          <w:numId w:val="6"/>
+        </w:numPr>
+        <w:rPr>
+          <w:rFonts w:ascii="Times New Roman" w:hAnsi="Times New Roman" w:cs="Times New Roman"/>
+          <w:b/>
+          <w:sz w:val="24"/>
+          <w:szCs w:val="26"/>
+        </w:rPr>
+      </w:pPr>
+      <w:r>
+        <w:rPr>
+          <w:rFonts w:ascii="Times New Roman" w:hAnsi="Times New Roman" w:cs="Times New Roman"/>
+          <w:sz w:val="24"/>
+          <w:szCs w:val="26"/>
+        </w:rPr>
+        <w:t>Changing the name or definition of stored procedure can cause dependent objects to fail when objects are not updated to reflect the changes that have been made to the procedure.</w:t>
+      </w:r>
+    </w:p>
+    <w:p>
+      <w:pPr>
+        <w:rPr>
+          <w:rFonts w:ascii="Times New Roman" w:hAnsi="Times New Roman" w:cs="Times New Roman"/>
+          <w:b/>
+          <w:sz w:val="24"/>
+          <w:szCs w:val="26"/>
+        </w:rPr>
+      </w:pPr>
+      <w:r>
+        <w:rPr>
+          <w:rFonts w:ascii="Times New Roman" w:hAnsi="Times New Roman" w:cs="Times New Roman"/>
+          <w:b/>
+          <w:sz w:val="24"/>
+          <w:szCs w:val="26"/>
+        </w:rPr>
+        <w:t>User-</w:t>
+      </w:r>
+      <w:r>
+        <w:rPr>
+          <w:rFonts w:ascii="Times New Roman" w:hAnsi="Times New Roman" w:cs="Times New Roman"/>
+          <w:b/>
+          <w:sz w:val="24"/>
+          <w:szCs w:val="26"/>
+        </w:rPr>
+        <w:t>defined functions (UDFs):</w:t>
+      </w:r>
+    </w:p>
+    <w:p>
+      <w:pPr>
+        <w:pStyle w:val="ListParagraph"/>
+        <w:numPr>
+          <w:ilvl w:val="0"/>
+          <w:numId w:val="6"/>
+        </w:numPr>
+        <w:rPr>
+          <w:rFonts w:ascii="Times New Roman" w:hAnsi="Times New Roman" w:cs="Times New Roman"/>
+          <w:b/>
+          <w:sz w:val="24"/>
+          <w:szCs w:val="26"/>
+        </w:rPr>
+      </w:pPr>
+      <w:r>
+        <w:rPr>
+          <w:rFonts w:ascii="Times New Roman" w:hAnsi="Times New Roman" w:cs="Times New Roman"/>
+          <w:sz w:val="24"/>
+          <w:szCs w:val="26"/>
+        </w:rPr>
+        <w:t>It return either a single scalar value or a result set.</w:t>
+      </w:r>
+    </w:p>
+    <w:p>
+      <w:pPr>
+        <w:pStyle w:val="ListParagraph"/>
+        <w:numPr>
+          <w:ilvl w:val="0"/>
+          <w:numId w:val="6"/>
+        </w:numPr>
+        <w:rPr>
+          <w:rFonts w:ascii="Times New Roman" w:hAnsi="Times New Roman" w:cs="Times New Roman"/>
+          <w:b/>
+          <w:sz w:val="24"/>
+          <w:szCs w:val="26"/>
+        </w:rPr>
+      </w:pPr>
+      <w:r>
+        <w:rPr>
+          <w:rFonts w:ascii="Times New Roman" w:hAnsi="Times New Roman" w:cs="Times New Roman"/>
+          <w:sz w:val="24"/>
+          <w:szCs w:val="26"/>
+        </w:rPr>
+        <w:t xml:space="preserve">Function can be called in clause like </w:t>
+      </w:r>
+      <w:r>
+        <w:rPr>
+          <w:rFonts w:ascii="Times New Roman" w:hAnsi="Times New Roman" w:cs="Times New Roman"/>
+          <w:sz w:val="24"/>
+          <w:szCs w:val="26"/>
+        </w:rPr>
+        <w:t>“</w:t>
+      </w:r>
+      <w:r>
+        <w:rPr>
+          <w:rFonts w:ascii="Times New Roman" w:hAnsi="Times New Roman" w:cs="Times New Roman"/>
+          <w:sz w:val="24"/>
+          <w:szCs w:val="26"/>
+        </w:rPr>
+        <w:t>Where</w:t>
+      </w:r>
+      <w:r>
+        <w:rPr>
+          <w:rFonts w:ascii="Times New Roman" w:hAnsi="Times New Roman" w:cs="Times New Roman"/>
+          <w:sz w:val="24"/>
+          <w:szCs w:val="26"/>
+        </w:rPr>
+        <w:t>”</w:t>
+      </w:r>
+      <w:r>
+        <w:rPr>
+          <w:rFonts w:ascii="Times New Roman" w:hAnsi="Times New Roman" w:cs="Times New Roman"/>
+          <w:sz w:val="24"/>
+          <w:szCs w:val="26"/>
+        </w:rPr>
+        <w:t>.</w:t>
+      </w:r>
+    </w:p>
+    <w:p>
+      <w:pPr>
+        <w:pStyle w:val="ListParagraph"/>
+        <w:numPr>
+          <w:ilvl w:val="0"/>
+          <w:numId w:val="6"/>
+        </w:numPr>
+        <w:rPr>
+          <w:rFonts w:ascii="Times New Roman" w:hAnsi="Times New Roman" w:cs="Times New Roman"/>
+          <w:b/>
+          <w:sz w:val="24"/>
+          <w:szCs w:val="26"/>
+        </w:rPr>
+      </w:pPr>
+      <w:r>
+        <w:rPr>
+          <w:rFonts w:ascii="Times New Roman" w:hAnsi="Times New Roman" w:cs="Times New Roman"/>
+          <w:b/>
+          <w:sz w:val="24"/>
+          <w:szCs w:val="26"/>
+        </w:rPr>
+        <w:t>WHY UFDs</w:t>
+      </w:r>
+      <w:r>
+        <w:rPr>
+          <w:rFonts w:ascii="Times New Roman" w:hAnsi="Times New Roman" w:cs="Times New Roman"/>
+          <w:b/>
+          <w:sz w:val="24"/>
+          <w:szCs w:val="26"/>
+        </w:rPr>
+        <w:t>:</w:t>
+      </w:r>
+    </w:p>
+    <w:p>
+      <w:pPr>
+        <w:pStyle w:val="ListParagraph"/>
+        <w:numPr>
+          <w:ilvl w:val="1"/>
+          <w:numId w:val="6"/>
+        </w:numPr>
+        <w:rPr>
+          <w:rFonts w:ascii="Times New Roman" w:hAnsi="Times New Roman" w:cs="Times New Roman"/>
+          <w:b/>
+          <w:sz w:val="24"/>
+          <w:szCs w:val="26"/>
+        </w:rPr>
+      </w:pPr>
+      <w:r>
+        <w:rPr>
+          <w:rFonts w:ascii="Times New Roman" w:hAnsi="Times New Roman" w:cs="Times New Roman"/>
+          <w:b/>
+          <w:sz w:val="24"/>
+          <w:szCs w:val="26"/>
+        </w:rPr>
+        <w:t xml:space="preserve"> </w:t>
+      </w:r>
+      <w:r>
+        <w:rPr>
+          <w:rFonts w:ascii="Times New Roman" w:hAnsi="Times New Roman" w:cs="Times New Roman"/>
+          <w:sz w:val="24"/>
+          <w:szCs w:val="26"/>
+        </w:rPr>
+        <w:t>Every</w:t>
+      </w:r>
+      <w:r>
+        <w:rPr>
+          <w:rFonts w:ascii="Times New Roman" w:hAnsi="Times New Roman" w:cs="Times New Roman"/>
+          <w:sz w:val="24"/>
+          <w:szCs w:val="26"/>
+        </w:rPr>
+        <w:t xml:space="preserve"> time an application runs, it </w:t>
+      </w:r>
+      <w:r>
+        <w:rPr>
+          <w:rFonts w:ascii="Times New Roman" w:hAnsi="Times New Roman" w:cs="Times New Roman"/>
+          <w:sz w:val="24"/>
+          <w:szCs w:val="26"/>
+        </w:rPr>
+        <w:t>does not</w:t>
+      </w:r>
+      <w:r>
+        <w:rPr>
+          <w:rFonts w:ascii="Times New Roman" w:hAnsi="Times New Roman" w:cs="Times New Roman"/>
+          <w:sz w:val="24"/>
+          <w:szCs w:val="26"/>
+        </w:rPr>
+        <w:t xml:space="preserve"> require to </w:t>
+      </w:r>
+      <w:r>
+        <w:rPr>
+          <w:rFonts w:ascii="Times New Roman" w:hAnsi="Times New Roman" w:cs="Times New Roman"/>
+          <w:sz w:val="24"/>
+          <w:szCs w:val="26"/>
+        </w:rPr>
+        <w:t>reparsed</w:t>
+      </w:r>
+      <w:r>
+        <w:rPr>
+          <w:rFonts w:ascii="Times New Roman" w:hAnsi="Times New Roman" w:cs="Times New Roman"/>
+          <w:sz w:val="24"/>
+          <w:szCs w:val="26"/>
+        </w:rPr>
+        <w:t xml:space="preserve"> and </w:t>
+      </w:r>
+      <w:r>
+        <w:rPr>
+          <w:rFonts w:ascii="Times New Roman" w:hAnsi="Times New Roman" w:cs="Times New Roman"/>
+          <w:sz w:val="24"/>
+          <w:szCs w:val="26"/>
+        </w:rPr>
+        <w:t xml:space="preserve">reoptimized </w:t>
+      </w:r>
+      <w:r>
+        <w:rPr>
+          <w:rFonts w:ascii="Times New Roman" w:hAnsi="Times New Roman" w:cs="Times New Roman"/>
+          <w:sz w:val="24"/>
+          <w:szCs w:val="26"/>
+        </w:rPr>
+        <w:t>function. It only does it once. So saving time and resources.</w:t>
+      </w:r>
+      <w:r>
+        <w:rPr>
+          <w:rFonts w:ascii="Times New Roman" w:hAnsi="Times New Roman" w:cs="Times New Roman"/>
+          <w:sz w:val="24"/>
+          <w:szCs w:val="26"/>
+        </w:rPr>
+        <w:t xml:space="preserve"> (Reduce the compilation cost of Transact SQL).</w:t>
+      </w:r>
+    </w:p>
+    <w:p>
+      <w:pPr>
+        <w:pStyle w:val="ListParagraph"/>
+        <w:numPr>
+          <w:ilvl w:val="1"/>
+          <w:numId w:val="6"/>
+        </w:numPr>
+        <w:rPr>
+          <w:rFonts w:ascii="Times New Roman" w:hAnsi="Times New Roman" w:cs="Times New Roman"/>
+          <w:b/>
+          <w:sz w:val="24"/>
+          <w:szCs w:val="26"/>
+        </w:rPr>
+      </w:pPr>
+      <w:r>
+        <w:rPr>
+          <w:rFonts w:ascii="Times New Roman" w:hAnsi="Times New Roman" w:cs="Times New Roman"/>
+          <w:sz w:val="24"/>
+          <w:szCs w:val="26"/>
+        </w:rPr>
+        <w:t xml:space="preserve">Function can be invoked in </w:t>
+      </w:r>
+      <w:r>
+        <w:rPr>
+          <w:rFonts w:ascii="Times New Roman" w:hAnsi="Times New Roman" w:cs="Times New Roman"/>
+          <w:sz w:val="24"/>
+          <w:szCs w:val="26"/>
+        </w:rPr>
+        <w:t>where</w:t>
+      </w:r>
+      <w:r>
+        <w:rPr>
+          <w:rFonts w:ascii="Times New Roman" w:hAnsi="Times New Roman" w:cs="Times New Roman"/>
+          <w:sz w:val="24"/>
+          <w:szCs w:val="26"/>
+        </w:rPr>
+        <w:t xml:space="preserve"> clause to reduce the number of rows sent to the client.</w:t>
+      </w:r>
+    </w:p>
+    <w:p>
+      <w:pPr>
+        <w:pStyle w:val="ListParagraph"/>
+        <w:numPr>
+          <w:ilvl w:val="0"/>
+          <w:numId w:val="6"/>
+        </w:numPr>
+        <w:rPr>
+          <w:rFonts w:ascii="Times New Roman" w:hAnsi="Times New Roman" w:cs="Times New Roman"/>
+          <w:b/>
+          <w:sz w:val="24"/>
+          <w:szCs w:val="26"/>
+        </w:rPr>
+      </w:pPr>
+      <w:r>
+        <w:rPr>
+          <w:rFonts w:ascii="Times New Roman" w:hAnsi="Times New Roman" w:cs="Times New Roman"/>
+          <w:b/>
+          <w:sz w:val="24"/>
+          <w:szCs w:val="26"/>
+        </w:rPr>
+        <w:t>Types of Function:</w:t>
+      </w:r>
+    </w:p>
+    <w:p>
+      <w:pPr>
+        <w:pStyle w:val="ListParagraph"/>
+        <w:numPr>
+          <w:ilvl w:val="1"/>
+          <w:numId w:val="6"/>
+        </w:numPr>
+        <w:rPr>
+          <w:rFonts w:ascii="Times New Roman" w:hAnsi="Times New Roman" w:cs="Times New Roman"/>
+          <w:b/>
+          <w:sz w:val="24"/>
+          <w:szCs w:val="26"/>
+        </w:rPr>
+      </w:pPr>
+      <w:r>
+        <w:rPr>
+          <w:rFonts w:ascii="Times New Roman" w:hAnsi="Times New Roman" w:cs="Times New Roman"/>
+          <w:sz w:val="24"/>
+          <w:szCs w:val="26"/>
+        </w:rPr>
+        <w:t>System:</w:t>
+      </w:r>
+      <w:r>
+        <w:rPr>
+          <w:rFonts w:ascii="Times New Roman" w:hAnsi="Times New Roman" w:cs="Times New Roman"/>
+          <w:sz w:val="24"/>
+          <w:szCs w:val="26"/>
+        </w:rPr>
+        <w:t xml:space="preserve"> </w:t>
+      </w:r>
+      <w:r>
+        <w:rPr>
+          <w:rFonts w:ascii="Times New Roman" w:hAnsi="Times New Roman" w:cs="Times New Roman"/>
+          <w:sz w:val="24"/>
+          <w:szCs w:val="26"/>
+        </w:rPr>
+        <w:t>They cannot be modified.</w:t>
+      </w:r>
+    </w:p>
+    <w:p>
+      <w:pPr>
+        <w:pStyle w:val="ListParagraph"/>
+        <w:numPr>
+          <w:ilvl w:val="1"/>
+          <w:numId w:val="6"/>
+        </w:numPr>
+        <w:rPr>
+          <w:rFonts w:ascii="Times New Roman" w:hAnsi="Times New Roman" w:cs="Times New Roman"/>
+          <w:b/>
+          <w:sz w:val="24"/>
+          <w:szCs w:val="26"/>
+        </w:rPr>
+      </w:pPr>
+      <w:r>
+        <w:rPr>
+          <w:rFonts w:ascii="Times New Roman" w:hAnsi="Times New Roman" w:cs="Times New Roman"/>
+          <w:sz w:val="24"/>
+          <w:szCs w:val="26"/>
+        </w:rPr>
+        <w:t>Scalar: Return a single data value of the type defined in Return clause.</w:t>
+      </w:r>
+    </w:p>
+    <w:p>
+      <w:pPr>
+        <w:pStyle w:val="ListParagraph"/>
+        <w:numPr>
+          <w:ilvl w:val="1"/>
+          <w:numId w:val="6"/>
+        </w:numPr>
+        <w:rPr>
+          <w:rFonts w:ascii="Times New Roman" w:hAnsi="Times New Roman" w:cs="Times New Roman"/>
+          <w:b/>
+          <w:sz w:val="24"/>
+          <w:szCs w:val="26"/>
+        </w:rPr>
+      </w:pPr>
+      <w:r>
+        <w:rPr>
+          <w:rFonts w:ascii="Times New Roman" w:hAnsi="Times New Roman" w:cs="Times New Roman"/>
+          <w:sz w:val="24"/>
+          <w:szCs w:val="26"/>
+        </w:rPr>
+        <w:t>Table-valued: return a Table data Type.</w:t>
+      </w:r>
+    </w:p>
+    <w:p>
+      <w:pPr>
+        <w:pStyle w:val="ListParagraph"/>
+        <w:numPr>
+          <w:ilvl w:val="0"/>
+          <w:numId w:val="6"/>
+        </w:numPr>
+        <w:rPr>
+          <w:rFonts w:ascii="Times New Roman" w:hAnsi="Times New Roman" w:cs="Times New Roman"/>
+          <w:b/>
+          <w:sz w:val="24"/>
+          <w:szCs w:val="26"/>
+        </w:rPr>
+      </w:pPr>
+      <w:r>
+        <w:rPr>
+          <w:rFonts w:ascii="Times New Roman" w:hAnsi="Times New Roman" w:cs="Times New Roman"/>
+          <w:b/>
+          <w:sz w:val="24"/>
+          <w:szCs w:val="26"/>
+        </w:rPr>
+        <w:t>Before creating a function, things to know:</w:t>
+      </w:r>
+    </w:p>
+    <w:p>
+      <w:pPr>
+        <w:pStyle w:val="ListParagraph"/>
+        <w:numPr>
+          <w:ilvl w:val="1"/>
+          <w:numId w:val="6"/>
+        </w:numPr>
+        <w:rPr>
+          <w:rFonts w:ascii="Times New Roman" w:hAnsi="Times New Roman" w:cs="Times New Roman"/>
+          <w:b/>
+          <w:sz w:val="24"/>
+          <w:szCs w:val="26"/>
+        </w:rPr>
+      </w:pPr>
+      <w:r>
+        <w:rPr>
+          <w:rFonts w:ascii="Times New Roman" w:hAnsi="Times New Roman" w:cs="Times New Roman"/>
+          <w:sz w:val="24"/>
+          <w:szCs w:val="26"/>
+        </w:rPr>
+        <w:t>User-defined function always return a value.</w:t>
+      </w:r>
+    </w:p>
+    <w:p>
+      <w:pPr>
+        <w:pStyle w:val="ListParagraph"/>
+        <w:numPr>
+          <w:ilvl w:val="1"/>
+          <w:numId w:val="6"/>
+        </w:numPr>
+        <w:rPr>
+          <w:rFonts w:ascii="Times New Roman" w:hAnsi="Times New Roman" w:cs="Times New Roman"/>
+          <w:b/>
+          <w:sz w:val="24"/>
+          <w:szCs w:val="26"/>
+        </w:rPr>
+      </w:pPr>
+      <w:r>
+        <w:rPr>
+          <w:rFonts w:ascii="Times New Roman" w:hAnsi="Times New Roman" w:cs="Times New Roman"/>
+          <w:sz w:val="24"/>
+          <w:szCs w:val="26"/>
+        </w:rPr>
+        <w:t>User-defined function only have input parameters for it.</w:t>
+      </w:r>
+    </w:p>
+    <w:p>
+      <w:pPr>
+        <w:pStyle w:val="ListParagraph"/>
+        <w:numPr>
+          <w:ilvl w:val="1"/>
+          <w:numId w:val="6"/>
+        </w:numPr>
+        <w:rPr>
+          <w:rFonts w:ascii="Times New Roman" w:hAnsi="Times New Roman" w:cs="Times New Roman"/>
+          <w:b/>
+          <w:sz w:val="24"/>
+          <w:szCs w:val="26"/>
+        </w:rPr>
+      </w:pPr>
+      <w:r>
+        <w:rPr>
+          <w:rFonts w:ascii="Times New Roman" w:hAnsi="Times New Roman" w:cs="Times New Roman"/>
+          <w:sz w:val="24"/>
+          <w:szCs w:val="26"/>
+        </w:rPr>
+        <w:t>User-defined function cannot return multiple result sets.</w:t>
+      </w:r>
+    </w:p>
+    <w:p>
+      <w:pPr>
+        <w:pStyle w:val="ListParagraph"/>
+        <w:numPr>
+          <w:ilvl w:val="1"/>
+          <w:numId w:val="6"/>
+        </w:numPr>
+        <w:rPr>
+          <w:rFonts w:ascii="Times New Roman" w:hAnsi="Times New Roman" w:cs="Times New Roman"/>
+          <w:b/>
+          <w:sz w:val="24"/>
+          <w:szCs w:val="26"/>
+        </w:rPr>
+      </w:pPr>
+      <w:r>
+        <w:rPr>
+          <w:rFonts w:ascii="Times New Roman" w:hAnsi="Times New Roman" w:cs="Times New Roman"/>
+          <w:sz w:val="24"/>
+          <w:szCs w:val="26"/>
+        </w:rPr>
+        <w:t>A UDF cannot use SET statement in it</w:t>
+      </w:r>
+      <w:r>
+        <w:rPr>
+          <w:rFonts w:ascii="Times New Roman" w:hAnsi="Times New Roman" w:cs="Times New Roman"/>
+          <w:sz w:val="24"/>
+          <w:szCs w:val="26"/>
+        </w:rPr>
+        <w:t xml:space="preserve"> as it is not allowed</w:t>
       </w:r>
       <w:bookmarkStart w:id="0" w:name="_GoBack"/>
       <w:bookmarkEnd w:id="0"/>
@@ -2830,7 +4164,124 @@
           <w:sz w:val="24"/>
           <w:szCs w:val="26"/>
         </w:rPr>
-        <w:t xml:space="preserve"> </w:t>
+        <w:t>.</w:t>
+      </w:r>
+    </w:p>
+    <w:p>
+      <w:pPr>
+        <w:pStyle w:val="ListParagraph"/>
+        <w:numPr>
+          <w:ilvl w:val="1"/>
+          <w:numId w:val="6"/>
+        </w:numPr>
+        <w:rPr>
+          <w:rFonts w:ascii="Times New Roman" w:hAnsi="Times New Roman" w:cs="Times New Roman"/>
+          <w:b/>
+          <w:sz w:val="24"/>
+          <w:szCs w:val="26"/>
+        </w:rPr>
+      </w:pPr>
+      <w:r>
+        <w:rPr>
+          <w:rFonts w:ascii="Times New Roman" w:hAnsi="Times New Roman" w:cs="Times New Roman"/>
+          <w:sz w:val="24"/>
+          <w:szCs w:val="26"/>
+        </w:rPr>
+        <w:t xml:space="preserve">UDF </w:t>
+      </w:r>
+      <w:r>
+        <w:rPr>
+          <w:rFonts w:ascii="Times New Roman" w:hAnsi="Times New Roman" w:cs="Times New Roman"/>
+          <w:sz w:val="24"/>
+          <w:szCs w:val="26"/>
+        </w:rPr>
+        <w:t>cannot</w:t>
+      </w:r>
+      <w:r>
+        <w:rPr>
+          <w:rFonts w:ascii="Times New Roman" w:hAnsi="Times New Roman" w:cs="Times New Roman"/>
+          <w:sz w:val="24"/>
+          <w:szCs w:val="26"/>
+        </w:rPr>
+        <w:t xml:space="preserve"> call stored procedure but a stored procedure can always call user-defined function.</w:t>
+      </w:r>
+    </w:p>
+    <w:p>
+      <w:pPr>
+        <w:pStyle w:val="ListParagraph"/>
+        <w:numPr>
+          <w:ilvl w:val="1"/>
+          <w:numId w:val="6"/>
+        </w:numPr>
+        <w:rPr>
+          <w:rFonts w:ascii="Times New Roman" w:hAnsi="Times New Roman" w:cs="Times New Roman"/>
+          <w:b/>
+          <w:sz w:val="24"/>
+          <w:szCs w:val="26"/>
+        </w:rPr>
+      </w:pPr>
+      <w:r>
+        <w:rPr>
+          <w:rFonts w:ascii="Times New Roman" w:hAnsi="Times New Roman" w:cs="Times New Roman"/>
+          <w:sz w:val="24"/>
+          <w:szCs w:val="26"/>
+        </w:rPr>
+        <w:t xml:space="preserve">Error handling is restricted in User-defined function i.e. it </w:t>
+      </w:r>
+      <w:r>
+        <w:rPr>
+          <w:rFonts w:ascii="Times New Roman" w:hAnsi="Times New Roman" w:cs="Times New Roman"/>
+          <w:sz w:val="24"/>
+          <w:szCs w:val="26"/>
+        </w:rPr>
+        <w:t>does not</w:t>
+      </w:r>
+      <w:r>
+        <w:rPr>
+          <w:rFonts w:ascii="Times New Roman" w:hAnsi="Times New Roman" w:cs="Times New Roman"/>
+          <w:sz w:val="24"/>
+          <w:szCs w:val="26"/>
+        </w:rPr>
+        <w:t xml:space="preserve"> support TRY</w:t>
+      </w:r>
+      <w:r>
+        <w:rPr>
+          <w:rFonts w:ascii="Times New Roman" w:hAnsi="Times New Roman" w:cs="Times New Roman"/>
+          <w:sz w:val="24"/>
+          <w:szCs w:val="26"/>
+        </w:rPr>
+        <w:t>…</w:t>
+      </w:r>
+      <w:r>
+        <w:rPr>
+          <w:rFonts w:ascii="Times New Roman" w:hAnsi="Times New Roman" w:cs="Times New Roman"/>
+          <w:sz w:val="24"/>
+          <w:szCs w:val="26"/>
+        </w:rPr>
+        <w:t>CATCH, @ERROR, RAISERROR.</w:t>
+      </w:r>
+    </w:p>
+    <w:p>
+      <w:pPr>
+        <w:pStyle w:val="ListParagraph"/>
+        <w:numPr>
+          <w:ilvl w:val="1"/>
+          <w:numId w:val="6"/>
+        </w:numPr>
+        <w:rPr>
+          <w:rFonts w:ascii="Times New Roman" w:hAnsi="Times New Roman" w:cs="Times New Roman"/>
+          <w:b/>
+          <w:sz w:val="24"/>
+          <w:szCs w:val="26"/>
+        </w:rPr>
+      </w:pPr>
+      <w:r>
+        <w:rPr>
+          <w:rFonts w:ascii="Times New Roman" w:hAnsi="Times New Roman" w:cs="Times New Roman"/>
+          <w:sz w:val="24"/>
+          <w:szCs w:val="26"/>
+        </w:rPr>
+        <w:t>User-defined function can be nested. AUDF can be nested up to 32 levels.</w:t>
       </w:r>
     </w:p>
     <w:sectPr>
@@ -3342,7 +4793,7 @@
         <w:rFonts w:ascii="Courier New" w:hAnsi="Courier New" w:cs="Courier New" w:hint="default"/>
       </w:rPr>
     </w:lvl>
-    <w:lvl w:ilvl="2" w:tplc="04090005" w:tentative="1">
+    <w:lvl w:ilvl="2" w:tplc="04090005">
       <w:start w:val="1"/>
       <w:numFmt w:val="bullet"/>
       <w:lvlText w:val=""/>

</xml_diff>

<commit_message>
Videos till 63 completed.
MERGE Statement and Index Topic completed.
</commit_message>
<xml_diff>
--- a/SQL_Course_Notes_2.docx
+++ b/SQL_Course_Notes_2.docx
@@ -2013,7 +2013,23 @@
           <w:sz w:val="24"/>
           <w:szCs w:val="26"/>
         </w:rPr>
-        <w:t>, If. Else, While, Break,</w:t>
+        <w:t>,</w:t>
+      </w:r>
+      <w:r>
+        <w:rPr>
+          <w:rFonts w:ascii="Times New Roman" w:hAnsi="Times New Roman" w:cs="Times New Roman"/>
+          <w:sz w:val="24"/>
+          <w:szCs w:val="26"/>
+        </w:rPr>
+        <w:t xml:space="preserve"> If…</w:t>
+      </w:r>
+      <w:r>
+        <w:rPr>
+          <w:rFonts w:ascii="Times New Roman" w:hAnsi="Times New Roman" w:cs="Times New Roman"/>
+          <w:sz w:val="24"/>
+          <w:szCs w:val="26"/>
+        </w:rPr>
+        <w:t>Else, While, Break,</w:t>
       </w:r>
       <w:r>
         <w:rPr>
@@ -3222,25 +3238,7 @@
           <w:sz w:val="24"/>
           <w:szCs w:val="26"/>
         </w:rPr>
-        <w:t xml:space="preserve"> Its scope is very limited and </w:t>
-      </w:r>
-      <w:proofErr w:type="gramStart"/>
-      <w:r>
-        <w:rPr>
-          <w:rFonts w:ascii="Times New Roman" w:hAnsi="Times New Roman" w:cs="Times New Roman"/>
-          <w:sz w:val="24"/>
-          <w:szCs w:val="26"/>
-        </w:rPr>
-        <w:t>are not created</w:t>
-      </w:r>
-      <w:proofErr w:type="gramEnd"/>
-      <w:r>
-        <w:rPr>
-          <w:rFonts w:ascii="Times New Roman" w:hAnsi="Times New Roman" w:cs="Times New Roman"/>
-          <w:sz w:val="24"/>
-          <w:szCs w:val="26"/>
-        </w:rPr>
-        <w:t xml:space="preserve"> to use for long-term purpose.</w:t>
+        <w:t xml:space="preserve"> Its scope is very limited and are not created to use for long-term purpose.</w:t>
       </w:r>
     </w:p>
     <w:p>
@@ -3806,15 +3804,6 @@
       <w:r>
         <w:rPr>
           <w:rFonts w:ascii="Times New Roman" w:hAnsi="Times New Roman" w:cs="Times New Roman"/>
-          <w:b/>
-          <w:sz w:val="24"/>
-          <w:szCs w:val="26"/>
-        </w:rPr>
-        <w:t xml:space="preserve"> </w:t>
-      </w:r>
-      <w:r>
-        <w:rPr>
-          <w:rFonts w:ascii="Times New Roman" w:hAnsi="Times New Roman" w:cs="Times New Roman"/>
           <w:sz w:val="24"/>
           <w:szCs w:val="26"/>
         </w:rPr>
@@ -5417,23 +5406,7 @@
           <w:sz w:val="24"/>
           <w:szCs w:val="26"/>
         </w:rPr>
-        <w:t xml:space="preserve"> Inserted table contains the rows after the INSERT and UPDATE operation is performed </w:t>
-      </w:r>
-      <w:r>
-        <w:rPr>
-          <w:rFonts w:ascii="Times New Roman" w:hAnsi="Times New Roman" w:cs="Times New Roman"/>
-          <w:sz w:val="24"/>
-          <w:szCs w:val="26"/>
-        </w:rPr>
-        <w:t>(the new rows)</w:t>
-      </w:r>
-      <w:r>
-        <w:rPr>
-          <w:rFonts w:ascii="Times New Roman" w:hAnsi="Times New Roman" w:cs="Times New Roman"/>
-          <w:sz w:val="24"/>
-          <w:szCs w:val="26"/>
-        </w:rPr>
-        <w:t xml:space="preserve">.  </w:t>
+        <w:t xml:space="preserve"> Inserted table contains the rows after the INSERT and UPDATE operation is performed (the new rows).  </w:t>
       </w:r>
     </w:p>
     <w:p>
@@ -5746,6 +5719,1600 @@
           <w:szCs w:val="26"/>
         </w:rPr>
         <w:t>It returns the information in XML format.</w:t>
+      </w:r>
+    </w:p>
+    <w:p>
+      <w:pPr>
+        <w:rPr>
+          <w:rFonts w:ascii="Times New Roman" w:hAnsi="Times New Roman" w:cs="Times New Roman"/>
+          <w:b/>
+          <w:sz w:val="24"/>
+          <w:szCs w:val="26"/>
+        </w:rPr>
+      </w:pPr>
+      <w:r>
+        <w:rPr>
+          <w:rFonts w:ascii="Times New Roman" w:hAnsi="Times New Roman" w:cs="Times New Roman"/>
+          <w:b/>
+          <w:sz w:val="24"/>
+          <w:szCs w:val="26"/>
+        </w:rPr>
+        <w:t>Merge:</w:t>
+      </w:r>
+    </w:p>
+    <w:p>
+      <w:pPr>
+        <w:pStyle w:val="ListParagraph"/>
+        <w:numPr>
+          <w:ilvl w:val="0"/>
+          <w:numId w:val="6"/>
+        </w:numPr>
+        <w:rPr>
+          <w:rFonts w:ascii="Times New Roman" w:hAnsi="Times New Roman" w:cs="Times New Roman"/>
+          <w:b/>
+          <w:sz w:val="24"/>
+          <w:szCs w:val="26"/>
+        </w:rPr>
+      </w:pPr>
+      <w:r>
+        <w:rPr>
+          <w:rFonts w:ascii="Times New Roman" w:hAnsi="Times New Roman" w:cs="Times New Roman"/>
+          <w:sz w:val="24"/>
+          <w:szCs w:val="26"/>
+        </w:rPr>
+        <w:t>Merge is a logical combination of an INSERT and UPDATE.</w:t>
+      </w:r>
+    </w:p>
+    <w:p>
+      <w:pPr>
+        <w:pStyle w:val="ListParagraph"/>
+        <w:numPr>
+          <w:ilvl w:val="0"/>
+          <w:numId w:val="6"/>
+        </w:numPr>
+        <w:rPr>
+          <w:rFonts w:ascii="Times New Roman" w:hAnsi="Times New Roman" w:cs="Times New Roman"/>
+          <w:b/>
+          <w:sz w:val="24"/>
+          <w:szCs w:val="26"/>
+        </w:rPr>
+      </w:pPr>
+      <w:r>
+        <w:rPr>
+          <w:rFonts w:ascii="Times New Roman" w:hAnsi="Times New Roman" w:cs="Times New Roman"/>
+          <w:sz w:val="24"/>
+          <w:szCs w:val="26"/>
+        </w:rPr>
+        <w:t>It combines the sequence o</w:t>
+      </w:r>
+      <w:r>
+        <w:rPr>
+          <w:rFonts w:ascii="Times New Roman" w:hAnsi="Times New Roman" w:cs="Times New Roman"/>
+          <w:sz w:val="24"/>
+          <w:szCs w:val="26"/>
+        </w:rPr>
+        <w:t>f conditional INSERT, UPDATE and</w:t>
+      </w:r>
+      <w:r>
+        <w:rPr>
+          <w:rFonts w:ascii="Times New Roman" w:hAnsi="Times New Roman" w:cs="Times New Roman"/>
+          <w:sz w:val="24"/>
+          <w:szCs w:val="26"/>
+        </w:rPr>
+        <w:t xml:space="preserve"> DELETE</w:t>
+      </w:r>
+      <w:r>
+        <w:rPr>
+          <w:rFonts w:ascii="Times New Roman" w:hAnsi="Times New Roman" w:cs="Times New Roman"/>
+          <w:sz w:val="24"/>
+          <w:szCs w:val="26"/>
+        </w:rPr>
+        <w:t xml:space="preserve"> statements</w:t>
+      </w:r>
+      <w:r>
+        <w:rPr>
+          <w:rFonts w:ascii="Times New Roman" w:hAnsi="Times New Roman" w:cs="Times New Roman"/>
+          <w:sz w:val="24"/>
+          <w:szCs w:val="26"/>
+        </w:rPr>
+        <w:t xml:space="preserve"> </w:t>
+      </w:r>
+      <w:r>
+        <w:rPr>
+          <w:rFonts w:ascii="Times New Roman" w:hAnsi="Times New Roman" w:cs="Times New Roman"/>
+          <w:sz w:val="24"/>
+          <w:szCs w:val="26"/>
+        </w:rPr>
+        <w:t>into single SQL statement</w:t>
+      </w:r>
+      <w:r>
+        <w:rPr>
+          <w:rFonts w:ascii="Times New Roman" w:hAnsi="Times New Roman" w:cs="Times New Roman"/>
+          <w:sz w:val="24"/>
+          <w:szCs w:val="26"/>
+        </w:rPr>
+        <w:t>.</w:t>
+      </w:r>
+    </w:p>
+    <w:p>
+      <w:pPr>
+        <w:pStyle w:val="ListParagraph"/>
+        <w:numPr>
+          <w:ilvl w:val="0"/>
+          <w:numId w:val="6"/>
+        </w:numPr>
+        <w:rPr>
+          <w:rFonts w:ascii="Times New Roman" w:hAnsi="Times New Roman" w:cs="Times New Roman"/>
+          <w:b/>
+          <w:sz w:val="24"/>
+          <w:szCs w:val="26"/>
+        </w:rPr>
+      </w:pPr>
+      <w:r>
+        <w:rPr>
+          <w:rFonts w:ascii="Times New Roman" w:hAnsi="Times New Roman" w:cs="Times New Roman"/>
+          <w:sz w:val="24"/>
+          <w:szCs w:val="26"/>
+        </w:rPr>
+        <w:t>Using merge statement, you can sync two different tables so that content of target table is modified based upon the differences found in the source table.</w:t>
+      </w:r>
+    </w:p>
+    <w:p>
+      <w:pPr>
+        <w:rPr>
+          <w:rFonts w:ascii="Times New Roman" w:hAnsi="Times New Roman" w:cs="Times New Roman"/>
+          <w:b/>
+          <w:sz w:val="24"/>
+          <w:szCs w:val="26"/>
+        </w:rPr>
+      </w:pPr>
+      <w:r>
+        <w:rPr>
+          <w:rFonts w:ascii="Times New Roman" w:hAnsi="Times New Roman" w:cs="Times New Roman"/>
+          <w:b/>
+          <w:sz w:val="24"/>
+          <w:szCs w:val="26"/>
+        </w:rPr>
+        <w:t>Why Merge:</w:t>
+      </w:r>
+      <w:r>
+        <w:rPr>
+          <w:rFonts w:ascii="Times New Roman" w:hAnsi="Times New Roman" w:cs="Times New Roman"/>
+          <w:b/>
+          <w:sz w:val="24"/>
+          <w:szCs w:val="26"/>
+        </w:rPr>
+        <w:t xml:space="preserve"> </w:t>
+      </w:r>
+    </w:p>
+    <w:p>
+      <w:pPr>
+        <w:pStyle w:val="ListParagraph"/>
+        <w:numPr>
+          <w:ilvl w:val="0"/>
+          <w:numId w:val="6"/>
+        </w:numPr>
+        <w:rPr>
+          <w:rFonts w:ascii="Times New Roman" w:hAnsi="Times New Roman" w:cs="Times New Roman"/>
+          <w:b/>
+          <w:sz w:val="24"/>
+          <w:szCs w:val="26"/>
+        </w:rPr>
+      </w:pPr>
+      <w:r>
+        <w:rPr>
+          <w:rFonts w:ascii="Times New Roman" w:hAnsi="Times New Roman" w:cs="Times New Roman"/>
+          <w:sz w:val="24"/>
+          <w:szCs w:val="26"/>
+        </w:rPr>
+        <w:t>It is</w:t>
+      </w:r>
+      <w:r>
+        <w:rPr>
+          <w:rFonts w:ascii="Times New Roman" w:hAnsi="Times New Roman" w:cs="Times New Roman"/>
+          <w:sz w:val="24"/>
+          <w:szCs w:val="26"/>
+        </w:rPr>
+        <w:t xml:space="preserve"> specially</w:t>
+      </w:r>
+      <w:r>
+        <w:rPr>
+          <w:rFonts w:ascii="Times New Roman" w:hAnsi="Times New Roman" w:cs="Times New Roman"/>
+          <w:sz w:val="24"/>
+          <w:szCs w:val="26"/>
+        </w:rPr>
+        <w:t xml:space="preserve"> used to maintain history of data in data warehousing during the ETL (</w:t>
+      </w:r>
+      <w:r>
+        <w:rPr>
+          <w:rFonts w:ascii="Times New Roman" w:hAnsi="Times New Roman" w:cs="Times New Roman"/>
+          <w:sz w:val="24"/>
+          <w:szCs w:val="26"/>
+        </w:rPr>
+        <w:t>Extract, Transform,</w:t>
+      </w:r>
+      <w:r>
+        <w:rPr>
+          <w:rFonts w:ascii="Times New Roman" w:hAnsi="Times New Roman" w:cs="Times New Roman"/>
+          <w:sz w:val="24"/>
+          <w:szCs w:val="26"/>
+        </w:rPr>
+        <w:t xml:space="preserve"> Load) cycle.</w:t>
+      </w:r>
+    </w:p>
+    <w:p>
+      <w:pPr>
+        <w:pStyle w:val="ListParagraph"/>
+        <w:numPr>
+          <w:ilvl w:val="0"/>
+          <w:numId w:val="6"/>
+        </w:numPr>
+        <w:rPr>
+          <w:rFonts w:ascii="Times New Roman" w:hAnsi="Times New Roman" w:cs="Times New Roman"/>
+          <w:b/>
+          <w:sz w:val="24"/>
+          <w:szCs w:val="26"/>
+        </w:rPr>
+      </w:pPr>
+      <w:r>
+        <w:rPr>
+          <w:rFonts w:ascii="Times New Roman" w:hAnsi="Times New Roman" w:cs="Times New Roman"/>
+          <w:b/>
+          <w:sz w:val="24"/>
+          <w:szCs w:val="26"/>
+        </w:rPr>
+        <w:t>Scenario</w:t>
+      </w:r>
+      <w:r>
+        <w:rPr>
+          <w:rFonts w:ascii="Times New Roman" w:hAnsi="Times New Roman" w:cs="Times New Roman"/>
+          <w:sz w:val="24"/>
+          <w:szCs w:val="26"/>
+        </w:rPr>
+        <w:t>: Suppose tables</w:t>
+      </w:r>
+      <w:r>
+        <w:rPr>
+          <w:rFonts w:ascii="Times New Roman" w:hAnsi="Times New Roman" w:cs="Times New Roman"/>
+          <w:sz w:val="24"/>
+          <w:szCs w:val="26"/>
+        </w:rPr>
+        <w:t xml:space="preserve"> need</w:t>
+      </w:r>
+      <w:r>
+        <w:rPr>
+          <w:rFonts w:ascii="Times New Roman" w:hAnsi="Times New Roman" w:cs="Times New Roman"/>
+          <w:sz w:val="24"/>
+          <w:szCs w:val="26"/>
+        </w:rPr>
+        <w:t xml:space="preserve"> to be refreshed periodically with new data arriving</w:t>
+      </w:r>
+      <w:r>
+        <w:rPr>
+          <w:rFonts w:ascii="Times New Roman" w:hAnsi="Times New Roman" w:cs="Times New Roman"/>
+          <w:sz w:val="24"/>
+          <w:szCs w:val="26"/>
+        </w:rPr>
+        <w:t xml:space="preserve"> from an online transaction processing (OLTP) system. This new data may contain </w:t>
+      </w:r>
+      <w:r>
+        <w:rPr>
+          <w:rFonts w:ascii="Times New Roman" w:hAnsi="Times New Roman" w:cs="Times New Roman"/>
+          <w:sz w:val="24"/>
+          <w:szCs w:val="26"/>
+        </w:rPr>
+        <w:t xml:space="preserve">changes to existing rows in tables and/or </w:t>
+      </w:r>
+      <w:r>
+        <w:rPr>
+          <w:rFonts w:ascii="Times New Roman" w:hAnsi="Times New Roman" w:cs="Times New Roman"/>
+          <w:sz w:val="24"/>
+          <w:szCs w:val="26"/>
+        </w:rPr>
+        <w:t>new rows that need to be inserted</w:t>
+      </w:r>
+      <w:r>
+        <w:rPr>
+          <w:rFonts w:ascii="Times New Roman" w:hAnsi="Times New Roman" w:cs="Times New Roman"/>
+          <w:sz w:val="24"/>
+          <w:szCs w:val="26"/>
+        </w:rPr>
+        <w:t>.</w:t>
+      </w:r>
+    </w:p>
+    <w:p>
+      <w:pPr>
+        <w:rPr>
+          <w:rFonts w:ascii="Times New Roman" w:hAnsi="Times New Roman" w:cs="Times New Roman"/>
+          <w:b/>
+          <w:sz w:val="24"/>
+          <w:szCs w:val="26"/>
+        </w:rPr>
+      </w:pPr>
+      <w:r>
+        <w:rPr>
+          <w:rFonts w:ascii="Times New Roman" w:hAnsi="Times New Roman" w:cs="Times New Roman"/>
+          <w:b/>
+          <w:sz w:val="24"/>
+          <w:szCs w:val="26"/>
+        </w:rPr>
+        <w:t>Action/Condition for the Merge Statement:</w:t>
+      </w:r>
+      <w:r>
+        <w:rPr>
+          <w:rFonts w:ascii="Times New Roman" w:hAnsi="Times New Roman" w:cs="Times New Roman"/>
+          <w:b/>
+          <w:sz w:val="24"/>
+          <w:szCs w:val="26"/>
+        </w:rPr>
+        <w:t xml:space="preserve"> </w:t>
+      </w:r>
+    </w:p>
+    <w:p>
+      <w:pPr>
+        <w:pStyle w:val="ListParagraph"/>
+        <w:numPr>
+          <w:ilvl w:val="0"/>
+          <w:numId w:val="6"/>
+        </w:numPr>
+        <w:rPr>
+          <w:rFonts w:ascii="Times New Roman" w:hAnsi="Times New Roman" w:cs="Times New Roman"/>
+          <w:sz w:val="24"/>
+          <w:szCs w:val="26"/>
+        </w:rPr>
+      </w:pPr>
+      <w:r>
+        <w:rPr>
+          <w:rFonts w:ascii="Times New Roman" w:hAnsi="Times New Roman" w:cs="Times New Roman"/>
+          <w:sz w:val="24"/>
+          <w:szCs w:val="26"/>
+        </w:rPr>
+        <w:t xml:space="preserve">If rows in the source table are not found in target table then rows will be </w:t>
+      </w:r>
+      <w:r>
+        <w:rPr>
+          <w:rFonts w:ascii="Times New Roman" w:hAnsi="Times New Roman" w:cs="Times New Roman"/>
+          <w:sz w:val="24"/>
+          <w:szCs w:val="26"/>
+        </w:rPr>
+        <w:t>INSE</w:t>
+      </w:r>
+      <w:r>
+        <w:rPr>
+          <w:rFonts w:ascii="Times New Roman" w:hAnsi="Times New Roman" w:cs="Times New Roman"/>
+          <w:sz w:val="24"/>
+          <w:szCs w:val="26"/>
+        </w:rPr>
+        <w:t>R</w:t>
+      </w:r>
+      <w:r>
+        <w:rPr>
+          <w:rFonts w:ascii="Times New Roman" w:hAnsi="Times New Roman" w:cs="Times New Roman"/>
+          <w:sz w:val="24"/>
+          <w:szCs w:val="26"/>
+        </w:rPr>
+        <w:t>T</w:t>
+      </w:r>
+      <w:r>
+        <w:rPr>
+          <w:rFonts w:ascii="Times New Roman" w:hAnsi="Times New Roman" w:cs="Times New Roman"/>
+          <w:sz w:val="24"/>
+          <w:szCs w:val="26"/>
+        </w:rPr>
+        <w:t xml:space="preserve"> to target table.</w:t>
+      </w:r>
+    </w:p>
+    <w:p>
+      <w:pPr>
+        <w:pStyle w:val="ListParagraph"/>
+        <w:numPr>
+          <w:ilvl w:val="0"/>
+          <w:numId w:val="6"/>
+        </w:numPr>
+        <w:rPr>
+          <w:rFonts w:ascii="Times New Roman" w:hAnsi="Times New Roman" w:cs="Times New Roman"/>
+          <w:sz w:val="24"/>
+          <w:szCs w:val="26"/>
+        </w:rPr>
+      </w:pPr>
+      <w:r>
+        <w:rPr>
+          <w:rFonts w:ascii="Times New Roman" w:hAnsi="Times New Roman" w:cs="Times New Roman"/>
+          <w:sz w:val="24"/>
+          <w:szCs w:val="26"/>
+        </w:rPr>
+        <w:t xml:space="preserve">If rows which are present in target table but are not found in the source table. </w:t>
+      </w:r>
+      <w:r>
+        <w:rPr>
+          <w:rFonts w:ascii="Times New Roman" w:hAnsi="Times New Roman" w:cs="Times New Roman"/>
+          <w:sz w:val="24"/>
+          <w:szCs w:val="26"/>
+        </w:rPr>
+        <w:t>Those rows</w:t>
+      </w:r>
+      <w:r>
+        <w:rPr>
+          <w:rFonts w:ascii="Times New Roman" w:hAnsi="Times New Roman" w:cs="Times New Roman"/>
+          <w:sz w:val="24"/>
+          <w:szCs w:val="26"/>
+        </w:rPr>
+        <w:t xml:space="preserve"> will be deleted from target table.</w:t>
+      </w:r>
+    </w:p>
+    <w:p>
+      <w:pPr>
+        <w:pStyle w:val="ListParagraph"/>
+        <w:numPr>
+          <w:ilvl w:val="0"/>
+          <w:numId w:val="6"/>
+        </w:numPr>
+        <w:rPr>
+          <w:rFonts w:ascii="Times New Roman" w:hAnsi="Times New Roman" w:cs="Times New Roman"/>
+          <w:sz w:val="24"/>
+          <w:szCs w:val="26"/>
+        </w:rPr>
+      </w:pPr>
+      <w:r>
+        <w:rPr>
+          <w:rFonts w:ascii="Times New Roman" w:hAnsi="Times New Roman" w:cs="Times New Roman"/>
+          <w:sz w:val="24"/>
+          <w:szCs w:val="26"/>
+        </w:rPr>
+        <w:t>Rows in the target and source tables have the same keys but</w:t>
+      </w:r>
+      <w:r>
+        <w:rPr>
+          <w:rFonts w:ascii="Times New Roman" w:hAnsi="Times New Roman" w:cs="Times New Roman"/>
+          <w:sz w:val="24"/>
+          <w:szCs w:val="26"/>
+        </w:rPr>
+        <w:t xml:space="preserve"> </w:t>
+      </w:r>
+      <w:r>
+        <w:rPr>
+          <w:rFonts w:ascii="Times New Roman" w:hAnsi="Times New Roman" w:cs="Times New Roman"/>
+          <w:sz w:val="24"/>
+          <w:szCs w:val="26"/>
+        </w:rPr>
+        <w:t>they have different values in</w:t>
+      </w:r>
+      <w:r>
+        <w:rPr>
+          <w:rFonts w:ascii="Times New Roman" w:hAnsi="Times New Roman" w:cs="Times New Roman"/>
+          <w:sz w:val="24"/>
+          <w:szCs w:val="26"/>
+        </w:rPr>
+        <w:t xml:space="preserve"> non-key columns then</w:t>
+      </w:r>
+      <w:r>
+        <w:rPr>
+          <w:rFonts w:ascii="Times New Roman" w:hAnsi="Times New Roman" w:cs="Times New Roman"/>
+          <w:sz w:val="24"/>
+          <w:szCs w:val="26"/>
+        </w:rPr>
+        <w:t xml:space="preserve"> data of target table</w:t>
+      </w:r>
+      <w:r>
+        <w:rPr>
+          <w:rFonts w:ascii="Times New Roman" w:hAnsi="Times New Roman" w:cs="Times New Roman"/>
+          <w:sz w:val="24"/>
+          <w:szCs w:val="26"/>
+        </w:rPr>
+        <w:t xml:space="preserve"> will be updated </w:t>
+      </w:r>
+      <w:r>
+        <w:rPr>
+          <w:rFonts w:ascii="Times New Roman" w:hAnsi="Times New Roman" w:cs="Times New Roman"/>
+          <w:sz w:val="24"/>
+          <w:szCs w:val="26"/>
+        </w:rPr>
+        <w:t>from data of source table</w:t>
+      </w:r>
+      <w:r>
+        <w:rPr>
+          <w:rFonts w:ascii="Times New Roman" w:hAnsi="Times New Roman" w:cs="Times New Roman"/>
+          <w:sz w:val="24"/>
+          <w:szCs w:val="26"/>
+        </w:rPr>
+        <w:t>.</w:t>
+      </w:r>
+    </w:p>
+    <w:p>
+      <w:pPr>
+        <w:rPr>
+          <w:rFonts w:ascii="Times New Roman" w:hAnsi="Times New Roman" w:cs="Times New Roman"/>
+          <w:b/>
+          <w:sz w:val="24"/>
+          <w:szCs w:val="26"/>
+        </w:rPr>
+      </w:pPr>
+      <w:r>
+        <w:rPr>
+          <w:rFonts w:ascii="Times New Roman" w:hAnsi="Times New Roman" w:cs="Times New Roman"/>
+          <w:b/>
+          <w:sz w:val="24"/>
+          <w:szCs w:val="26"/>
+        </w:rPr>
+        <w:t>States</w:t>
+      </w:r>
+      <w:r>
+        <w:rPr>
+          <w:rFonts w:ascii="Times New Roman" w:hAnsi="Times New Roman" w:cs="Times New Roman"/>
+          <w:b/>
+          <w:sz w:val="24"/>
+          <w:szCs w:val="26"/>
+        </w:rPr>
+        <w:t xml:space="preserve"> of MERGE condition</w:t>
+      </w:r>
+      <w:r>
+        <w:rPr>
+          <w:rFonts w:ascii="Times New Roman" w:hAnsi="Times New Roman" w:cs="Times New Roman"/>
+          <w:b/>
+          <w:sz w:val="24"/>
+          <w:szCs w:val="26"/>
+        </w:rPr>
+        <w:t>:</w:t>
+      </w:r>
+    </w:p>
+    <w:p>
+      <w:pPr>
+        <w:pStyle w:val="ListParagraph"/>
+        <w:numPr>
+          <w:ilvl w:val="0"/>
+          <w:numId w:val="6"/>
+        </w:numPr>
+        <w:rPr>
+          <w:rFonts w:ascii="Times New Roman" w:hAnsi="Times New Roman" w:cs="Times New Roman"/>
+          <w:b/>
+          <w:sz w:val="24"/>
+          <w:szCs w:val="26"/>
+        </w:rPr>
+      </w:pPr>
+      <w:r>
+        <w:rPr>
+          <w:rFonts w:ascii="Times New Roman" w:hAnsi="Times New Roman" w:cs="Times New Roman"/>
+          <w:b/>
+          <w:sz w:val="24"/>
+          <w:szCs w:val="26"/>
+        </w:rPr>
+        <w:t>MATCHED:</w:t>
+      </w:r>
+      <w:r>
+        <w:rPr>
+          <w:rFonts w:ascii="Times New Roman" w:hAnsi="Times New Roman" w:cs="Times New Roman"/>
+          <w:b/>
+          <w:sz w:val="24"/>
+          <w:szCs w:val="26"/>
+        </w:rPr>
+        <w:t xml:space="preserve"> </w:t>
+      </w:r>
+      <w:r>
+        <w:rPr>
+          <w:rFonts w:ascii="Times New Roman" w:hAnsi="Times New Roman" w:cs="Times New Roman"/>
+          <w:sz w:val="24"/>
+          <w:szCs w:val="26"/>
+        </w:rPr>
+        <w:t>These are the rows that match the merge condition.</w:t>
+      </w:r>
+      <w:r>
+        <w:rPr>
+          <w:rFonts w:ascii="Times New Roman" w:hAnsi="Times New Roman" w:cs="Times New Roman"/>
+          <w:sz w:val="24"/>
+          <w:szCs w:val="26"/>
+        </w:rPr>
+        <w:t xml:space="preserve"> For the matching r</w:t>
+      </w:r>
+      <w:r>
+        <w:rPr>
+          <w:rFonts w:ascii="Times New Roman" w:hAnsi="Times New Roman" w:cs="Times New Roman"/>
+          <w:sz w:val="24"/>
+          <w:szCs w:val="26"/>
+        </w:rPr>
+        <w:t>ows, you need to update the row columns</w:t>
+      </w:r>
+      <w:r>
+        <w:rPr>
+          <w:rFonts w:ascii="Times New Roman" w:hAnsi="Times New Roman" w:cs="Times New Roman"/>
+          <w:sz w:val="24"/>
+          <w:szCs w:val="26"/>
+        </w:rPr>
+        <w:t xml:space="preserve"> </w:t>
+      </w:r>
+      <w:r>
+        <w:rPr>
+          <w:rFonts w:ascii="Times New Roman" w:hAnsi="Times New Roman" w:cs="Times New Roman"/>
+          <w:sz w:val="24"/>
+          <w:szCs w:val="26"/>
+        </w:rPr>
+        <w:t>in target table with values</w:t>
+      </w:r>
+      <w:r>
+        <w:rPr>
+          <w:rFonts w:ascii="Times New Roman" w:hAnsi="Times New Roman" w:cs="Times New Roman"/>
+          <w:sz w:val="24"/>
+          <w:szCs w:val="26"/>
+        </w:rPr>
+        <w:t xml:space="preserve"> from source table.</w:t>
+      </w:r>
+    </w:p>
+    <w:p>
+      <w:pPr>
+        <w:pStyle w:val="ListParagraph"/>
+        <w:numPr>
+          <w:ilvl w:val="0"/>
+          <w:numId w:val="6"/>
+        </w:numPr>
+        <w:rPr>
+          <w:rFonts w:ascii="Times New Roman" w:hAnsi="Times New Roman" w:cs="Times New Roman"/>
+          <w:b/>
+          <w:sz w:val="24"/>
+          <w:szCs w:val="26"/>
+        </w:rPr>
+      </w:pPr>
+      <w:r>
+        <w:rPr>
+          <w:rFonts w:ascii="Times New Roman" w:hAnsi="Times New Roman" w:cs="Times New Roman"/>
+          <w:b/>
+          <w:sz w:val="24"/>
+          <w:szCs w:val="26"/>
+        </w:rPr>
+        <w:t>NOT MATCHED BY TARGET:</w:t>
+      </w:r>
+      <w:r>
+        <w:rPr>
+          <w:rFonts w:ascii="Times New Roman" w:hAnsi="Times New Roman" w:cs="Times New Roman"/>
+          <w:sz w:val="24"/>
+          <w:szCs w:val="26"/>
+        </w:rPr>
+        <w:t xml:space="preserve"> </w:t>
+      </w:r>
+      <w:r>
+        <w:rPr>
+          <w:rFonts w:ascii="Times New Roman" w:hAnsi="Times New Roman" w:cs="Times New Roman"/>
+          <w:sz w:val="24"/>
+          <w:szCs w:val="26"/>
+        </w:rPr>
+        <w:t xml:space="preserve">These are the </w:t>
+      </w:r>
+      <w:r>
+        <w:rPr>
+          <w:rFonts w:ascii="Times New Roman" w:hAnsi="Times New Roman" w:cs="Times New Roman"/>
+          <w:sz w:val="24"/>
+          <w:szCs w:val="26"/>
+        </w:rPr>
+        <w:t>rows that</w:t>
+      </w:r>
+      <w:r>
+        <w:rPr>
+          <w:rFonts w:ascii="Times New Roman" w:hAnsi="Times New Roman" w:cs="Times New Roman"/>
+          <w:sz w:val="24"/>
+          <w:szCs w:val="26"/>
+        </w:rPr>
+        <w:t xml:space="preserve"> are present in the source table but doesn’t </w:t>
+      </w:r>
+      <w:r>
+        <w:rPr>
+          <w:rFonts w:ascii="Times New Roman" w:hAnsi="Times New Roman" w:cs="Times New Roman"/>
+          <w:sz w:val="24"/>
+          <w:szCs w:val="26"/>
+        </w:rPr>
+        <w:t>match with</w:t>
+      </w:r>
+      <w:r>
+        <w:rPr>
+          <w:rFonts w:ascii="Times New Roman" w:hAnsi="Times New Roman" w:cs="Times New Roman"/>
+          <w:sz w:val="24"/>
+          <w:szCs w:val="26"/>
+        </w:rPr>
+        <w:t xml:space="preserve"> the target table so those rows will be added</w:t>
+      </w:r>
+      <w:r>
+        <w:rPr>
+          <w:rFonts w:ascii="Times New Roman" w:hAnsi="Times New Roman" w:cs="Times New Roman"/>
+          <w:sz w:val="24"/>
+          <w:szCs w:val="26"/>
+        </w:rPr>
+        <w:t xml:space="preserve"> from source table</w:t>
+      </w:r>
+      <w:r>
+        <w:rPr>
+          <w:rFonts w:ascii="Times New Roman" w:hAnsi="Times New Roman" w:cs="Times New Roman"/>
+          <w:sz w:val="24"/>
+          <w:szCs w:val="26"/>
+        </w:rPr>
+        <w:t xml:space="preserve"> </w:t>
+      </w:r>
+      <w:r>
+        <w:rPr>
+          <w:rFonts w:ascii="Times New Roman" w:hAnsi="Times New Roman" w:cs="Times New Roman"/>
+          <w:sz w:val="24"/>
+          <w:szCs w:val="26"/>
+        </w:rPr>
+        <w:t>to</w:t>
+      </w:r>
+      <w:r>
+        <w:rPr>
+          <w:rFonts w:ascii="Times New Roman" w:hAnsi="Times New Roman" w:cs="Times New Roman"/>
+          <w:sz w:val="24"/>
+          <w:szCs w:val="26"/>
+        </w:rPr>
+        <w:t xml:space="preserve"> target table.</w:t>
+      </w:r>
+    </w:p>
+    <w:p>
+      <w:pPr>
+        <w:pStyle w:val="ListParagraph"/>
+        <w:numPr>
+          <w:ilvl w:val="0"/>
+          <w:numId w:val="6"/>
+        </w:numPr>
+        <w:rPr>
+          <w:rFonts w:ascii="Times New Roman" w:hAnsi="Times New Roman" w:cs="Times New Roman"/>
+          <w:b/>
+          <w:sz w:val="24"/>
+          <w:szCs w:val="26"/>
+        </w:rPr>
+      </w:pPr>
+      <w:r>
+        <w:rPr>
+          <w:rFonts w:ascii="Times New Roman" w:hAnsi="Times New Roman" w:cs="Times New Roman"/>
+          <w:b/>
+          <w:sz w:val="24"/>
+          <w:szCs w:val="26"/>
+        </w:rPr>
+        <w:lastRenderedPageBreak/>
+        <w:t>NOT MATCHED BY SOURCE:</w:t>
+      </w:r>
+      <w:r>
+        <w:rPr>
+          <w:rFonts w:ascii="Times New Roman" w:hAnsi="Times New Roman" w:cs="Times New Roman"/>
+          <w:sz w:val="24"/>
+          <w:szCs w:val="26"/>
+        </w:rPr>
+        <w:t xml:space="preserve"> </w:t>
+      </w:r>
+      <w:r>
+        <w:rPr>
+          <w:rFonts w:ascii="Times New Roman" w:hAnsi="Times New Roman" w:cs="Times New Roman"/>
+          <w:sz w:val="24"/>
+          <w:szCs w:val="26"/>
+        </w:rPr>
+        <w:t xml:space="preserve">These are the </w:t>
+      </w:r>
+      <w:r>
+        <w:rPr>
+          <w:rFonts w:ascii="Times New Roman" w:hAnsi="Times New Roman" w:cs="Times New Roman"/>
+          <w:sz w:val="24"/>
+          <w:szCs w:val="26"/>
+        </w:rPr>
+        <w:t>rows, which</w:t>
+      </w:r>
+      <w:r>
+        <w:rPr>
+          <w:rFonts w:ascii="Times New Roman" w:hAnsi="Times New Roman" w:cs="Times New Roman"/>
+          <w:sz w:val="24"/>
+          <w:szCs w:val="26"/>
+        </w:rPr>
+        <w:t xml:space="preserve"> are present in the target table</w:t>
+      </w:r>
+      <w:r>
+        <w:rPr>
+          <w:rFonts w:ascii="Times New Roman" w:hAnsi="Times New Roman" w:cs="Times New Roman"/>
+          <w:sz w:val="24"/>
+          <w:szCs w:val="26"/>
+        </w:rPr>
+        <w:t xml:space="preserve"> but </w:t>
+      </w:r>
+      <w:r>
+        <w:rPr>
+          <w:rFonts w:ascii="Times New Roman" w:hAnsi="Times New Roman" w:cs="Times New Roman"/>
+          <w:sz w:val="24"/>
+          <w:szCs w:val="26"/>
+        </w:rPr>
+        <w:t>does not</w:t>
+      </w:r>
+      <w:r>
+        <w:rPr>
+          <w:rFonts w:ascii="Times New Roman" w:hAnsi="Times New Roman" w:cs="Times New Roman"/>
+          <w:sz w:val="24"/>
+          <w:szCs w:val="26"/>
+        </w:rPr>
+        <w:t xml:space="preserve"> match with the source table.</w:t>
+      </w:r>
+      <w:r>
+        <w:rPr>
+          <w:rFonts w:ascii="Times New Roman" w:hAnsi="Times New Roman" w:cs="Times New Roman"/>
+          <w:sz w:val="24"/>
+          <w:szCs w:val="26"/>
+        </w:rPr>
+        <w:t xml:space="preserve"> If you want to synchronize the target table with the data from the source table</w:t>
+      </w:r>
+      <w:r>
+        <w:rPr>
+          <w:rFonts w:ascii="Times New Roman" w:hAnsi="Times New Roman" w:cs="Times New Roman"/>
+          <w:sz w:val="24"/>
+          <w:szCs w:val="26"/>
+        </w:rPr>
+        <w:t xml:space="preserve"> </w:t>
+      </w:r>
+      <w:r>
+        <w:rPr>
+          <w:rFonts w:ascii="Times New Roman" w:hAnsi="Times New Roman" w:cs="Times New Roman"/>
+          <w:sz w:val="24"/>
+          <w:szCs w:val="26"/>
+        </w:rPr>
+        <w:t>then</w:t>
+      </w:r>
+      <w:r>
+        <w:rPr>
+          <w:rFonts w:ascii="Times New Roman" w:hAnsi="Times New Roman" w:cs="Times New Roman"/>
+          <w:sz w:val="24"/>
+          <w:szCs w:val="26"/>
+        </w:rPr>
+        <w:t xml:space="preserve"> those rows will be deleted from target table.</w:t>
+      </w:r>
+    </w:p>
+    <w:p>
+      <w:pPr>
+        <w:pStyle w:val="ListParagraph"/>
+        <w:numPr>
+          <w:ilvl w:val="0"/>
+          <w:numId w:val="6"/>
+        </w:numPr>
+        <w:rPr>
+          <w:rFonts w:ascii="Times New Roman" w:hAnsi="Times New Roman" w:cs="Times New Roman"/>
+          <w:b/>
+          <w:sz w:val="24"/>
+          <w:szCs w:val="26"/>
+        </w:rPr>
+      </w:pPr>
+      <w:r>
+        <w:rPr>
+          <w:rFonts w:ascii="Times New Roman" w:hAnsi="Times New Roman" w:cs="Times New Roman"/>
+          <w:sz w:val="24"/>
+          <w:szCs w:val="26"/>
+        </w:rPr>
+        <w:t xml:space="preserve">It’s not necessary to use all </w:t>
+      </w:r>
+      <w:r>
+        <w:rPr>
+          <w:rFonts w:ascii="Times New Roman" w:hAnsi="Times New Roman" w:cs="Times New Roman"/>
+          <w:sz w:val="24"/>
+          <w:szCs w:val="26"/>
+        </w:rPr>
+        <w:t>three</w:t>
+      </w:r>
+      <w:r>
+        <w:rPr>
+          <w:rFonts w:ascii="Times New Roman" w:hAnsi="Times New Roman" w:cs="Times New Roman"/>
+          <w:sz w:val="24"/>
+          <w:szCs w:val="26"/>
+        </w:rPr>
+        <w:t xml:space="preserve"> conditions </w:t>
+      </w:r>
+      <w:r>
+        <w:rPr>
+          <w:rFonts w:ascii="Times New Roman" w:hAnsi="Times New Roman" w:cs="Times New Roman"/>
+          <w:sz w:val="24"/>
+          <w:szCs w:val="26"/>
+        </w:rPr>
+        <w:t xml:space="preserve">in one statement. </w:t>
+      </w:r>
+      <w:r>
+        <w:rPr>
+          <w:rFonts w:ascii="Times New Roman" w:hAnsi="Times New Roman" w:cs="Times New Roman"/>
+          <w:sz w:val="24"/>
+          <w:szCs w:val="26"/>
+        </w:rPr>
+        <w:t>We</w:t>
+      </w:r>
+      <w:r>
+        <w:rPr>
+          <w:rFonts w:ascii="Times New Roman" w:hAnsi="Times New Roman" w:cs="Times New Roman"/>
+          <w:sz w:val="24"/>
+          <w:szCs w:val="26"/>
+        </w:rPr>
+        <w:t xml:space="preserve"> can use one or two conditions as well but it</w:t>
+      </w:r>
+      <w:r>
+        <w:rPr>
+          <w:rFonts w:ascii="Times New Roman" w:hAnsi="Times New Roman" w:cs="Times New Roman"/>
+          <w:sz w:val="24"/>
+          <w:szCs w:val="26"/>
+        </w:rPr>
+        <w:t xml:space="preserve"> needs to be terminated by</w:t>
+      </w:r>
+      <w:r>
+        <w:rPr>
+          <w:rFonts w:ascii="Times New Roman" w:hAnsi="Times New Roman" w:cs="Times New Roman"/>
+          <w:sz w:val="24"/>
+          <w:szCs w:val="26"/>
+        </w:rPr>
+        <w:t xml:space="preserve"> a semi-colon.</w:t>
+      </w:r>
+    </w:p>
+    <w:p>
+      <w:pPr>
+        <w:rPr>
+          <w:rFonts w:ascii="Times New Roman" w:hAnsi="Times New Roman" w:cs="Times New Roman"/>
+          <w:sz w:val="24"/>
+          <w:szCs w:val="26"/>
+        </w:rPr>
+      </w:pPr>
+      <w:r>
+        <w:rPr>
+          <w:rFonts w:ascii="Times New Roman" w:hAnsi="Times New Roman" w:cs="Times New Roman"/>
+          <w:b/>
+          <w:sz w:val="24"/>
+          <w:szCs w:val="26"/>
+        </w:rPr>
+        <w:t>Index:</w:t>
+      </w:r>
+    </w:p>
+    <w:p>
+      <w:pPr>
+        <w:pStyle w:val="ListParagraph"/>
+        <w:numPr>
+          <w:ilvl w:val="0"/>
+          <w:numId w:val="6"/>
+        </w:numPr>
+        <w:rPr>
+          <w:rFonts w:ascii="Times New Roman" w:hAnsi="Times New Roman" w:cs="Times New Roman"/>
+          <w:b/>
+          <w:sz w:val="24"/>
+          <w:szCs w:val="26"/>
+        </w:rPr>
+      </w:pPr>
+      <w:r>
+        <w:rPr>
+          <w:rFonts w:ascii="Times New Roman" w:hAnsi="Times New Roman" w:cs="Times New Roman"/>
+          <w:sz w:val="24"/>
+          <w:szCs w:val="26"/>
+        </w:rPr>
+        <w:t xml:space="preserve">Databases </w:t>
+      </w:r>
+      <w:r>
+        <w:rPr>
+          <w:rFonts w:ascii="Times New Roman" w:hAnsi="Times New Roman" w:cs="Times New Roman"/>
+          <w:sz w:val="24"/>
+          <w:szCs w:val="26"/>
+        </w:rPr>
+        <w:t>systems uses indexes to pro</w:t>
+      </w:r>
+      <w:r>
+        <w:rPr>
+          <w:rFonts w:ascii="Times New Roman" w:hAnsi="Times New Roman" w:cs="Times New Roman"/>
+          <w:sz w:val="24"/>
+          <w:szCs w:val="26"/>
+        </w:rPr>
+        <w:t>vide fast access to relational data.</w:t>
+      </w:r>
+    </w:p>
+    <w:p>
+      <w:pPr>
+        <w:pStyle w:val="ListParagraph"/>
+        <w:numPr>
+          <w:ilvl w:val="0"/>
+          <w:numId w:val="6"/>
+        </w:numPr>
+        <w:rPr>
+          <w:rFonts w:ascii="Times New Roman" w:hAnsi="Times New Roman" w:cs="Times New Roman"/>
+          <w:b/>
+          <w:sz w:val="24"/>
+          <w:szCs w:val="26"/>
+        </w:rPr>
+      </w:pPr>
+      <w:r>
+        <w:rPr>
+          <w:rFonts w:ascii="Times New Roman" w:hAnsi="Times New Roman" w:cs="Times New Roman"/>
+          <w:sz w:val="24"/>
+          <w:szCs w:val="26"/>
+        </w:rPr>
+        <w:t>It is a special type of physical data structure used to access one or more data rows fast.</w:t>
+      </w:r>
+    </w:p>
+    <w:p>
+      <w:pPr>
+        <w:pStyle w:val="ListParagraph"/>
+        <w:numPr>
+          <w:ilvl w:val="0"/>
+          <w:numId w:val="6"/>
+        </w:numPr>
+        <w:rPr>
+          <w:rFonts w:ascii="Times New Roman" w:hAnsi="Times New Roman" w:cs="Times New Roman"/>
+          <w:b/>
+          <w:sz w:val="24"/>
+          <w:szCs w:val="26"/>
+        </w:rPr>
+      </w:pPr>
+      <w:r>
+        <w:rPr>
+          <w:rFonts w:ascii="Times New Roman" w:hAnsi="Times New Roman" w:cs="Times New Roman"/>
+          <w:b/>
+          <w:sz w:val="24"/>
+          <w:szCs w:val="26"/>
+        </w:rPr>
+        <w:t>Database index can change every time the corresponding data is changed.</w:t>
+      </w:r>
+    </w:p>
+    <w:p>
+      <w:pPr>
+        <w:pStyle w:val="ListParagraph"/>
+        <w:numPr>
+          <w:ilvl w:val="0"/>
+          <w:numId w:val="6"/>
+        </w:numPr>
+        <w:rPr>
+          <w:rFonts w:ascii="Times New Roman" w:hAnsi="Times New Roman" w:cs="Times New Roman"/>
+          <w:b/>
+          <w:sz w:val="24"/>
+          <w:szCs w:val="26"/>
+        </w:rPr>
+      </w:pPr>
+      <w:r>
+        <w:rPr>
+          <w:rFonts w:ascii="Times New Roman" w:hAnsi="Times New Roman" w:cs="Times New Roman"/>
+          <w:sz w:val="24"/>
+          <w:szCs w:val="26"/>
+        </w:rPr>
+        <w:t xml:space="preserve">The system component called the query optimizer decides whether to use an existing </w:t>
+      </w:r>
+      <w:r>
+        <w:rPr>
+          <w:rFonts w:ascii="Times New Roman" w:hAnsi="Times New Roman" w:cs="Times New Roman"/>
+          <w:sz w:val="24"/>
+          <w:szCs w:val="26"/>
+        </w:rPr>
+        <w:t>index</w:t>
+      </w:r>
+      <w:r>
+        <w:rPr>
+          <w:rFonts w:ascii="Times New Roman" w:hAnsi="Times New Roman" w:cs="Times New Roman"/>
+          <w:sz w:val="24"/>
+          <w:szCs w:val="26"/>
+        </w:rPr>
+        <w:t xml:space="preserve"> or not.</w:t>
+      </w:r>
+    </w:p>
+    <w:p>
+      <w:pPr>
+        <w:pStyle w:val="ListParagraph"/>
+        <w:numPr>
+          <w:ilvl w:val="0"/>
+          <w:numId w:val="6"/>
+        </w:numPr>
+        <w:rPr>
+          <w:rFonts w:ascii="Times New Roman" w:hAnsi="Times New Roman" w:cs="Times New Roman"/>
+          <w:b/>
+          <w:sz w:val="24"/>
+          <w:szCs w:val="26"/>
+        </w:rPr>
+      </w:pPr>
+      <w:r>
+        <w:rPr>
+          <w:rFonts w:ascii="Times New Roman" w:hAnsi="Times New Roman" w:cs="Times New Roman"/>
+          <w:sz w:val="24"/>
+          <w:szCs w:val="26"/>
+        </w:rPr>
+        <w:t>Indexing is used to arrange the data in either ascending or descending order before sending the result back to the user.</w:t>
+      </w:r>
+    </w:p>
+    <w:p>
+      <w:pPr>
+        <w:pStyle w:val="ListParagraph"/>
+        <w:numPr>
+          <w:ilvl w:val="0"/>
+          <w:numId w:val="6"/>
+        </w:numPr>
+        <w:rPr>
+          <w:rFonts w:ascii="Times New Roman" w:hAnsi="Times New Roman" w:cs="Times New Roman"/>
+          <w:b/>
+          <w:sz w:val="24"/>
+          <w:szCs w:val="26"/>
+        </w:rPr>
+      </w:pPr>
+      <w:r>
+        <w:rPr>
+          <w:rFonts w:ascii="Times New Roman" w:hAnsi="Times New Roman" w:cs="Times New Roman"/>
+          <w:sz w:val="24"/>
+          <w:szCs w:val="26"/>
+        </w:rPr>
+        <w:t>Data constraint “PRIMARY KEY” by default creates an Index for the data values to be inserted in the database.</w:t>
+      </w:r>
+      <w:r>
+        <w:rPr>
+          <w:rFonts w:ascii="Times New Roman" w:hAnsi="Times New Roman" w:cs="Times New Roman"/>
+          <w:sz w:val="24"/>
+          <w:szCs w:val="26"/>
+        </w:rPr>
+        <w:t xml:space="preserve"> “</w:t>
+      </w:r>
+      <w:r>
+        <w:rPr>
+          <w:rFonts w:ascii="Times New Roman" w:hAnsi="Times New Roman" w:cs="Times New Roman"/>
+          <w:sz w:val="24"/>
+          <w:szCs w:val="26"/>
+        </w:rPr>
+        <w:t>PRIMARY KEY</w:t>
+      </w:r>
+      <w:r>
+        <w:rPr>
+          <w:rFonts w:ascii="Times New Roman" w:hAnsi="Times New Roman" w:cs="Times New Roman"/>
+          <w:sz w:val="24"/>
+          <w:szCs w:val="26"/>
+        </w:rPr>
+        <w:t xml:space="preserve">” can be used on id column or any other column of our choice. </w:t>
+      </w:r>
+    </w:p>
+    <w:p>
+      <w:pPr>
+        <w:rPr>
+          <w:rFonts w:ascii="Times New Roman" w:hAnsi="Times New Roman" w:cs="Times New Roman"/>
+          <w:b/>
+          <w:sz w:val="24"/>
+          <w:szCs w:val="26"/>
+        </w:rPr>
+      </w:pPr>
+      <w:r>
+        <w:rPr>
+          <w:rFonts w:ascii="Times New Roman" w:hAnsi="Times New Roman" w:cs="Times New Roman"/>
+          <w:b/>
+          <w:sz w:val="24"/>
+          <w:szCs w:val="26"/>
+        </w:rPr>
+        <w:t>Clustered Index:</w:t>
+      </w:r>
+    </w:p>
+    <w:p>
+      <w:pPr>
+        <w:pStyle w:val="ListParagraph"/>
+        <w:numPr>
+          <w:ilvl w:val="0"/>
+          <w:numId w:val="6"/>
+        </w:numPr>
+        <w:rPr>
+          <w:rFonts w:ascii="Times New Roman" w:hAnsi="Times New Roman" w:cs="Times New Roman"/>
+          <w:b/>
+          <w:sz w:val="24"/>
+          <w:szCs w:val="26"/>
+        </w:rPr>
+      </w:pPr>
+      <w:r>
+        <w:rPr>
+          <w:rFonts w:ascii="Times New Roman" w:hAnsi="Times New Roman" w:cs="Times New Roman"/>
+          <w:sz w:val="24"/>
+          <w:szCs w:val="26"/>
+        </w:rPr>
+        <w:t xml:space="preserve">A clustered index determines the physical order of the data in the </w:t>
+      </w:r>
+      <w:r>
+        <w:rPr>
+          <w:rFonts w:ascii="Times New Roman" w:hAnsi="Times New Roman" w:cs="Times New Roman"/>
+          <w:sz w:val="24"/>
+          <w:szCs w:val="26"/>
+        </w:rPr>
+        <w:t>table;</w:t>
+      </w:r>
+      <w:r>
+        <w:rPr>
+          <w:rFonts w:ascii="Times New Roman" w:hAnsi="Times New Roman" w:cs="Times New Roman"/>
+          <w:sz w:val="24"/>
+          <w:szCs w:val="26"/>
+        </w:rPr>
+        <w:t xml:space="preserve"> </w:t>
+      </w:r>
+      <w:r>
+        <w:rPr>
+          <w:rFonts w:ascii="Times New Roman" w:hAnsi="Times New Roman" w:cs="Times New Roman"/>
+          <w:sz w:val="24"/>
+          <w:szCs w:val="26"/>
+        </w:rPr>
+        <w:t>hence</w:t>
+      </w:r>
+      <w:r>
+        <w:rPr>
+          <w:rFonts w:ascii="Times New Roman" w:hAnsi="Times New Roman" w:cs="Times New Roman"/>
+          <w:sz w:val="24"/>
+          <w:szCs w:val="26"/>
+        </w:rPr>
+        <w:t xml:space="preserve"> a table can have only one clustered index.</w:t>
+      </w:r>
+    </w:p>
+    <w:p>
+      <w:pPr>
+        <w:pStyle w:val="ListParagraph"/>
+        <w:numPr>
+          <w:ilvl w:val="0"/>
+          <w:numId w:val="6"/>
+        </w:numPr>
+        <w:rPr>
+          <w:rFonts w:ascii="Times New Roman" w:hAnsi="Times New Roman" w:cs="Times New Roman"/>
+          <w:b/>
+          <w:sz w:val="24"/>
+          <w:szCs w:val="26"/>
+        </w:rPr>
+      </w:pPr>
+      <w:r>
+        <w:rPr>
+          <w:rFonts w:ascii="Times New Roman" w:hAnsi="Times New Roman" w:cs="Times New Roman"/>
+          <w:sz w:val="24"/>
+          <w:szCs w:val="26"/>
+        </w:rPr>
+        <w:t>W</w:t>
+      </w:r>
+      <w:r>
+        <w:rPr>
+          <w:rFonts w:ascii="Times New Roman" w:hAnsi="Times New Roman" w:cs="Times New Roman"/>
+          <w:sz w:val="24"/>
+          <w:szCs w:val="26"/>
+        </w:rPr>
+        <w:t xml:space="preserve">hen a clustered index is created, database engine sorts the data based upon the </w:t>
+      </w:r>
+      <w:r>
+        <w:rPr>
+          <w:rFonts w:ascii="Times New Roman" w:hAnsi="Times New Roman" w:cs="Times New Roman"/>
+          <w:sz w:val="24"/>
+          <w:szCs w:val="26"/>
+        </w:rPr>
+        <w:t xml:space="preserve">defined Index </w:t>
+      </w:r>
+      <w:r>
+        <w:rPr>
+          <w:rFonts w:ascii="Times New Roman" w:hAnsi="Times New Roman" w:cs="Times New Roman"/>
+          <w:sz w:val="24"/>
+          <w:szCs w:val="26"/>
+        </w:rPr>
+        <w:t>key</w:t>
+      </w:r>
+      <w:r>
+        <w:rPr>
+          <w:rFonts w:ascii="Times New Roman" w:hAnsi="Times New Roman" w:cs="Times New Roman"/>
+          <w:sz w:val="24"/>
+          <w:szCs w:val="26"/>
+        </w:rPr>
+        <w:t>(s) and stores</w:t>
+      </w:r>
+      <w:r>
+        <w:rPr>
+          <w:rFonts w:ascii="Times New Roman" w:hAnsi="Times New Roman" w:cs="Times New Roman"/>
+          <w:sz w:val="24"/>
+          <w:szCs w:val="26"/>
+        </w:rPr>
+        <w:t xml:space="preserve"> the table in that order.</w:t>
+      </w:r>
+    </w:p>
+    <w:p>
+      <w:pPr>
+        <w:pStyle w:val="ListParagraph"/>
+        <w:numPr>
+          <w:ilvl w:val="0"/>
+          <w:numId w:val="6"/>
+        </w:numPr>
+        <w:rPr>
+          <w:rFonts w:ascii="Times New Roman" w:hAnsi="Times New Roman" w:cs="Times New Roman"/>
+          <w:b/>
+          <w:sz w:val="24"/>
+          <w:szCs w:val="26"/>
+        </w:rPr>
+      </w:pPr>
+      <w:r>
+        <w:rPr>
+          <w:rFonts w:ascii="Times New Roman" w:hAnsi="Times New Roman" w:cs="Times New Roman"/>
+          <w:sz w:val="24"/>
+          <w:szCs w:val="26"/>
+        </w:rPr>
+        <w:t>A primary key constraint creates cluster</w:t>
+      </w:r>
+      <w:r>
+        <w:rPr>
+          <w:rFonts w:ascii="Times New Roman" w:hAnsi="Times New Roman" w:cs="Times New Roman"/>
+          <w:sz w:val="24"/>
+          <w:szCs w:val="26"/>
+        </w:rPr>
+        <w:t>ed</w:t>
+      </w:r>
+      <w:r>
+        <w:rPr>
+          <w:rFonts w:ascii="Times New Roman" w:hAnsi="Times New Roman" w:cs="Times New Roman"/>
+          <w:sz w:val="24"/>
+          <w:szCs w:val="26"/>
+        </w:rPr>
+        <w:t xml:space="preserve"> index automatically if there is no clustered index exists on the table already.</w:t>
+      </w:r>
+    </w:p>
+    <w:p>
+      <w:pPr>
+        <w:pStyle w:val="ListParagraph"/>
+        <w:numPr>
+          <w:ilvl w:val="0"/>
+          <w:numId w:val="6"/>
+        </w:numPr>
+        <w:rPr>
+          <w:rFonts w:ascii="Times New Roman" w:hAnsi="Times New Roman" w:cs="Times New Roman"/>
+          <w:b/>
+          <w:sz w:val="24"/>
+          <w:szCs w:val="26"/>
+        </w:rPr>
+      </w:pPr>
+      <w:r>
+        <w:rPr>
+          <w:rFonts w:ascii="Times New Roman" w:hAnsi="Times New Roman" w:cs="Times New Roman"/>
+          <w:sz w:val="24"/>
+          <w:szCs w:val="26"/>
+        </w:rPr>
+        <w:t>An index ca</w:t>
+      </w:r>
+      <w:r>
+        <w:rPr>
+          <w:rFonts w:ascii="Times New Roman" w:hAnsi="Times New Roman" w:cs="Times New Roman"/>
+          <w:sz w:val="24"/>
+          <w:szCs w:val="26"/>
+        </w:rPr>
+        <w:t>n contain</w:t>
+      </w:r>
+      <w:r>
+        <w:rPr>
+          <w:rFonts w:ascii="Times New Roman" w:hAnsi="Times New Roman" w:cs="Times New Roman"/>
+          <w:sz w:val="24"/>
+          <w:szCs w:val="26"/>
+        </w:rPr>
+        <w:t xml:space="preserve"> more than one column known as composite index.</w:t>
+      </w:r>
+    </w:p>
+    <w:p>
+      <w:pPr>
+        <w:rPr>
+          <w:rFonts w:ascii="Times New Roman" w:hAnsi="Times New Roman" w:cs="Times New Roman"/>
+          <w:b/>
+          <w:sz w:val="24"/>
+          <w:szCs w:val="26"/>
+        </w:rPr>
+      </w:pPr>
+      <w:r>
+        <w:rPr>
+          <w:rFonts w:ascii="Times New Roman" w:hAnsi="Times New Roman" w:cs="Times New Roman"/>
+          <w:b/>
+          <w:sz w:val="24"/>
+          <w:szCs w:val="26"/>
+        </w:rPr>
+        <w:t>Non-Clustered Index:</w:t>
+      </w:r>
+    </w:p>
+    <w:p>
+      <w:pPr>
+        <w:pStyle w:val="ListParagraph"/>
+        <w:numPr>
+          <w:ilvl w:val="0"/>
+          <w:numId w:val="6"/>
+        </w:numPr>
+        <w:rPr>
+          <w:rFonts w:ascii="Times New Roman" w:hAnsi="Times New Roman" w:cs="Times New Roman"/>
+          <w:b/>
+          <w:sz w:val="24"/>
+          <w:szCs w:val="26"/>
+        </w:rPr>
+      </w:pPr>
+      <w:r>
+        <w:rPr>
+          <w:rFonts w:ascii="Times New Roman" w:hAnsi="Times New Roman" w:cs="Times New Roman"/>
+          <w:sz w:val="24"/>
+          <w:szCs w:val="26"/>
+        </w:rPr>
+        <w:t>A non-clustered index does not change the physical order of the rows of the table.</w:t>
+      </w:r>
+    </w:p>
+    <w:p>
+      <w:pPr>
+        <w:pStyle w:val="ListParagraph"/>
+        <w:numPr>
+          <w:ilvl w:val="0"/>
+          <w:numId w:val="6"/>
+        </w:numPr>
+        <w:rPr>
+          <w:rFonts w:ascii="Times New Roman" w:hAnsi="Times New Roman" w:cs="Times New Roman"/>
+          <w:b/>
+          <w:sz w:val="24"/>
+          <w:szCs w:val="26"/>
+        </w:rPr>
+      </w:pPr>
+      <w:r>
+        <w:rPr>
+          <w:rFonts w:ascii="Times New Roman" w:hAnsi="Times New Roman" w:cs="Times New Roman"/>
+          <w:sz w:val="24"/>
+          <w:szCs w:val="26"/>
+        </w:rPr>
+        <w:t>In simple words, in non-clustered index, data is stored in one place and index is in another place</w:t>
+      </w:r>
+      <w:r>
+        <w:rPr>
+          <w:rFonts w:ascii="Times New Roman" w:hAnsi="Times New Roman" w:cs="Times New Roman"/>
+          <w:sz w:val="24"/>
+          <w:szCs w:val="26"/>
+        </w:rPr>
+        <w:t>.</w:t>
+      </w:r>
+      <w:r>
+        <w:rPr>
+          <w:rFonts w:ascii="Times New Roman" w:hAnsi="Times New Roman" w:cs="Times New Roman"/>
+          <w:sz w:val="24"/>
+          <w:szCs w:val="26"/>
+        </w:rPr>
+        <w:t xml:space="preserve"> </w:t>
+      </w:r>
+      <w:r>
+        <w:rPr>
+          <w:rFonts w:ascii="Times New Roman" w:hAnsi="Times New Roman" w:cs="Times New Roman"/>
+          <w:sz w:val="24"/>
+          <w:szCs w:val="26"/>
+        </w:rPr>
+        <w:t>The index will have pointer to the storage location of the data.</w:t>
+      </w:r>
+    </w:p>
+    <w:p>
+      <w:pPr>
+        <w:pStyle w:val="ListParagraph"/>
+        <w:numPr>
+          <w:ilvl w:val="0"/>
+          <w:numId w:val="6"/>
+        </w:numPr>
+        <w:rPr>
+          <w:rFonts w:ascii="Times New Roman" w:hAnsi="Times New Roman" w:cs="Times New Roman"/>
+          <w:b/>
+          <w:sz w:val="24"/>
+          <w:szCs w:val="26"/>
+        </w:rPr>
+      </w:pPr>
+      <w:r>
+        <w:rPr>
+          <w:rFonts w:ascii="Times New Roman" w:hAnsi="Times New Roman" w:cs="Times New Roman"/>
+          <w:sz w:val="24"/>
+          <w:szCs w:val="26"/>
+        </w:rPr>
+        <w:t>Since index is stored separately from the actual data, a table can have more than one non-clustered index.</w:t>
+      </w:r>
+    </w:p>
+    <w:p>
+      <w:pPr>
+        <w:pStyle w:val="ListParagraph"/>
+        <w:numPr>
+          <w:ilvl w:val="0"/>
+          <w:numId w:val="6"/>
+        </w:numPr>
+        <w:rPr>
+          <w:rFonts w:ascii="Times New Roman" w:hAnsi="Times New Roman" w:cs="Times New Roman"/>
+          <w:b/>
+          <w:sz w:val="24"/>
+          <w:szCs w:val="26"/>
+        </w:rPr>
+      </w:pPr>
+      <w:r>
+        <w:rPr>
+          <w:rFonts w:ascii="Times New Roman" w:hAnsi="Times New Roman" w:cs="Times New Roman"/>
+          <w:sz w:val="24"/>
+          <w:szCs w:val="26"/>
+        </w:rPr>
+        <w:t>It is faster in searching for values that are not in range.</w:t>
+      </w:r>
+    </w:p>
+    <w:p>
+      <w:pPr>
+        <w:rPr>
+          <w:rFonts w:ascii="Times New Roman" w:hAnsi="Times New Roman" w:cs="Times New Roman"/>
+          <w:b/>
+          <w:sz w:val="24"/>
+          <w:szCs w:val="26"/>
+        </w:rPr>
+      </w:pPr>
+      <w:r>
+        <w:rPr>
+          <w:rFonts w:ascii="Times New Roman" w:hAnsi="Times New Roman" w:cs="Times New Roman"/>
+          <w:b/>
+          <w:sz w:val="24"/>
+          <w:szCs w:val="26"/>
+        </w:rPr>
+        <w:t>UNIQUE Index:</w:t>
+      </w:r>
+      <w:r>
+        <w:rPr>
+          <w:rFonts w:ascii="Times New Roman" w:hAnsi="Times New Roman" w:cs="Times New Roman"/>
+          <w:b/>
+          <w:sz w:val="24"/>
+          <w:szCs w:val="26"/>
+        </w:rPr>
+        <w:t xml:space="preserve"> </w:t>
+      </w:r>
+    </w:p>
+    <w:p>
+      <w:pPr>
+        <w:pStyle w:val="ListParagraph"/>
+        <w:numPr>
+          <w:ilvl w:val="0"/>
+          <w:numId w:val="6"/>
+        </w:numPr>
+        <w:rPr>
+          <w:rFonts w:ascii="Times New Roman" w:hAnsi="Times New Roman" w:cs="Times New Roman"/>
+          <w:b/>
+          <w:sz w:val="24"/>
+          <w:szCs w:val="26"/>
+        </w:rPr>
+      </w:pPr>
+      <w:r>
+        <w:rPr>
+          <w:rFonts w:ascii="Times New Roman" w:hAnsi="Times New Roman" w:cs="Times New Roman"/>
+          <w:sz w:val="24"/>
+          <w:szCs w:val="26"/>
+        </w:rPr>
+        <w:t>A unique index ensures that there are no duplicate values in Index key.</w:t>
+      </w:r>
+    </w:p>
+    <w:p>
+      <w:pPr>
+        <w:pStyle w:val="ListParagraph"/>
+        <w:numPr>
+          <w:ilvl w:val="0"/>
+          <w:numId w:val="6"/>
+        </w:numPr>
+        <w:rPr>
+          <w:rFonts w:ascii="Times New Roman" w:hAnsi="Times New Roman" w:cs="Times New Roman"/>
+          <w:b/>
+          <w:sz w:val="24"/>
+          <w:szCs w:val="26"/>
+        </w:rPr>
+      </w:pPr>
+      <w:r>
+        <w:rPr>
+          <w:rFonts w:ascii="Times New Roman" w:hAnsi="Times New Roman" w:cs="Times New Roman"/>
+          <w:sz w:val="24"/>
+          <w:szCs w:val="26"/>
+        </w:rPr>
+        <w:t xml:space="preserve">There </w:t>
+      </w:r>
+      <w:r>
+        <w:rPr>
+          <w:rFonts w:ascii="Times New Roman" w:hAnsi="Times New Roman" w:cs="Times New Roman"/>
+          <w:sz w:val="24"/>
+          <w:szCs w:val="26"/>
+        </w:rPr>
+        <w:t>is no difference between</w:t>
+      </w:r>
+      <w:r>
+        <w:rPr>
+          <w:rFonts w:ascii="Times New Roman" w:hAnsi="Times New Roman" w:cs="Times New Roman"/>
+          <w:sz w:val="24"/>
+          <w:szCs w:val="26"/>
+        </w:rPr>
+        <w:t xml:space="preserve"> creating a UNIQUE constraint and creating a UNIQUE index.</w:t>
+      </w:r>
+    </w:p>
+    <w:p>
+      <w:pPr>
+        <w:pStyle w:val="ListParagraph"/>
+        <w:numPr>
+          <w:ilvl w:val="0"/>
+          <w:numId w:val="6"/>
+        </w:numPr>
+        <w:rPr>
+          <w:rFonts w:ascii="Times New Roman" w:hAnsi="Times New Roman" w:cs="Times New Roman"/>
+          <w:sz w:val="24"/>
+          <w:szCs w:val="26"/>
+        </w:rPr>
+      </w:pPr>
+      <w:r>
+        <w:rPr>
+          <w:rFonts w:ascii="Times New Roman" w:hAnsi="Times New Roman" w:cs="Times New Roman"/>
+          <w:sz w:val="24"/>
+          <w:szCs w:val="26"/>
+        </w:rPr>
+        <w:t xml:space="preserve">UNIQUE </w:t>
+      </w:r>
+      <w:r>
+        <w:rPr>
+          <w:rFonts w:ascii="Times New Roman" w:hAnsi="Times New Roman" w:cs="Times New Roman"/>
+          <w:sz w:val="24"/>
+          <w:szCs w:val="26"/>
+        </w:rPr>
+        <w:t>is a property of clustered and non-clustered index.</w:t>
       </w:r>
       <w:bookmarkStart w:id="0" w:name="_GoBack"/>
       <w:bookmarkEnd w:id="0"/>
@@ -5759,88 +7326,85 @@
           <w:szCs w:val="26"/>
         </w:rPr>
       </w:pPr>
-      <w:r>
-        <w:rPr>
-          <w:rFonts w:ascii="Times New Roman" w:hAnsi="Times New Roman" w:cs="Times New Roman"/>
-          <w:b/>
-          <w:sz w:val="24"/>
-          <w:szCs w:val="26"/>
-        </w:rPr>
-        <w:t>Merge:</w:t>
-      </w:r>
-    </w:p>
-    <w:p>
-      <w:pPr>
-        <w:pStyle w:val="ListParagraph"/>
-        <w:numPr>
-          <w:ilvl w:val="0"/>
-          <w:numId w:val="6"/>
-        </w:numPr>
-        <w:rPr>
-          <w:rFonts w:ascii="Times New Roman" w:hAnsi="Times New Roman" w:cs="Times New Roman"/>
-          <w:b/>
-          <w:sz w:val="24"/>
-          <w:szCs w:val="26"/>
-        </w:rPr>
-      </w:pPr>
-      <w:r>
-        <w:rPr>
-          <w:rFonts w:ascii="Times New Roman" w:hAnsi="Times New Roman" w:cs="Times New Roman"/>
-          <w:sz w:val="24"/>
-          <w:szCs w:val="26"/>
-        </w:rPr>
-        <w:t>Merge is a logical combination of an INSERT and UPDATE.</w:t>
-      </w:r>
-    </w:p>
-    <w:p>
-      <w:pPr>
-        <w:pStyle w:val="ListParagraph"/>
-        <w:numPr>
-          <w:ilvl w:val="0"/>
-          <w:numId w:val="6"/>
-        </w:numPr>
-        <w:rPr>
-          <w:rFonts w:ascii="Times New Roman" w:hAnsi="Times New Roman" w:cs="Times New Roman"/>
-          <w:b/>
-          <w:sz w:val="24"/>
-          <w:szCs w:val="26"/>
-        </w:rPr>
-      </w:pPr>
-      <w:r>
-        <w:rPr>
-          <w:rFonts w:ascii="Times New Roman" w:hAnsi="Times New Roman" w:cs="Times New Roman"/>
-          <w:sz w:val="24"/>
-          <w:szCs w:val="26"/>
-        </w:rPr>
-        <w:t>It combines the sequence o</w:t>
-      </w:r>
-      <w:r>
-        <w:rPr>
-          <w:rFonts w:ascii="Times New Roman" w:hAnsi="Times New Roman" w:cs="Times New Roman"/>
-          <w:sz w:val="24"/>
-          <w:szCs w:val="26"/>
-        </w:rPr>
-        <w:t>f conditional INSERT, UPDATE and</w:t>
-      </w:r>
-      <w:r>
-        <w:rPr>
-          <w:rFonts w:ascii="Times New Roman" w:hAnsi="Times New Roman" w:cs="Times New Roman"/>
-          <w:sz w:val="24"/>
-          <w:szCs w:val="26"/>
-        </w:rPr>
-        <w:t xml:space="preserve"> DELETE</w:t>
-      </w:r>
-      <w:r>
-        <w:rPr>
-          <w:rFonts w:ascii="Times New Roman" w:hAnsi="Times New Roman" w:cs="Times New Roman"/>
-          <w:sz w:val="24"/>
-          <w:szCs w:val="26"/>
-        </w:rPr>
-        <w:t xml:space="preserve"> statements</w:t>
-      </w:r>
-      <w:r>
-        <w:rPr>
-          <w:rFonts w:ascii="Times New Roman" w:hAnsi="Times New Roman" w:cs="Times New Roman"/>
+    </w:p>
+    <w:p>
+      <w:pPr>
+        <w:rPr>
+          <w:rFonts w:ascii="Times New Roman" w:hAnsi="Times New Roman" w:cs="Times New Roman"/>
+          <w:b/>
+          <w:sz w:val="24"/>
+          <w:szCs w:val="26"/>
+        </w:rPr>
+      </w:pPr>
+      <w:r>
+        <w:rPr>
+          <w:rFonts w:ascii="Times New Roman" w:hAnsi="Times New Roman" w:cs="Times New Roman"/>
+          <w:b/>
+          <w:sz w:val="24"/>
+          <w:szCs w:val="26"/>
+        </w:rPr>
+        <w:lastRenderedPageBreak/>
+        <w:t>Implementation of UNIQUE Index:</w:t>
+      </w:r>
+    </w:p>
+    <w:p>
+      <w:pPr>
+        <w:pStyle w:val="ListParagraph"/>
+        <w:numPr>
+          <w:ilvl w:val="0"/>
+          <w:numId w:val="7"/>
+        </w:numPr>
+        <w:rPr>
+          <w:rFonts w:ascii="Times New Roman" w:hAnsi="Times New Roman" w:cs="Times New Roman"/>
+          <w:sz w:val="24"/>
+          <w:szCs w:val="26"/>
+        </w:rPr>
+      </w:pPr>
+      <w:r>
+        <w:rPr>
+          <w:rFonts w:ascii="Times New Roman" w:hAnsi="Times New Roman" w:cs="Times New Roman"/>
+          <w:b/>
+          <w:sz w:val="24"/>
+          <w:szCs w:val="26"/>
+        </w:rPr>
+        <w:t xml:space="preserve">PRIMARY KEY: </w:t>
+      </w:r>
+      <w:r>
+        <w:rPr>
+          <w:rFonts w:ascii="Times New Roman" w:hAnsi="Times New Roman" w:cs="Times New Roman"/>
+          <w:sz w:val="24"/>
+          <w:szCs w:val="26"/>
+        </w:rPr>
+        <w:t>when you create a Primary key constraint, a unique clustered index on column or columns is automatically created.</w:t>
+      </w:r>
+    </w:p>
+    <w:p>
+      <w:pPr>
+        <w:pStyle w:val="ListParagraph"/>
+        <w:numPr>
+          <w:ilvl w:val="0"/>
+          <w:numId w:val="7"/>
+        </w:numPr>
+        <w:rPr>
+          <w:rFonts w:ascii="Times New Roman" w:hAnsi="Times New Roman" w:cs="Times New Roman"/>
+          <w:b/>
+          <w:sz w:val="24"/>
+          <w:szCs w:val="26"/>
+        </w:rPr>
+      </w:pPr>
+      <w:r>
+        <w:rPr>
+          <w:rFonts w:ascii="Times New Roman" w:hAnsi="Times New Roman" w:cs="Times New Roman"/>
+          <w:b/>
+          <w:sz w:val="24"/>
+          <w:szCs w:val="26"/>
+        </w:rPr>
+        <w:t>UNIQUE constraint:</w:t>
+      </w:r>
+      <w:r>
+        <w:rPr>
+          <w:rFonts w:ascii="Times New Roman" w:hAnsi="Times New Roman" w:cs="Times New Roman"/>
+          <w:b/>
           <w:sz w:val="24"/>
           <w:szCs w:val="26"/>
         </w:rPr>
@@ -5852,7 +7416,15 @@
           <w:sz w:val="24"/>
           <w:szCs w:val="26"/>
         </w:rPr>
-        <w:t>into single SQL statement</w:t>
+        <w:t>when you create a unique constraint, a unique non-clustered index is created to enforce unique constraint</w:t>
+      </w:r>
+      <w:r>
+        <w:rPr>
+          <w:rFonts w:ascii="Times New Roman" w:hAnsi="Times New Roman" w:cs="Times New Roman"/>
+          <w:sz w:val="24"/>
+          <w:szCs w:val="26"/>
+        </w:rPr>
+        <w:t xml:space="preserve"> by default</w:t>
       </w:r>
       <w:r>
         <w:rPr>
@@ -5868,789 +7440,47 @@
         <w:pStyle w:val="ListParagraph"/>
         <w:numPr>
           <w:ilvl w:val="0"/>
-          <w:numId w:val="6"/>
-        </w:numPr>
-        <w:rPr>
-          <w:rFonts w:ascii="Times New Roman" w:hAnsi="Times New Roman" w:cs="Times New Roman"/>
-          <w:b/>
-          <w:sz w:val="24"/>
-          <w:szCs w:val="26"/>
-        </w:rPr>
-      </w:pPr>
-      <w:r>
-        <w:rPr>
-          <w:rFonts w:ascii="Times New Roman" w:hAnsi="Times New Roman" w:cs="Times New Roman"/>
-          <w:sz w:val="24"/>
-          <w:szCs w:val="26"/>
-        </w:rPr>
-        <w:t>Using merge statement, you can sync two different tables so that content of target table is modified based upon the differences found in the source table.</w:t>
-      </w:r>
-    </w:p>
-    <w:p>
-      <w:pPr>
-        <w:rPr>
-          <w:rFonts w:ascii="Times New Roman" w:hAnsi="Times New Roman" w:cs="Times New Roman"/>
-          <w:b/>
-          <w:sz w:val="24"/>
-          <w:szCs w:val="26"/>
-        </w:rPr>
-      </w:pPr>
-      <w:r>
-        <w:rPr>
-          <w:rFonts w:ascii="Times New Roman" w:hAnsi="Times New Roman" w:cs="Times New Roman"/>
-          <w:b/>
-          <w:sz w:val="24"/>
-          <w:szCs w:val="26"/>
-        </w:rPr>
-        <w:t>Why Merge:</w:t>
-      </w:r>
-      <w:r>
-        <w:rPr>
-          <w:rFonts w:ascii="Times New Roman" w:hAnsi="Times New Roman" w:cs="Times New Roman"/>
-          <w:b/>
-          <w:sz w:val="24"/>
-          <w:szCs w:val="26"/>
-        </w:rPr>
-        <w:t xml:space="preserve"> </w:t>
-      </w:r>
-    </w:p>
-    <w:p>
-      <w:pPr>
-        <w:pStyle w:val="ListParagraph"/>
-        <w:numPr>
-          <w:ilvl w:val="0"/>
-          <w:numId w:val="6"/>
-        </w:numPr>
-        <w:rPr>
-          <w:rFonts w:ascii="Times New Roman" w:hAnsi="Times New Roman" w:cs="Times New Roman"/>
-          <w:b/>
-          <w:sz w:val="24"/>
-          <w:szCs w:val="26"/>
-        </w:rPr>
-      </w:pPr>
-      <w:r>
-        <w:rPr>
-          <w:rFonts w:ascii="Times New Roman" w:hAnsi="Times New Roman" w:cs="Times New Roman"/>
-          <w:sz w:val="24"/>
-          <w:szCs w:val="26"/>
-        </w:rPr>
-        <w:t>It is</w:t>
-      </w:r>
-      <w:r>
-        <w:rPr>
-          <w:rFonts w:ascii="Times New Roman" w:hAnsi="Times New Roman" w:cs="Times New Roman"/>
-          <w:sz w:val="24"/>
-          <w:szCs w:val="26"/>
-        </w:rPr>
-        <w:t xml:space="preserve"> specially</w:t>
-      </w:r>
-      <w:r>
-        <w:rPr>
-          <w:rFonts w:ascii="Times New Roman" w:hAnsi="Times New Roman" w:cs="Times New Roman"/>
-          <w:sz w:val="24"/>
-          <w:szCs w:val="26"/>
-        </w:rPr>
-        <w:t xml:space="preserve"> used to maintain history of data in data warehousing during the ETL (</w:t>
-      </w:r>
-      <w:r>
-        <w:rPr>
-          <w:rFonts w:ascii="Times New Roman" w:hAnsi="Times New Roman" w:cs="Times New Roman"/>
-          <w:sz w:val="24"/>
-          <w:szCs w:val="26"/>
-        </w:rPr>
-        <w:t>Extract, Transform,</w:t>
-      </w:r>
-      <w:r>
-        <w:rPr>
-          <w:rFonts w:ascii="Times New Roman" w:hAnsi="Times New Roman" w:cs="Times New Roman"/>
-          <w:sz w:val="24"/>
-          <w:szCs w:val="26"/>
-        </w:rPr>
-        <w:t xml:space="preserve"> Load) cycle.</w:t>
-      </w:r>
-    </w:p>
-    <w:p>
-      <w:pPr>
-        <w:pStyle w:val="ListParagraph"/>
-        <w:numPr>
-          <w:ilvl w:val="0"/>
-          <w:numId w:val="6"/>
-        </w:numPr>
-        <w:rPr>
-          <w:rFonts w:ascii="Times New Roman" w:hAnsi="Times New Roman" w:cs="Times New Roman"/>
-          <w:b/>
-          <w:sz w:val="24"/>
-          <w:szCs w:val="26"/>
-        </w:rPr>
-      </w:pPr>
-      <w:r>
-        <w:rPr>
-          <w:rFonts w:ascii="Times New Roman" w:hAnsi="Times New Roman" w:cs="Times New Roman"/>
-          <w:b/>
-          <w:sz w:val="24"/>
-          <w:szCs w:val="26"/>
-        </w:rPr>
-        <w:t>Scenario</w:t>
-      </w:r>
-      <w:r>
-        <w:rPr>
-          <w:rFonts w:ascii="Times New Roman" w:hAnsi="Times New Roman" w:cs="Times New Roman"/>
-          <w:sz w:val="24"/>
-          <w:szCs w:val="26"/>
-        </w:rPr>
-        <w:t>: Suppose tables</w:t>
-      </w:r>
-      <w:r>
-        <w:rPr>
-          <w:rFonts w:ascii="Times New Roman" w:hAnsi="Times New Roman" w:cs="Times New Roman"/>
-          <w:sz w:val="24"/>
-          <w:szCs w:val="26"/>
-        </w:rPr>
-        <w:t xml:space="preserve"> need</w:t>
-      </w:r>
-      <w:r>
-        <w:rPr>
-          <w:rFonts w:ascii="Times New Roman" w:hAnsi="Times New Roman" w:cs="Times New Roman"/>
-          <w:sz w:val="24"/>
-          <w:szCs w:val="26"/>
-        </w:rPr>
-        <w:t xml:space="preserve"> to be refreshed periodically with new data arriving</w:t>
-      </w:r>
-      <w:r>
-        <w:rPr>
-          <w:rFonts w:ascii="Times New Roman" w:hAnsi="Times New Roman" w:cs="Times New Roman"/>
-          <w:sz w:val="24"/>
-          <w:szCs w:val="26"/>
-        </w:rPr>
-        <w:t xml:space="preserve"> from an online transaction processing (OLTP) system. This new data may contain </w:t>
-      </w:r>
-      <w:r>
-        <w:rPr>
-          <w:rFonts w:ascii="Times New Roman" w:hAnsi="Times New Roman" w:cs="Times New Roman"/>
-          <w:sz w:val="24"/>
-          <w:szCs w:val="26"/>
-        </w:rPr>
-        <w:t xml:space="preserve">changes to existing rows in tables and/or </w:t>
-      </w:r>
-      <w:r>
-        <w:rPr>
-          <w:rFonts w:ascii="Times New Roman" w:hAnsi="Times New Roman" w:cs="Times New Roman"/>
-          <w:sz w:val="24"/>
-          <w:szCs w:val="26"/>
-        </w:rPr>
-        <w:t>new rows that need to be inserted</w:t>
-      </w:r>
-      <w:r>
-        <w:rPr>
-          <w:rFonts w:ascii="Times New Roman" w:hAnsi="Times New Roman" w:cs="Times New Roman"/>
-          <w:sz w:val="24"/>
-          <w:szCs w:val="26"/>
-        </w:rPr>
-        <w:t>.</w:t>
-      </w:r>
-    </w:p>
-    <w:p>
-      <w:pPr>
-        <w:pStyle w:val="ListParagraph"/>
-        <w:rPr>
-          <w:rFonts w:ascii="Times New Roman" w:hAnsi="Times New Roman" w:cs="Times New Roman"/>
-          <w:b/>
-          <w:sz w:val="24"/>
-          <w:szCs w:val="26"/>
-        </w:rPr>
-      </w:pPr>
-    </w:p>
-    <w:p>
-      <w:pPr>
-        <w:pStyle w:val="ListParagraph"/>
-        <w:rPr>
-          <w:rFonts w:ascii="Times New Roman" w:hAnsi="Times New Roman" w:cs="Times New Roman"/>
-          <w:b/>
-          <w:sz w:val="24"/>
-          <w:szCs w:val="26"/>
-        </w:rPr>
-      </w:pPr>
-    </w:p>
-    <w:p>
-      <w:pPr>
-        <w:rPr>
-          <w:rFonts w:ascii="Times New Roman" w:hAnsi="Times New Roman" w:cs="Times New Roman"/>
-          <w:b/>
-          <w:sz w:val="24"/>
-          <w:szCs w:val="26"/>
-        </w:rPr>
-      </w:pPr>
-      <w:r>
-        <w:rPr>
-          <w:rFonts w:ascii="Times New Roman" w:hAnsi="Times New Roman" w:cs="Times New Roman"/>
-          <w:b/>
-          <w:sz w:val="24"/>
-          <w:szCs w:val="26"/>
-        </w:rPr>
-        <w:t>Action/Condition for the Merge Statement:</w:t>
-      </w:r>
-      <w:r>
-        <w:rPr>
-          <w:rFonts w:ascii="Times New Roman" w:hAnsi="Times New Roman" w:cs="Times New Roman"/>
-          <w:b/>
-          <w:sz w:val="24"/>
-          <w:szCs w:val="26"/>
-        </w:rPr>
-        <w:t xml:space="preserve"> </w:t>
-      </w:r>
-    </w:p>
-    <w:p>
-      <w:pPr>
-        <w:pStyle w:val="ListParagraph"/>
-        <w:numPr>
-          <w:ilvl w:val="0"/>
-          <w:numId w:val="6"/>
-        </w:numPr>
-        <w:rPr>
-          <w:rFonts w:ascii="Times New Roman" w:hAnsi="Times New Roman" w:cs="Times New Roman"/>
-          <w:sz w:val="24"/>
-          <w:szCs w:val="26"/>
-        </w:rPr>
-      </w:pPr>
-      <w:r>
-        <w:rPr>
-          <w:rFonts w:ascii="Times New Roman" w:hAnsi="Times New Roman" w:cs="Times New Roman"/>
-          <w:sz w:val="24"/>
-          <w:szCs w:val="26"/>
-        </w:rPr>
-        <w:t xml:space="preserve">If rows in the source table are not found in target table then rows will be </w:t>
-      </w:r>
-      <w:r>
-        <w:rPr>
-          <w:rFonts w:ascii="Times New Roman" w:hAnsi="Times New Roman" w:cs="Times New Roman"/>
-          <w:sz w:val="24"/>
-          <w:szCs w:val="26"/>
-        </w:rPr>
-        <w:t>INSE</w:t>
-      </w:r>
-      <w:r>
-        <w:rPr>
-          <w:rFonts w:ascii="Times New Roman" w:hAnsi="Times New Roman" w:cs="Times New Roman"/>
-          <w:sz w:val="24"/>
-          <w:szCs w:val="26"/>
-        </w:rPr>
-        <w:t>R</w:t>
-      </w:r>
-      <w:r>
-        <w:rPr>
-          <w:rFonts w:ascii="Times New Roman" w:hAnsi="Times New Roman" w:cs="Times New Roman"/>
-          <w:sz w:val="24"/>
-          <w:szCs w:val="26"/>
-        </w:rPr>
-        <w:t>T</w:t>
-      </w:r>
-      <w:r>
-        <w:rPr>
-          <w:rFonts w:ascii="Times New Roman" w:hAnsi="Times New Roman" w:cs="Times New Roman"/>
-          <w:sz w:val="24"/>
-          <w:szCs w:val="26"/>
-        </w:rPr>
-        <w:t xml:space="preserve"> to target table.</w:t>
-      </w:r>
-    </w:p>
-    <w:p>
-      <w:pPr>
-        <w:pStyle w:val="ListParagraph"/>
-        <w:numPr>
-          <w:ilvl w:val="0"/>
-          <w:numId w:val="6"/>
-        </w:numPr>
-        <w:rPr>
-          <w:rFonts w:ascii="Times New Roman" w:hAnsi="Times New Roman" w:cs="Times New Roman"/>
-          <w:sz w:val="24"/>
-          <w:szCs w:val="26"/>
-        </w:rPr>
-      </w:pPr>
-      <w:r>
-        <w:rPr>
-          <w:rFonts w:ascii="Times New Roman" w:hAnsi="Times New Roman" w:cs="Times New Roman"/>
-          <w:sz w:val="24"/>
-          <w:szCs w:val="26"/>
-        </w:rPr>
-        <w:t xml:space="preserve">If rows which are present in target table but are not found in the source table. </w:t>
-      </w:r>
-      <w:r>
-        <w:rPr>
-          <w:rFonts w:ascii="Times New Roman" w:hAnsi="Times New Roman" w:cs="Times New Roman"/>
-          <w:sz w:val="24"/>
-          <w:szCs w:val="26"/>
-        </w:rPr>
-        <w:t>Those rows</w:t>
-      </w:r>
-      <w:r>
-        <w:rPr>
-          <w:rFonts w:ascii="Times New Roman" w:hAnsi="Times New Roman" w:cs="Times New Roman"/>
-          <w:sz w:val="24"/>
-          <w:szCs w:val="26"/>
-        </w:rPr>
-        <w:t xml:space="preserve"> will be deleted from target table.</w:t>
-      </w:r>
-    </w:p>
-    <w:p>
-      <w:pPr>
-        <w:pStyle w:val="ListParagraph"/>
-        <w:numPr>
-          <w:ilvl w:val="0"/>
-          <w:numId w:val="6"/>
-        </w:numPr>
-        <w:rPr>
-          <w:rFonts w:ascii="Times New Roman" w:hAnsi="Times New Roman" w:cs="Times New Roman"/>
-          <w:sz w:val="24"/>
-          <w:szCs w:val="26"/>
-        </w:rPr>
-      </w:pPr>
-      <w:r>
-        <w:rPr>
-          <w:rFonts w:ascii="Times New Roman" w:hAnsi="Times New Roman" w:cs="Times New Roman"/>
-          <w:sz w:val="24"/>
-          <w:szCs w:val="26"/>
-        </w:rPr>
-        <w:t>Rows in the target and source tables have the same keys but</w:t>
-      </w:r>
-      <w:r>
-        <w:rPr>
-          <w:rFonts w:ascii="Times New Roman" w:hAnsi="Times New Roman" w:cs="Times New Roman"/>
-          <w:sz w:val="24"/>
-          <w:szCs w:val="26"/>
-        </w:rPr>
-        <w:t xml:space="preserve"> </w:t>
-      </w:r>
-      <w:r>
-        <w:rPr>
-          <w:rFonts w:ascii="Times New Roman" w:hAnsi="Times New Roman" w:cs="Times New Roman"/>
-          <w:sz w:val="24"/>
-          <w:szCs w:val="26"/>
-        </w:rPr>
-        <w:t>they have different values in</w:t>
-      </w:r>
-      <w:r>
-        <w:rPr>
-          <w:rFonts w:ascii="Times New Roman" w:hAnsi="Times New Roman" w:cs="Times New Roman"/>
-          <w:sz w:val="24"/>
-          <w:szCs w:val="26"/>
-        </w:rPr>
-        <w:t xml:space="preserve"> non-key columns then</w:t>
-      </w:r>
-      <w:r>
-        <w:rPr>
-          <w:rFonts w:ascii="Times New Roman" w:hAnsi="Times New Roman" w:cs="Times New Roman"/>
-          <w:sz w:val="24"/>
-          <w:szCs w:val="26"/>
-        </w:rPr>
-        <w:t xml:space="preserve"> data of target table</w:t>
-      </w:r>
-      <w:r>
-        <w:rPr>
-          <w:rFonts w:ascii="Times New Roman" w:hAnsi="Times New Roman" w:cs="Times New Roman"/>
-          <w:sz w:val="24"/>
-          <w:szCs w:val="26"/>
-        </w:rPr>
-        <w:t xml:space="preserve"> will be updated </w:t>
-      </w:r>
-      <w:r>
-        <w:rPr>
-          <w:rFonts w:ascii="Times New Roman" w:hAnsi="Times New Roman" w:cs="Times New Roman"/>
-          <w:sz w:val="24"/>
-          <w:szCs w:val="26"/>
-        </w:rPr>
-        <w:t>from data of source table</w:t>
-      </w:r>
-      <w:r>
-        <w:rPr>
-          <w:rFonts w:ascii="Times New Roman" w:hAnsi="Times New Roman" w:cs="Times New Roman"/>
-          <w:sz w:val="24"/>
-          <w:szCs w:val="26"/>
-        </w:rPr>
-        <w:t>.</w:t>
-      </w:r>
-    </w:p>
-    <w:p>
-      <w:pPr>
-        <w:rPr>
-          <w:rFonts w:ascii="Times New Roman" w:hAnsi="Times New Roman" w:cs="Times New Roman"/>
-          <w:b/>
-          <w:sz w:val="24"/>
-          <w:szCs w:val="26"/>
-        </w:rPr>
-      </w:pPr>
-      <w:r>
-        <w:rPr>
-          <w:rFonts w:ascii="Times New Roman" w:hAnsi="Times New Roman" w:cs="Times New Roman"/>
-          <w:b/>
-          <w:sz w:val="24"/>
-          <w:szCs w:val="26"/>
-        </w:rPr>
-        <w:t>States</w:t>
-      </w:r>
-      <w:r>
-        <w:rPr>
-          <w:rFonts w:ascii="Times New Roman" w:hAnsi="Times New Roman" w:cs="Times New Roman"/>
-          <w:b/>
-          <w:sz w:val="24"/>
-          <w:szCs w:val="26"/>
-        </w:rPr>
-        <w:t xml:space="preserve"> of MERGE condition</w:t>
-      </w:r>
-      <w:r>
-        <w:rPr>
-          <w:rFonts w:ascii="Times New Roman" w:hAnsi="Times New Roman" w:cs="Times New Roman"/>
-          <w:b/>
-          <w:sz w:val="24"/>
-          <w:szCs w:val="26"/>
-        </w:rPr>
-        <w:t>:</w:t>
-      </w:r>
-    </w:p>
-    <w:p>
-      <w:pPr>
-        <w:pStyle w:val="ListParagraph"/>
-        <w:numPr>
-          <w:ilvl w:val="0"/>
-          <w:numId w:val="6"/>
-        </w:numPr>
-        <w:rPr>
-          <w:rFonts w:ascii="Times New Roman" w:hAnsi="Times New Roman" w:cs="Times New Roman"/>
-          <w:b/>
-          <w:sz w:val="24"/>
-          <w:szCs w:val="26"/>
-        </w:rPr>
-      </w:pPr>
-      <w:r>
-        <w:rPr>
-          <w:rFonts w:ascii="Times New Roman" w:hAnsi="Times New Roman" w:cs="Times New Roman"/>
-          <w:b/>
-          <w:sz w:val="24"/>
-          <w:szCs w:val="26"/>
-        </w:rPr>
-        <w:t>MATCHED:</w:t>
-      </w:r>
-      <w:r>
-        <w:rPr>
-          <w:rFonts w:ascii="Times New Roman" w:hAnsi="Times New Roman" w:cs="Times New Roman"/>
-          <w:b/>
-          <w:sz w:val="24"/>
-          <w:szCs w:val="26"/>
-        </w:rPr>
-        <w:t xml:space="preserve"> </w:t>
-      </w:r>
-      <w:r>
-        <w:rPr>
-          <w:rFonts w:ascii="Times New Roman" w:hAnsi="Times New Roman" w:cs="Times New Roman"/>
-          <w:sz w:val="24"/>
-          <w:szCs w:val="26"/>
-        </w:rPr>
-        <w:t>These are the rows that match the merge condition.</w:t>
-      </w:r>
-      <w:r>
-        <w:rPr>
-          <w:rFonts w:ascii="Times New Roman" w:hAnsi="Times New Roman" w:cs="Times New Roman"/>
-          <w:sz w:val="24"/>
-          <w:szCs w:val="26"/>
-        </w:rPr>
-        <w:t xml:space="preserve"> For the matching r</w:t>
-      </w:r>
-      <w:r>
-        <w:rPr>
-          <w:rFonts w:ascii="Times New Roman" w:hAnsi="Times New Roman" w:cs="Times New Roman"/>
-          <w:sz w:val="24"/>
-          <w:szCs w:val="26"/>
-        </w:rPr>
-        <w:t>ows, you need to update the row columns</w:t>
-      </w:r>
-      <w:r>
-        <w:rPr>
-          <w:rFonts w:ascii="Times New Roman" w:hAnsi="Times New Roman" w:cs="Times New Roman"/>
-          <w:sz w:val="24"/>
-          <w:szCs w:val="26"/>
-        </w:rPr>
-        <w:t xml:space="preserve"> </w:t>
-      </w:r>
-      <w:r>
-        <w:rPr>
-          <w:rFonts w:ascii="Times New Roman" w:hAnsi="Times New Roman" w:cs="Times New Roman"/>
-          <w:sz w:val="24"/>
-          <w:szCs w:val="26"/>
-        </w:rPr>
-        <w:t>in target table with values</w:t>
-      </w:r>
-      <w:r>
-        <w:rPr>
-          <w:rFonts w:ascii="Times New Roman" w:hAnsi="Times New Roman" w:cs="Times New Roman"/>
-          <w:sz w:val="24"/>
-          <w:szCs w:val="26"/>
-        </w:rPr>
-        <w:t xml:space="preserve"> from source table.</w:t>
-      </w:r>
-    </w:p>
-    <w:p>
-      <w:pPr>
-        <w:pStyle w:val="ListParagraph"/>
-        <w:numPr>
-          <w:ilvl w:val="0"/>
-          <w:numId w:val="6"/>
-        </w:numPr>
-        <w:rPr>
-          <w:rFonts w:ascii="Times New Roman" w:hAnsi="Times New Roman" w:cs="Times New Roman"/>
-          <w:b/>
-          <w:sz w:val="24"/>
-          <w:szCs w:val="26"/>
-        </w:rPr>
-      </w:pPr>
-      <w:r>
-        <w:rPr>
-          <w:rFonts w:ascii="Times New Roman" w:hAnsi="Times New Roman" w:cs="Times New Roman"/>
-          <w:b/>
-          <w:sz w:val="24"/>
-          <w:szCs w:val="26"/>
-        </w:rPr>
-        <w:t>NOT MATCHED BY TARGET:</w:t>
-      </w:r>
-      <w:r>
-        <w:rPr>
-          <w:rFonts w:ascii="Times New Roman" w:hAnsi="Times New Roman" w:cs="Times New Roman"/>
-          <w:sz w:val="24"/>
-          <w:szCs w:val="26"/>
-        </w:rPr>
-        <w:t xml:space="preserve"> </w:t>
-      </w:r>
-      <w:r>
-        <w:rPr>
-          <w:rFonts w:ascii="Times New Roman" w:hAnsi="Times New Roman" w:cs="Times New Roman"/>
-          <w:sz w:val="24"/>
-          <w:szCs w:val="26"/>
-        </w:rPr>
-        <w:t xml:space="preserve">These are the </w:t>
-      </w:r>
-      <w:r>
-        <w:rPr>
-          <w:rFonts w:ascii="Times New Roman" w:hAnsi="Times New Roman" w:cs="Times New Roman"/>
-          <w:sz w:val="24"/>
-          <w:szCs w:val="26"/>
-        </w:rPr>
-        <w:t>rows that</w:t>
-      </w:r>
-      <w:r>
-        <w:rPr>
-          <w:rFonts w:ascii="Times New Roman" w:hAnsi="Times New Roman" w:cs="Times New Roman"/>
-          <w:sz w:val="24"/>
-          <w:szCs w:val="26"/>
-        </w:rPr>
-        <w:t xml:space="preserve"> are present in the source table but doesn’t </w:t>
-      </w:r>
-      <w:r>
-        <w:rPr>
-          <w:rFonts w:ascii="Times New Roman" w:hAnsi="Times New Roman" w:cs="Times New Roman"/>
-          <w:sz w:val="24"/>
-          <w:szCs w:val="26"/>
-        </w:rPr>
-        <w:t>match with</w:t>
-      </w:r>
-      <w:r>
-        <w:rPr>
-          <w:rFonts w:ascii="Times New Roman" w:hAnsi="Times New Roman" w:cs="Times New Roman"/>
-          <w:sz w:val="24"/>
-          <w:szCs w:val="26"/>
-        </w:rPr>
-        <w:t xml:space="preserve"> the target table so those rows will be added</w:t>
-      </w:r>
-      <w:r>
-        <w:rPr>
-          <w:rFonts w:ascii="Times New Roman" w:hAnsi="Times New Roman" w:cs="Times New Roman"/>
-          <w:sz w:val="24"/>
-          <w:szCs w:val="26"/>
-        </w:rPr>
-        <w:t xml:space="preserve"> from source table</w:t>
-      </w:r>
-      <w:r>
-        <w:rPr>
-          <w:rFonts w:ascii="Times New Roman" w:hAnsi="Times New Roman" w:cs="Times New Roman"/>
-          <w:sz w:val="24"/>
-          <w:szCs w:val="26"/>
-        </w:rPr>
-        <w:t xml:space="preserve"> </w:t>
-      </w:r>
-      <w:r>
-        <w:rPr>
-          <w:rFonts w:ascii="Times New Roman" w:hAnsi="Times New Roman" w:cs="Times New Roman"/>
-          <w:sz w:val="24"/>
-          <w:szCs w:val="26"/>
-        </w:rPr>
-        <w:t>to</w:t>
-      </w:r>
-      <w:r>
-        <w:rPr>
-          <w:rFonts w:ascii="Times New Roman" w:hAnsi="Times New Roman" w:cs="Times New Roman"/>
-          <w:sz w:val="24"/>
-          <w:szCs w:val="26"/>
-        </w:rPr>
-        <w:t xml:space="preserve"> target table.</w:t>
-      </w:r>
-    </w:p>
-    <w:p>
-      <w:pPr>
-        <w:pStyle w:val="ListParagraph"/>
-        <w:numPr>
-          <w:ilvl w:val="0"/>
-          <w:numId w:val="6"/>
-        </w:numPr>
-        <w:rPr>
-          <w:rFonts w:ascii="Times New Roman" w:hAnsi="Times New Roman" w:cs="Times New Roman"/>
-          <w:b/>
-          <w:sz w:val="24"/>
-          <w:szCs w:val="26"/>
-        </w:rPr>
-      </w:pPr>
-      <w:r>
-        <w:rPr>
-          <w:rFonts w:ascii="Times New Roman" w:hAnsi="Times New Roman" w:cs="Times New Roman"/>
-          <w:b/>
-          <w:sz w:val="24"/>
-          <w:szCs w:val="26"/>
-        </w:rPr>
-        <w:lastRenderedPageBreak/>
-        <w:t>NOT MATCHED BY SOURCE:</w:t>
-      </w:r>
-      <w:r>
-        <w:rPr>
-          <w:rFonts w:ascii="Times New Roman" w:hAnsi="Times New Roman" w:cs="Times New Roman"/>
-          <w:sz w:val="24"/>
-          <w:szCs w:val="26"/>
-        </w:rPr>
-        <w:t xml:space="preserve"> </w:t>
-      </w:r>
-      <w:r>
-        <w:rPr>
-          <w:rFonts w:ascii="Times New Roman" w:hAnsi="Times New Roman" w:cs="Times New Roman"/>
-          <w:sz w:val="24"/>
-          <w:szCs w:val="26"/>
-        </w:rPr>
-        <w:t xml:space="preserve">These are the </w:t>
-      </w:r>
-      <w:r>
-        <w:rPr>
-          <w:rFonts w:ascii="Times New Roman" w:hAnsi="Times New Roman" w:cs="Times New Roman"/>
-          <w:sz w:val="24"/>
-          <w:szCs w:val="26"/>
-        </w:rPr>
-        <w:t>rows, which</w:t>
-      </w:r>
-      <w:r>
-        <w:rPr>
-          <w:rFonts w:ascii="Times New Roman" w:hAnsi="Times New Roman" w:cs="Times New Roman"/>
-          <w:sz w:val="24"/>
-          <w:szCs w:val="26"/>
-        </w:rPr>
-        <w:t xml:space="preserve"> are present in the target table</w:t>
-      </w:r>
-      <w:r>
-        <w:rPr>
-          <w:rFonts w:ascii="Times New Roman" w:hAnsi="Times New Roman" w:cs="Times New Roman"/>
-          <w:sz w:val="24"/>
-          <w:szCs w:val="26"/>
-        </w:rPr>
-        <w:t xml:space="preserve"> but </w:t>
-      </w:r>
-      <w:r>
-        <w:rPr>
-          <w:rFonts w:ascii="Times New Roman" w:hAnsi="Times New Roman" w:cs="Times New Roman"/>
-          <w:sz w:val="24"/>
-          <w:szCs w:val="26"/>
-        </w:rPr>
-        <w:t>does not</w:t>
-      </w:r>
-      <w:r>
-        <w:rPr>
-          <w:rFonts w:ascii="Times New Roman" w:hAnsi="Times New Roman" w:cs="Times New Roman"/>
-          <w:sz w:val="24"/>
-          <w:szCs w:val="26"/>
-        </w:rPr>
-        <w:t xml:space="preserve"> match with the source table.</w:t>
-      </w:r>
-      <w:r>
-        <w:rPr>
-          <w:rFonts w:ascii="Times New Roman" w:hAnsi="Times New Roman" w:cs="Times New Roman"/>
-          <w:sz w:val="24"/>
-          <w:szCs w:val="26"/>
-        </w:rPr>
-        <w:t xml:space="preserve"> If you want to synchronize the target table with the data from the source table</w:t>
-      </w:r>
-      <w:r>
-        <w:rPr>
-          <w:rFonts w:ascii="Times New Roman" w:hAnsi="Times New Roman" w:cs="Times New Roman"/>
-          <w:sz w:val="24"/>
-          <w:szCs w:val="26"/>
-        </w:rPr>
-        <w:t xml:space="preserve"> </w:t>
-      </w:r>
-      <w:r>
-        <w:rPr>
-          <w:rFonts w:ascii="Times New Roman" w:hAnsi="Times New Roman" w:cs="Times New Roman"/>
-          <w:sz w:val="24"/>
-          <w:szCs w:val="26"/>
-        </w:rPr>
-        <w:t>then</w:t>
-      </w:r>
-      <w:r>
-        <w:rPr>
-          <w:rFonts w:ascii="Times New Roman" w:hAnsi="Times New Roman" w:cs="Times New Roman"/>
-          <w:sz w:val="24"/>
-          <w:szCs w:val="26"/>
-        </w:rPr>
-        <w:t xml:space="preserve"> those rows will be deleted from target table.</w:t>
-      </w:r>
-    </w:p>
-    <w:p>
-      <w:pPr>
-        <w:rPr>
-          <w:rFonts w:ascii="Times New Roman" w:hAnsi="Times New Roman" w:cs="Times New Roman"/>
-          <w:sz w:val="24"/>
-          <w:szCs w:val="26"/>
-        </w:rPr>
-      </w:pPr>
-      <w:r>
-        <w:rPr>
-          <w:rFonts w:ascii="Times New Roman" w:hAnsi="Times New Roman" w:cs="Times New Roman"/>
-          <w:b/>
-          <w:sz w:val="24"/>
-          <w:szCs w:val="26"/>
-        </w:rPr>
-        <w:t>Index:</w:t>
-      </w:r>
-    </w:p>
-    <w:p>
-      <w:pPr>
-        <w:pStyle w:val="ListParagraph"/>
-        <w:numPr>
-          <w:ilvl w:val="0"/>
-          <w:numId w:val="6"/>
-        </w:numPr>
-        <w:rPr>
-          <w:rFonts w:ascii="Times New Roman" w:hAnsi="Times New Roman" w:cs="Times New Roman"/>
-          <w:b/>
-          <w:sz w:val="24"/>
-          <w:szCs w:val="26"/>
-        </w:rPr>
-      </w:pPr>
-      <w:r>
-        <w:rPr>
-          <w:rFonts w:ascii="Times New Roman" w:hAnsi="Times New Roman" w:cs="Times New Roman"/>
-          <w:sz w:val="24"/>
-          <w:szCs w:val="26"/>
-        </w:rPr>
-        <w:t xml:space="preserve">Databases </w:t>
-      </w:r>
-      <w:r>
-        <w:rPr>
-          <w:rFonts w:ascii="Times New Roman" w:hAnsi="Times New Roman" w:cs="Times New Roman"/>
-          <w:sz w:val="24"/>
-          <w:szCs w:val="26"/>
-        </w:rPr>
-        <w:t>systems uses indexes to pro</w:t>
+          <w:numId w:val="7"/>
+        </w:numPr>
+        <w:rPr>
+          <w:rFonts w:ascii="Times New Roman" w:hAnsi="Times New Roman" w:cs="Times New Roman"/>
+          <w:b/>
+          <w:sz w:val="24"/>
+          <w:szCs w:val="26"/>
+        </w:rPr>
+      </w:pPr>
+      <w:r>
+        <w:rPr>
+          <w:rFonts w:ascii="Times New Roman" w:hAnsi="Times New Roman" w:cs="Times New Roman"/>
+          <w:b/>
+          <w:sz w:val="24"/>
+          <w:szCs w:val="26"/>
+        </w:rPr>
+        <w:t xml:space="preserve">Index Independent of a constraint: </w:t>
+      </w:r>
+      <w:r>
+        <w:rPr>
+          <w:rFonts w:ascii="Times New Roman" w:hAnsi="Times New Roman" w:cs="Times New Roman"/>
+          <w:sz w:val="24"/>
+          <w:szCs w:val="26"/>
+        </w:rPr>
+        <w:t>Multiple unique non-clustered index</w:t>
+      </w:r>
+      <w:r>
+        <w:rPr>
+          <w:rFonts w:ascii="Times New Roman" w:hAnsi="Times New Roman" w:cs="Times New Roman"/>
+          <w:sz w:val="24"/>
+          <w:szCs w:val="26"/>
+        </w:rPr>
+        <w:t>es</w:t>
+      </w:r>
+      <w:r>
+        <w:rPr>
+          <w:rFonts w:ascii="Times New Roman" w:hAnsi="Times New Roman" w:cs="Times New Roman"/>
+          <w:sz w:val="24"/>
+          <w:szCs w:val="26"/>
+        </w:rPr>
+        <w:t xml:space="preserve"> can be defined on a table.</w:t>
       </w:r>
     </w:p>
     <w:sectPr>
@@ -7135,6 +7965,95 @@
     </w:lvl>
   </w:abstractNum>
   <w:abstractNum w:abstractNumId="5" w15:restartNumberingAfterBreak="0">
+    <w:nsid w:val="6C8E626F"/>
+    <w:multiLevelType w:val="hybridMultilevel"/>
+    <w:tmpl w:val="A1F0F91E"/>
+    <w:lvl w:ilvl="0" w:tplc="04090011">
+      <w:start w:val="1"/>
+      <w:numFmt w:val="decimal"/>
+      <w:lvlText w:val="%1)"/>
+      <w:lvlJc w:val="left"/>
+      <w:pPr>
+        <w:ind w:left="720" w:hanging="360"/>
+      </w:pPr>
+      <w:rPr>
+        <w:rFonts w:hint="default"/>
+      </w:rPr>
+    </w:lvl>
+    <w:lvl w:ilvl="1" w:tplc="04090019" w:tentative="1">
+      <w:start w:val="1"/>
+      <w:numFmt w:val="lowerLetter"/>
+      <w:lvlText w:val="%2."/>
+      <w:lvlJc w:val="left"/>
+      <w:pPr>
+        <w:ind w:left="1440" w:hanging="360"/>
+      </w:pPr>
+    </w:lvl>
+    <w:lvl w:ilvl="2" w:tplc="0409001B" w:tentative="1">
+      <w:start w:val="1"/>
+      <w:numFmt w:val="lowerRoman"/>
+      <w:lvlText w:val="%3."/>
+      <w:lvlJc w:val="right"/>
+      <w:pPr>
+        <w:ind w:left="2160" w:hanging="180"/>
+      </w:pPr>
+    </w:lvl>
+    <w:lvl w:ilvl="3" w:tplc="0409000F" w:tentative="1">
+      <w:start w:val="1"/>
+      <w:numFmt w:val="decimal"/>
+      <w:lvlText w:val="%4."/>
+      <w:lvlJc w:val="left"/>
+      <w:pPr>
+        <w:ind w:left="2880" w:hanging="360"/>
+      </w:pPr>
+    </w:lvl>
+    <w:lvl w:ilvl="4" w:tplc="04090019" w:tentative="1">
+      <w:start w:val="1"/>
+      <w:numFmt w:val="lowerLetter"/>
+      <w:lvlText w:val="%5."/>
+      <w:lvlJc w:val="left"/>
+      <w:pPr>
+        <w:ind w:left="3600" w:hanging="360"/>
+      </w:pPr>
+    </w:lvl>
+    <w:lvl w:ilvl="5" w:tplc="0409001B" w:tentative="1">
+      <w:start w:val="1"/>
+      <w:numFmt w:val="lowerRoman"/>
+      <w:lvlText w:val="%6."/>
+      <w:lvlJc w:val="right"/>
+      <w:pPr>
+        <w:ind w:left="4320" w:hanging="180"/>
+      </w:pPr>
+    </w:lvl>
+    <w:lvl w:ilvl="6" w:tplc="0409000F" w:tentative="1">
+      <w:start w:val="1"/>
+      <w:numFmt w:val="decimal"/>
+      <w:lvlText w:val="%7."/>
+      <w:lvlJc w:val="left"/>
+      <w:pPr>
+        <w:ind w:left="5040" w:hanging="360"/>
+      </w:pPr>
+    </w:lvl>
+    <w:lvl w:ilvl="7" w:tplc="04090019" w:tentative="1">
+      <w:start w:val="1"/>
+      <w:numFmt w:val="lowerLetter"/>
+      <w:lvlText w:val="%8."/>
+      <w:lvlJc w:val="left"/>
+      <w:pPr>
+        <w:ind w:left="5760" w:hanging="360"/>
+      </w:pPr>
+    </w:lvl>
+    <w:lvl w:ilvl="8" w:tplc="0409001B" w:tentative="1">
+      <w:start w:val="1"/>
+      <w:numFmt w:val="lowerRoman"/>
+      <w:lvlText w:val="%9."/>
+      <w:lvlJc w:val="right"/>
+      <w:pPr>
+        <w:ind w:left="6480" w:hanging="180"/>
+      </w:pPr>
+    </w:lvl>
+  </w:abstractNum>
+  <w:abstractNum w:abstractNumId="6" w15:restartNumberingAfterBreak="0">
     <w:nsid w:val="6EBA1817"/>
     <w:multiLevelType w:val="hybridMultilevel"/>
     <w:tmpl w:val="097E9646"/>
@@ -7263,6 +8182,9 @@
     <w:abstractNumId w:val="1"/>
   </w:num>
   <w:num w:numId="6">
+    <w:abstractNumId w:val="6"/>
+  </w:num>
+  <w:num w:numId="7">
     <w:abstractNumId w:val="5"/>
   </w:num>
 </w:numbering>

</xml_diff>

<commit_message>
Video till 67 completed
View, CTE, TCL and backup & Restore topics of MS SQL Server completed.
</commit_message>
<xml_diff>
--- a/SQL_Course_Notes_2.docx
+++ b/SQL_Course_Notes_2.docx
@@ -6826,23 +6826,7 @@
           <w:sz w:val="24"/>
           <w:szCs w:val="26"/>
         </w:rPr>
-        <w:t xml:space="preserve"> “</w:t>
-      </w:r>
-      <w:r>
-        <w:rPr>
-          <w:rFonts w:ascii="Times New Roman" w:hAnsi="Times New Roman" w:cs="Times New Roman"/>
-          <w:sz w:val="24"/>
-          <w:szCs w:val="26"/>
-        </w:rPr>
-        <w:t>PRIMARY KEY</w:t>
-      </w:r>
-      <w:r>
-        <w:rPr>
-          <w:rFonts w:ascii="Times New Roman" w:hAnsi="Times New Roman" w:cs="Times New Roman"/>
-          <w:sz w:val="24"/>
-          <w:szCs w:val="26"/>
-        </w:rPr>
-        <w:t xml:space="preserve">” can be used on id column or any other column of our choice. </w:t>
+        <w:t xml:space="preserve"> “PRIMARY KEY” can be used on id column or any other column of our choice. </w:t>
       </w:r>
     </w:p>
     <w:p>
@@ -7313,175 +7297,608 @@
           <w:szCs w:val="26"/>
         </w:rPr>
         <w:t>is a property of clustered and non-clustered index.</w:t>
+      </w:r>
+    </w:p>
+    <w:p>
+      <w:pPr>
+        <w:rPr>
+          <w:rFonts w:ascii="Times New Roman" w:hAnsi="Times New Roman" w:cs="Times New Roman"/>
+          <w:b/>
+          <w:sz w:val="24"/>
+          <w:szCs w:val="26"/>
+        </w:rPr>
+      </w:pPr>
+    </w:p>
+    <w:p>
+      <w:pPr>
+        <w:rPr>
+          <w:rFonts w:ascii="Times New Roman" w:hAnsi="Times New Roman" w:cs="Times New Roman"/>
+          <w:b/>
+          <w:sz w:val="24"/>
+          <w:szCs w:val="26"/>
+        </w:rPr>
+      </w:pPr>
+      <w:r>
+        <w:rPr>
+          <w:rFonts w:ascii="Times New Roman" w:hAnsi="Times New Roman" w:cs="Times New Roman"/>
+          <w:b/>
+          <w:sz w:val="24"/>
+          <w:szCs w:val="26"/>
+        </w:rPr>
+        <w:lastRenderedPageBreak/>
+        <w:t>Implementation of UNIQUE Index:</w:t>
+      </w:r>
+    </w:p>
+    <w:p>
+      <w:pPr>
+        <w:pStyle w:val="ListParagraph"/>
+        <w:numPr>
+          <w:ilvl w:val="0"/>
+          <w:numId w:val="7"/>
+        </w:numPr>
+        <w:rPr>
+          <w:rFonts w:ascii="Times New Roman" w:hAnsi="Times New Roman" w:cs="Times New Roman"/>
+          <w:sz w:val="24"/>
+          <w:szCs w:val="26"/>
+        </w:rPr>
+      </w:pPr>
+      <w:r>
+        <w:rPr>
+          <w:rFonts w:ascii="Times New Roman" w:hAnsi="Times New Roman" w:cs="Times New Roman"/>
+          <w:b/>
+          <w:sz w:val="24"/>
+          <w:szCs w:val="26"/>
+        </w:rPr>
+        <w:t xml:space="preserve">PRIMARY KEY: </w:t>
+      </w:r>
+      <w:r>
+        <w:rPr>
+          <w:rFonts w:ascii="Times New Roman" w:hAnsi="Times New Roman" w:cs="Times New Roman"/>
+          <w:sz w:val="24"/>
+          <w:szCs w:val="26"/>
+        </w:rPr>
+        <w:t>when you create a Primary key constraint, a unique clustered index on column or columns is automatically created.</w:t>
+      </w:r>
+    </w:p>
+    <w:p>
+      <w:pPr>
+        <w:pStyle w:val="ListParagraph"/>
+        <w:numPr>
+          <w:ilvl w:val="0"/>
+          <w:numId w:val="7"/>
+        </w:numPr>
+        <w:rPr>
+          <w:rFonts w:ascii="Times New Roman" w:hAnsi="Times New Roman" w:cs="Times New Roman"/>
+          <w:b/>
+          <w:sz w:val="24"/>
+          <w:szCs w:val="26"/>
+        </w:rPr>
+      </w:pPr>
+      <w:r>
+        <w:rPr>
+          <w:rFonts w:ascii="Times New Roman" w:hAnsi="Times New Roman" w:cs="Times New Roman"/>
+          <w:b/>
+          <w:sz w:val="24"/>
+          <w:szCs w:val="26"/>
+        </w:rPr>
+        <w:t>UNIQUE constraint:</w:t>
+      </w:r>
+      <w:r>
+        <w:rPr>
+          <w:rFonts w:ascii="Times New Roman" w:hAnsi="Times New Roman" w:cs="Times New Roman"/>
+          <w:b/>
+          <w:sz w:val="24"/>
+          <w:szCs w:val="26"/>
+        </w:rPr>
+        <w:t xml:space="preserve"> </w:t>
+      </w:r>
+      <w:r>
+        <w:rPr>
+          <w:rFonts w:ascii="Times New Roman" w:hAnsi="Times New Roman" w:cs="Times New Roman"/>
+          <w:sz w:val="24"/>
+          <w:szCs w:val="26"/>
+        </w:rPr>
+        <w:t>when you create a unique constraint, a unique non-clustered index is created to enforce unique constraint</w:t>
+      </w:r>
+      <w:r>
+        <w:rPr>
+          <w:rFonts w:ascii="Times New Roman" w:hAnsi="Times New Roman" w:cs="Times New Roman"/>
+          <w:sz w:val="24"/>
+          <w:szCs w:val="26"/>
+        </w:rPr>
+        <w:t xml:space="preserve"> by default</w:t>
+      </w:r>
+      <w:r>
+        <w:rPr>
+          <w:rFonts w:ascii="Times New Roman" w:hAnsi="Times New Roman" w:cs="Times New Roman"/>
+          <w:sz w:val="24"/>
+          <w:szCs w:val="26"/>
+        </w:rPr>
+        <w:t>.</w:t>
+      </w:r>
+    </w:p>
+    <w:p>
+      <w:pPr>
+        <w:pStyle w:val="ListParagraph"/>
+        <w:numPr>
+          <w:ilvl w:val="0"/>
+          <w:numId w:val="7"/>
+        </w:numPr>
+        <w:rPr>
+          <w:rFonts w:ascii="Times New Roman" w:hAnsi="Times New Roman" w:cs="Times New Roman"/>
+          <w:b/>
+          <w:sz w:val="24"/>
+          <w:szCs w:val="26"/>
+        </w:rPr>
+      </w:pPr>
+      <w:r>
+        <w:rPr>
+          <w:rFonts w:ascii="Times New Roman" w:hAnsi="Times New Roman" w:cs="Times New Roman"/>
+          <w:b/>
+          <w:sz w:val="24"/>
+          <w:szCs w:val="26"/>
+        </w:rPr>
+        <w:t xml:space="preserve">Index Independent of a constraint: </w:t>
+      </w:r>
+      <w:r>
+        <w:rPr>
+          <w:rFonts w:ascii="Times New Roman" w:hAnsi="Times New Roman" w:cs="Times New Roman"/>
+          <w:sz w:val="24"/>
+          <w:szCs w:val="26"/>
+        </w:rPr>
+        <w:t>Multiple unique non-clustered index</w:t>
+      </w:r>
+      <w:r>
+        <w:rPr>
+          <w:rFonts w:ascii="Times New Roman" w:hAnsi="Times New Roman" w:cs="Times New Roman"/>
+          <w:sz w:val="24"/>
+          <w:szCs w:val="26"/>
+        </w:rPr>
+        <w:t>es</w:t>
+      </w:r>
+      <w:r>
+        <w:rPr>
+          <w:rFonts w:ascii="Times New Roman" w:hAnsi="Times New Roman" w:cs="Times New Roman"/>
+          <w:sz w:val="24"/>
+          <w:szCs w:val="26"/>
+        </w:rPr>
+        <w:t xml:space="preserve"> can be defined on a table.</w:t>
+      </w:r>
+    </w:p>
+    <w:p>
+      <w:pPr>
+        <w:rPr>
+          <w:rFonts w:ascii="Times New Roman" w:hAnsi="Times New Roman" w:cs="Times New Roman"/>
+          <w:b/>
+          <w:sz w:val="24"/>
+          <w:szCs w:val="26"/>
+        </w:rPr>
+      </w:pPr>
+      <w:r>
+        <w:rPr>
+          <w:rFonts w:ascii="Times New Roman" w:hAnsi="Times New Roman" w:cs="Times New Roman"/>
+          <w:b/>
+          <w:sz w:val="24"/>
+          <w:szCs w:val="26"/>
+        </w:rPr>
+        <w:t>View:</w:t>
+      </w:r>
+    </w:p>
+    <w:p>
+      <w:pPr>
+        <w:pStyle w:val="ListParagraph"/>
+        <w:numPr>
+          <w:ilvl w:val="0"/>
+          <w:numId w:val="6"/>
+        </w:numPr>
+        <w:rPr>
+          <w:rFonts w:ascii="Times New Roman" w:hAnsi="Times New Roman" w:cs="Times New Roman"/>
+          <w:sz w:val="24"/>
+          <w:szCs w:val="26"/>
+        </w:rPr>
+      </w:pPr>
+      <w:r>
+        <w:rPr>
+          <w:rFonts w:ascii="Times New Roman" w:hAnsi="Times New Roman" w:cs="Times New Roman"/>
+          <w:sz w:val="24"/>
+          <w:szCs w:val="26"/>
+        </w:rPr>
+        <w:t>A view is a virtual table whose contents are defined by a query.</w:t>
+      </w:r>
+    </w:p>
+    <w:p>
+      <w:pPr>
+        <w:pStyle w:val="ListParagraph"/>
+        <w:numPr>
+          <w:ilvl w:val="0"/>
+          <w:numId w:val="6"/>
+        </w:numPr>
+        <w:rPr>
+          <w:rFonts w:ascii="Times New Roman" w:hAnsi="Times New Roman" w:cs="Times New Roman"/>
+          <w:sz w:val="24"/>
+          <w:szCs w:val="26"/>
+        </w:rPr>
+      </w:pPr>
+      <w:r>
+        <w:rPr>
+          <w:rFonts w:ascii="Times New Roman" w:hAnsi="Times New Roman" w:cs="Times New Roman"/>
+          <w:sz w:val="24"/>
+          <w:szCs w:val="26"/>
+        </w:rPr>
+        <w:t>A view does not require any storage in the database.</w:t>
+      </w:r>
+    </w:p>
+    <w:p>
+      <w:pPr>
+        <w:pStyle w:val="ListParagraph"/>
+        <w:numPr>
+          <w:ilvl w:val="0"/>
+          <w:numId w:val="6"/>
+        </w:numPr>
+        <w:rPr>
+          <w:rFonts w:ascii="Times New Roman" w:hAnsi="Times New Roman" w:cs="Times New Roman"/>
+          <w:sz w:val="24"/>
+          <w:szCs w:val="26"/>
+        </w:rPr>
+      </w:pPr>
+      <w:r>
+        <w:rPr>
+          <w:rFonts w:ascii="Times New Roman" w:hAnsi="Times New Roman" w:cs="Times New Roman"/>
+          <w:sz w:val="24"/>
+          <w:szCs w:val="26"/>
+        </w:rPr>
+        <w:t>It is a saved query. It acts as a filter on</w:t>
+      </w:r>
+      <w:r>
+        <w:rPr>
+          <w:rFonts w:ascii="Times New Roman" w:hAnsi="Times New Roman" w:cs="Times New Roman"/>
+          <w:sz w:val="24"/>
+          <w:szCs w:val="26"/>
+        </w:rPr>
+        <w:t xml:space="preserve"> the</w:t>
+      </w:r>
+      <w:r>
+        <w:rPr>
+          <w:rFonts w:ascii="Times New Roman" w:hAnsi="Times New Roman" w:cs="Times New Roman"/>
+          <w:sz w:val="24"/>
+          <w:szCs w:val="26"/>
+        </w:rPr>
+        <w:t xml:space="preserve"> tables referenced in the view query.</w:t>
+      </w:r>
+    </w:p>
+    <w:p>
+      <w:pPr>
+        <w:pStyle w:val="ListParagraph"/>
+        <w:numPr>
+          <w:ilvl w:val="0"/>
+          <w:numId w:val="6"/>
+        </w:numPr>
+        <w:rPr>
+          <w:rFonts w:ascii="Times New Roman" w:hAnsi="Times New Roman" w:cs="Times New Roman"/>
+          <w:sz w:val="24"/>
+          <w:szCs w:val="26"/>
+        </w:rPr>
+      </w:pPr>
+      <w:r>
+        <w:rPr>
+          <w:rFonts w:ascii="Times New Roman" w:hAnsi="Times New Roman" w:cs="Times New Roman"/>
+          <w:sz w:val="24"/>
+          <w:szCs w:val="26"/>
+        </w:rPr>
+        <w:t>It is used to complete the tasks</w:t>
+      </w:r>
+      <w:r>
+        <w:rPr>
+          <w:rFonts w:ascii="Times New Roman" w:hAnsi="Times New Roman" w:cs="Times New Roman"/>
+          <w:sz w:val="24"/>
+          <w:szCs w:val="26"/>
+        </w:rPr>
+        <w:t xml:space="preserve"> of</w:t>
+      </w:r>
+      <w:r>
+        <w:rPr>
+          <w:rFonts w:ascii="Times New Roman" w:hAnsi="Times New Roman" w:cs="Times New Roman"/>
+          <w:sz w:val="24"/>
+          <w:szCs w:val="26"/>
+        </w:rPr>
+        <w:t xml:space="preserve"> repetitive nature</w:t>
+      </w:r>
+      <w:r>
+        <w:rPr>
+          <w:rFonts w:ascii="Times New Roman" w:hAnsi="Times New Roman" w:cs="Times New Roman"/>
+          <w:sz w:val="24"/>
+          <w:szCs w:val="26"/>
+        </w:rPr>
+        <w:t xml:space="preserve">. </w:t>
+      </w:r>
+    </w:p>
+    <w:p>
+      <w:pPr>
+        <w:rPr>
+          <w:rFonts w:ascii="Times New Roman" w:hAnsi="Times New Roman" w:cs="Times New Roman"/>
+          <w:sz w:val="24"/>
+          <w:szCs w:val="26"/>
+        </w:rPr>
+      </w:pPr>
+      <w:r>
+        <w:rPr>
+          <w:rFonts w:ascii="Times New Roman" w:hAnsi="Times New Roman" w:cs="Times New Roman"/>
+          <w:b/>
+          <w:sz w:val="24"/>
+          <w:szCs w:val="26"/>
+        </w:rPr>
+        <w:t>Why we use View:</w:t>
+      </w:r>
+    </w:p>
+    <w:p>
+      <w:pPr>
+        <w:pStyle w:val="ListParagraph"/>
+        <w:numPr>
+          <w:ilvl w:val="0"/>
+          <w:numId w:val="6"/>
+        </w:numPr>
+        <w:rPr>
+          <w:rFonts w:ascii="Times New Roman" w:hAnsi="Times New Roman" w:cs="Times New Roman"/>
+          <w:sz w:val="24"/>
+          <w:szCs w:val="26"/>
+        </w:rPr>
+      </w:pPr>
+      <w:r>
+        <w:rPr>
+          <w:rFonts w:ascii="Times New Roman" w:hAnsi="Times New Roman" w:cs="Times New Roman"/>
+          <w:sz w:val="24"/>
+          <w:szCs w:val="26"/>
+        </w:rPr>
+        <w:t>It is used to maintain the security at row and column level.</w:t>
+      </w:r>
+    </w:p>
+    <w:p>
+      <w:pPr>
+        <w:rPr>
+          <w:rFonts w:ascii="Times New Roman" w:hAnsi="Times New Roman" w:cs="Times New Roman"/>
+          <w:b/>
+          <w:sz w:val="24"/>
+          <w:szCs w:val="26"/>
+        </w:rPr>
+      </w:pPr>
+      <w:r>
+        <w:rPr>
+          <w:rFonts w:ascii="Times New Roman" w:hAnsi="Times New Roman" w:cs="Times New Roman"/>
+          <w:b/>
+          <w:sz w:val="24"/>
+          <w:szCs w:val="26"/>
+        </w:rPr>
+        <w:t>CTE (Common Table Expression):</w:t>
+      </w:r>
+    </w:p>
+    <w:p>
+      <w:pPr>
+        <w:pStyle w:val="ListParagraph"/>
+        <w:numPr>
+          <w:ilvl w:val="0"/>
+          <w:numId w:val="6"/>
+        </w:numPr>
+        <w:rPr>
+          <w:rFonts w:ascii="Times New Roman" w:hAnsi="Times New Roman" w:cs="Times New Roman"/>
+          <w:sz w:val="24"/>
+          <w:szCs w:val="26"/>
+        </w:rPr>
+      </w:pPr>
+      <w:r>
+        <w:rPr>
+          <w:rFonts w:ascii="Times New Roman" w:hAnsi="Times New Roman" w:cs="Times New Roman"/>
+          <w:sz w:val="24"/>
+          <w:szCs w:val="26"/>
+        </w:rPr>
+        <w:t>CTE is a temporary named result set.</w:t>
+      </w:r>
+    </w:p>
+    <w:p>
+      <w:pPr>
+        <w:pStyle w:val="ListParagraph"/>
+        <w:numPr>
+          <w:ilvl w:val="0"/>
+          <w:numId w:val="6"/>
+        </w:numPr>
+        <w:rPr>
+          <w:rFonts w:ascii="Times New Roman" w:hAnsi="Times New Roman" w:cs="Times New Roman"/>
+          <w:sz w:val="24"/>
+          <w:szCs w:val="26"/>
+        </w:rPr>
+      </w:pPr>
+      <w:r>
+        <w:rPr>
+          <w:rFonts w:ascii="Times New Roman" w:hAnsi="Times New Roman" w:cs="Times New Roman"/>
+          <w:sz w:val="24"/>
+          <w:szCs w:val="26"/>
+        </w:rPr>
+        <w:t>A CTE must be followed by a</w:t>
+      </w:r>
+      <w:r>
+        <w:rPr>
+          <w:rFonts w:ascii="Times New Roman" w:hAnsi="Times New Roman" w:cs="Times New Roman"/>
+          <w:sz w:val="24"/>
+          <w:szCs w:val="26"/>
+        </w:rPr>
+        <w:t xml:space="preserve"> single</w:t>
+      </w:r>
+      <w:r>
+        <w:rPr>
+          <w:rFonts w:ascii="Times New Roman" w:hAnsi="Times New Roman" w:cs="Times New Roman"/>
+          <w:sz w:val="24"/>
+          <w:szCs w:val="26"/>
+        </w:rPr>
+        <w:t xml:space="preserve"> SELECT, INSERT, UPDATE and DELETE statement that reference</w:t>
+      </w:r>
+      <w:r>
+        <w:rPr>
+          <w:rFonts w:ascii="Times New Roman" w:hAnsi="Times New Roman" w:cs="Times New Roman"/>
+          <w:sz w:val="24"/>
+          <w:szCs w:val="26"/>
+        </w:rPr>
+        <w:t>s</w:t>
+      </w:r>
+      <w:r>
+        <w:rPr>
+          <w:rFonts w:ascii="Times New Roman" w:hAnsi="Times New Roman" w:cs="Times New Roman"/>
+          <w:sz w:val="24"/>
+          <w:szCs w:val="26"/>
+        </w:rPr>
+        <w:t xml:space="preserve"> some or all of the CTE columns.</w:t>
+      </w:r>
+    </w:p>
+    <w:p>
+      <w:pPr>
+        <w:pStyle w:val="ListParagraph"/>
+        <w:numPr>
+          <w:ilvl w:val="0"/>
+          <w:numId w:val="6"/>
+        </w:numPr>
+        <w:rPr>
+          <w:rFonts w:ascii="Times New Roman" w:hAnsi="Times New Roman" w:cs="Times New Roman"/>
+          <w:sz w:val="24"/>
+          <w:szCs w:val="26"/>
+        </w:rPr>
+      </w:pPr>
+      <w:r>
+        <w:rPr>
+          <w:rFonts w:ascii="Times New Roman" w:hAnsi="Times New Roman" w:cs="Times New Roman"/>
+          <w:sz w:val="24"/>
+          <w:szCs w:val="26"/>
+        </w:rPr>
+        <w:t>Multiple CTE query definitions can be defined.</w:t>
+      </w:r>
+    </w:p>
+    <w:p>
+      <w:pPr>
+        <w:rPr>
+          <w:rFonts w:ascii="Times New Roman" w:hAnsi="Times New Roman" w:cs="Times New Roman"/>
+          <w:b/>
+          <w:sz w:val="24"/>
+          <w:szCs w:val="26"/>
+        </w:rPr>
+      </w:pPr>
+      <w:r>
+        <w:rPr>
+          <w:rFonts w:ascii="Times New Roman" w:hAnsi="Times New Roman" w:cs="Times New Roman"/>
+          <w:b/>
+          <w:sz w:val="24"/>
+          <w:szCs w:val="26"/>
+        </w:rPr>
+        <w:t>Transaction Control Language:</w:t>
+      </w:r>
+    </w:p>
+    <w:p>
+      <w:pPr>
+        <w:pStyle w:val="ListParagraph"/>
+        <w:numPr>
+          <w:ilvl w:val="0"/>
+          <w:numId w:val="6"/>
+        </w:numPr>
+        <w:rPr>
+          <w:rFonts w:ascii="Times New Roman" w:hAnsi="Times New Roman" w:cs="Times New Roman"/>
+          <w:sz w:val="24"/>
+          <w:szCs w:val="26"/>
+        </w:rPr>
+      </w:pPr>
+      <w:r>
+        <w:rPr>
+          <w:rFonts w:ascii="Times New Roman" w:hAnsi="Times New Roman" w:cs="Times New Roman"/>
+          <w:sz w:val="24"/>
+          <w:szCs w:val="26"/>
+        </w:rPr>
+        <w:t>If a transaction is successful then all of the data modifications made during the transaction are committed and become the permanent part of the database. If transaction encounters error</w:t>
+      </w:r>
+      <w:r>
+        <w:rPr>
+          <w:rFonts w:ascii="Times New Roman" w:hAnsi="Times New Roman" w:cs="Times New Roman"/>
+          <w:sz w:val="24"/>
+          <w:szCs w:val="26"/>
+        </w:rPr>
+        <w:t>s and must be cancelled or</w:t>
+      </w:r>
+      <w:r>
+        <w:rPr>
+          <w:rFonts w:ascii="Times New Roman" w:hAnsi="Times New Roman" w:cs="Times New Roman"/>
+          <w:sz w:val="24"/>
+          <w:szCs w:val="26"/>
+        </w:rPr>
+        <w:t xml:space="preserve"> rolled back then all of the data modifications will be erased. </w:t>
+      </w:r>
+    </w:p>
+    <w:p>
+      <w:pPr>
+        <w:pStyle w:val="ListParagraph"/>
+        <w:numPr>
+          <w:ilvl w:val="0"/>
+          <w:numId w:val="6"/>
+        </w:numPr>
+        <w:rPr>
+          <w:rFonts w:ascii="Times New Roman" w:hAnsi="Times New Roman" w:cs="Times New Roman"/>
+          <w:b/>
+          <w:sz w:val="24"/>
+          <w:szCs w:val="26"/>
+        </w:rPr>
+      </w:pPr>
+      <w:r>
+        <w:rPr>
+          <w:rFonts w:ascii="Times New Roman" w:hAnsi="Times New Roman" w:cs="Times New Roman"/>
+          <w:b/>
+          <w:sz w:val="24"/>
+          <w:szCs w:val="26"/>
+        </w:rPr>
+        <w:t>COMMIT</w:t>
+      </w:r>
+    </w:p>
+    <w:p>
+      <w:pPr>
+        <w:pStyle w:val="ListParagraph"/>
+        <w:numPr>
+          <w:ilvl w:val="0"/>
+          <w:numId w:val="6"/>
+        </w:numPr>
+        <w:rPr>
+          <w:rFonts w:ascii="Times New Roman" w:hAnsi="Times New Roman" w:cs="Times New Roman"/>
+          <w:b/>
+          <w:sz w:val="24"/>
+          <w:szCs w:val="26"/>
+        </w:rPr>
+      </w:pPr>
+      <w:r>
+        <w:rPr>
+          <w:rFonts w:ascii="Times New Roman" w:hAnsi="Times New Roman" w:cs="Times New Roman"/>
+          <w:b/>
+          <w:sz w:val="24"/>
+          <w:szCs w:val="26"/>
+        </w:rPr>
+        <w:t>ROLLBACK</w:t>
+      </w:r>
+    </w:p>
+    <w:p>
+      <w:pPr>
+        <w:pStyle w:val="ListParagraph"/>
+        <w:numPr>
+          <w:ilvl w:val="0"/>
+          <w:numId w:val="6"/>
+        </w:numPr>
+        <w:rPr>
+          <w:rFonts w:ascii="Times New Roman" w:hAnsi="Times New Roman" w:cs="Times New Roman"/>
+          <w:b/>
+          <w:sz w:val="24"/>
+          <w:szCs w:val="26"/>
+        </w:rPr>
+      </w:pPr>
+      <w:r>
+        <w:rPr>
+          <w:rFonts w:ascii="Times New Roman" w:hAnsi="Times New Roman" w:cs="Times New Roman"/>
+          <w:b/>
+          <w:sz w:val="24"/>
+          <w:szCs w:val="26"/>
+        </w:rPr>
+        <w:t>SAVE</w:t>
       </w:r>
       <w:bookmarkStart w:id="0" w:name="_GoBack"/>
       <w:bookmarkEnd w:id="0"/>
-    </w:p>
-    <w:p>
-      <w:pPr>
-        <w:rPr>
-          <w:rFonts w:ascii="Times New Roman" w:hAnsi="Times New Roman" w:cs="Times New Roman"/>
-          <w:b/>
-          <w:sz w:val="24"/>
-          <w:szCs w:val="26"/>
-        </w:rPr>
-      </w:pPr>
-    </w:p>
-    <w:p>
-      <w:pPr>
-        <w:rPr>
-          <w:rFonts w:ascii="Times New Roman" w:hAnsi="Times New Roman" w:cs="Times New Roman"/>
-          <w:b/>
-          <w:sz w:val="24"/>
-          <w:szCs w:val="26"/>
-        </w:rPr>
-      </w:pPr>
-      <w:r>
-        <w:rPr>
-          <w:rFonts w:ascii="Times New Roman" w:hAnsi="Times New Roman" w:cs="Times New Roman"/>
-          <w:b/>
-          <w:sz w:val="24"/>
-          <w:szCs w:val="26"/>
-        </w:rPr>
-        <w:lastRenderedPageBreak/>
-        <w:t>Implementation of UNIQUE Index:</w:t>
-      </w:r>
-    </w:p>
-    <w:p>
-      <w:pPr>
-        <w:pStyle w:val="ListParagraph"/>
-        <w:numPr>
-          <w:ilvl w:val="0"/>
-          <w:numId w:val="7"/>
-        </w:numPr>
-        <w:rPr>
-          <w:rFonts w:ascii="Times New Roman" w:hAnsi="Times New Roman" w:cs="Times New Roman"/>
-          <w:sz w:val="24"/>
-          <w:szCs w:val="26"/>
-        </w:rPr>
-      </w:pPr>
-      <w:r>
-        <w:rPr>
-          <w:rFonts w:ascii="Times New Roman" w:hAnsi="Times New Roman" w:cs="Times New Roman"/>
-          <w:b/>
-          <w:sz w:val="24"/>
-          <w:szCs w:val="26"/>
-        </w:rPr>
-        <w:t xml:space="preserve">PRIMARY KEY: </w:t>
-      </w:r>
-      <w:r>
-        <w:rPr>
-          <w:rFonts w:ascii="Times New Roman" w:hAnsi="Times New Roman" w:cs="Times New Roman"/>
-          <w:sz w:val="24"/>
-          <w:szCs w:val="26"/>
-        </w:rPr>
-        <w:t>when you create a Primary key constraint, a unique clustered index on column or columns is automatically created.</w:t>
-      </w:r>
-    </w:p>
-    <w:p>
-      <w:pPr>
-        <w:pStyle w:val="ListParagraph"/>
-        <w:numPr>
-          <w:ilvl w:val="0"/>
-          <w:numId w:val="7"/>
-        </w:numPr>
-        <w:rPr>
-          <w:rFonts w:ascii="Times New Roman" w:hAnsi="Times New Roman" w:cs="Times New Roman"/>
-          <w:b/>
-          <w:sz w:val="24"/>
-          <w:szCs w:val="26"/>
-        </w:rPr>
-      </w:pPr>
-      <w:r>
-        <w:rPr>
-          <w:rFonts w:ascii="Times New Roman" w:hAnsi="Times New Roman" w:cs="Times New Roman"/>
-          <w:b/>
-          <w:sz w:val="24"/>
-          <w:szCs w:val="26"/>
-        </w:rPr>
-        <w:t>UNIQUE constraint:</w:t>
-      </w:r>
-      <w:r>
-        <w:rPr>
-          <w:rFonts w:ascii="Times New Roman" w:hAnsi="Times New Roman" w:cs="Times New Roman"/>
-          <w:b/>
-          <w:sz w:val="24"/>
-          <w:szCs w:val="26"/>
-        </w:rPr>
-        <w:t xml:space="preserve"> </w:t>
-      </w:r>
-      <w:r>
-        <w:rPr>
-          <w:rFonts w:ascii="Times New Roman" w:hAnsi="Times New Roman" w:cs="Times New Roman"/>
-          <w:sz w:val="24"/>
-          <w:szCs w:val="26"/>
-        </w:rPr>
-        <w:t>when you create a unique constraint, a unique non-clustered index is created to enforce unique constraint</w:t>
-      </w:r>
-      <w:r>
-        <w:rPr>
-          <w:rFonts w:ascii="Times New Roman" w:hAnsi="Times New Roman" w:cs="Times New Roman"/>
-          <w:sz w:val="24"/>
-          <w:szCs w:val="26"/>
-        </w:rPr>
-        <w:t xml:space="preserve"> by default</w:t>
-      </w:r>
-      <w:r>
-        <w:rPr>
-          <w:rFonts w:ascii="Times New Roman" w:hAnsi="Times New Roman" w:cs="Times New Roman"/>
-          <w:sz w:val="24"/>
-          <w:szCs w:val="26"/>
-        </w:rPr>
-        <w:t>.</w:t>
-      </w:r>
-    </w:p>
-    <w:p>
-      <w:pPr>
-        <w:pStyle w:val="ListParagraph"/>
-        <w:numPr>
-          <w:ilvl w:val="0"/>
-          <w:numId w:val="7"/>
-        </w:numPr>
-        <w:rPr>
-          <w:rFonts w:ascii="Times New Roman" w:hAnsi="Times New Roman" w:cs="Times New Roman"/>
-          <w:b/>
-          <w:sz w:val="24"/>
-          <w:szCs w:val="26"/>
-        </w:rPr>
-      </w:pPr>
-      <w:r>
-        <w:rPr>
-          <w:rFonts w:ascii="Times New Roman" w:hAnsi="Times New Roman" w:cs="Times New Roman"/>
-          <w:b/>
-          <w:sz w:val="24"/>
-          <w:szCs w:val="26"/>
-        </w:rPr>
-        <w:t xml:space="preserve">Index Independent of a constraint: </w:t>
-      </w:r>
-      <w:r>
-        <w:rPr>
-          <w:rFonts w:ascii="Times New Roman" w:hAnsi="Times New Roman" w:cs="Times New Roman"/>
-          <w:sz w:val="24"/>
-          <w:szCs w:val="26"/>
-        </w:rPr>
-        <w:t>Multiple unique non-clustered index</w:t>
-      </w:r>
-      <w:r>
-        <w:rPr>
-          <w:rFonts w:ascii="Times New Roman" w:hAnsi="Times New Roman" w:cs="Times New Roman"/>
-          <w:sz w:val="24"/>
-          <w:szCs w:val="26"/>
-        </w:rPr>
-        <w:t>es</w:t>
-      </w:r>
-      <w:r>
-        <w:rPr>
-          <w:rFonts w:ascii="Times New Roman" w:hAnsi="Times New Roman" w:cs="Times New Roman"/>
-          <w:sz w:val="24"/>
-          <w:szCs w:val="26"/>
-        </w:rPr>
-        <w:t xml:space="preserve"> can be defined on a table.</w:t>
-      </w:r>
     </w:p>
     <w:sectPr>
       <w:pgSz w:w="12240" w:h="15840"/>

</xml_diff>